<commit_message>
pridana fotka z miesta konania testu
</commit_message>
<xml_diff>
--- a/Správa z testovania.docx
+++ b/Správa z testovania.docx
@@ -10,6 +10,7 @@
           <w:sz w:val="28"/>
         </w:rPr>
       </w:pPr>
+      <w:proofErr w:type="spellStart"/>
       <w:r>
         <w:rPr>
           <w:b/>
@@ -23,7 +24,15 @@
           <w:b/>
           <w:sz w:val="28"/>
         </w:rPr>
-        <w:t>áva z testovania</w:t>
+        <w:t>áva</w:t>
+      </w:r>
+      <w:proofErr w:type="spellEnd"/>
+      <w:r>
+        <w:rPr>
+          <w:b/>
+          <w:sz w:val="28"/>
+        </w:rPr>
+        <w:t xml:space="preserve"> z testovania</w:t>
       </w:r>
     </w:p>
     <w:p>
@@ -96,7 +105,15 @@
     </w:p>
     <w:p>
       <w:r>
-        <w:t>Po vykonaní zadaného scenára dostal tester dotazník, kde hodnotil rôzne aspekty našej stránky a tiež sme s ním robili krátky rozhovor o tom čo sa mu na stránke páčilo, resp. nepáčilo a čo by zmenil.</w:t>
+        <w:t xml:space="preserve">Po vykonaní zadaného scenára dostal </w:t>
+      </w:r>
+      <w:proofErr w:type="spellStart"/>
+      <w:r>
+        <w:t>tester</w:t>
+      </w:r>
+      <w:proofErr w:type="spellEnd"/>
+      <w:r>
+        <w:t xml:space="preserve"> dotazník, kde hodnotil rôzne aspekty našej stránky a tiež sme s ním robili krátky rozhovor o tom čo sa mu na stránke páčilo, resp. nepáčilo a čo by zmenil.</w:t>
       </w:r>
     </w:p>
     <w:p>
@@ -105,12 +122,14 @@
           <w:b/>
         </w:rPr>
       </w:pPr>
+      <w:proofErr w:type="spellStart"/>
       <w:r>
         <w:rPr>
           <w:b/>
         </w:rPr>
         <w:t>Tester</w:t>
       </w:r>
+      <w:proofErr w:type="spellEnd"/>
     </w:p>
     <w:p>
       <w:r>
@@ -206,8 +225,13 @@
             <w:tcW w:w="1100" w:type="dxa"/>
           </w:tcPr>
           <w:p>
-            <w:r>
-              <w:t>Tester 1</w:t>
+            <w:proofErr w:type="spellStart"/>
+            <w:r>
+              <w:t>Tester</w:t>
+            </w:r>
+            <w:proofErr w:type="spellEnd"/>
+            <w:r>
+              <w:t xml:space="preserve"> 1</w:t>
             </w:r>
           </w:p>
         </w:tc>
@@ -278,8 +302,13 @@
             <w:tcW w:w="1100" w:type="dxa"/>
           </w:tcPr>
           <w:p>
-            <w:r>
-              <w:t>Tester 2</w:t>
+            <w:proofErr w:type="spellStart"/>
+            <w:r>
+              <w:t>Tester</w:t>
+            </w:r>
+            <w:proofErr w:type="spellEnd"/>
+            <w:r>
+              <w:t xml:space="preserve"> 2</w:t>
             </w:r>
           </w:p>
         </w:tc>
@@ -326,8 +355,13 @@
             <w:tcW w:w="1100" w:type="dxa"/>
           </w:tcPr>
           <w:p>
-            <w:r>
-              <w:t>Tester 3</w:t>
+            <w:proofErr w:type="spellStart"/>
+            <w:r>
+              <w:t>Tester</w:t>
+            </w:r>
+            <w:proofErr w:type="spellEnd"/>
+            <w:r>
+              <w:t xml:space="preserve"> 3</w:t>
             </w:r>
           </w:p>
         </w:tc>
@@ -374,8 +408,13 @@
             <w:tcW w:w="1100" w:type="dxa"/>
           </w:tcPr>
           <w:p>
-            <w:r>
-              <w:t>Tester 4</w:t>
+            <w:proofErr w:type="spellStart"/>
+            <w:r>
+              <w:t>Tester</w:t>
+            </w:r>
+            <w:proofErr w:type="spellEnd"/>
+            <w:r>
+              <w:t xml:space="preserve"> 4</w:t>
             </w:r>
           </w:p>
         </w:tc>
@@ -422,8 +461,13 @@
             <w:tcW w:w="1100" w:type="dxa"/>
           </w:tcPr>
           <w:p>
-            <w:r>
-              <w:t>Tester 5</w:t>
+            <w:proofErr w:type="spellStart"/>
+            <w:r>
+              <w:t>Tester</w:t>
+            </w:r>
+            <w:proofErr w:type="spellEnd"/>
+            <w:r>
+              <w:t xml:space="preserve"> 5</w:t>
             </w:r>
           </w:p>
         </w:tc>
@@ -481,9 +525,71 @@
     </w:p>
     <w:p>
       <w:r>
-        <w:t xml:space="preserve">//sem pridam fotku ked ju spravim </w:t>
-      </w:r>
+        <w:t>Test sa konal v pastoračnom centre na Teplickej 2 v Bratislave.</w:t>
+      </w:r>
+    </w:p>
+    <w:p>
+      <w:pPr>
+        <w:rPr>
+          <w:b/>
+        </w:rPr>
+      </w:pPr>
       <w:bookmarkStart w:id="0" w:name="_GoBack"/>
+      <w:r>
+        <w:rPr>
+          <w:noProof/>
+          <w:lang w:eastAsia="sk-SK"/>
+        </w:rPr>
+        <w:lastRenderedPageBreak/>
+        <w:drawing>
+          <wp:inline distT="0" distB="0" distL="0" distR="0" wp14:anchorId="2F44EC20" wp14:editId="02235F25">
+            <wp:extent cx="3638550" cy="2729579"/>
+            <wp:effectExtent l="0" t="0" r="0" b="0"/>
+            <wp:docPr id="2" name="Obrázok 2" descr="C:\Users\Peto\AppData\Local\Microsoft\Windows\INetCache\Content.Word\P_20151118_190210.jpg"/>
+            <wp:cNvGraphicFramePr>
+              <a:graphicFrameLocks xmlns:a="http://schemas.openxmlformats.org/drawingml/2006/main" noChangeAspect="1"/>
+            </wp:cNvGraphicFramePr>
+            <a:graphic xmlns:a="http://schemas.openxmlformats.org/drawingml/2006/main">
+              <a:graphicData uri="http://schemas.openxmlformats.org/drawingml/2006/picture">
+                <pic:pic xmlns:pic="http://schemas.openxmlformats.org/drawingml/2006/picture">
+                  <pic:nvPicPr>
+                    <pic:cNvPr id="0" name="Picture 1" descr="C:\Users\Peto\AppData\Local\Microsoft\Windows\INetCache\Content.Word\P_20151118_190210.jpg"/>
+                    <pic:cNvPicPr>
+                      <a:picLocks noChangeAspect="1" noChangeArrowheads="1"/>
+                    </pic:cNvPicPr>
+                  </pic:nvPicPr>
+                  <pic:blipFill>
+                    <a:blip r:embed="rId5" cstate="print">
+                      <a:extLst>
+                        <a:ext uri="{28A0092B-C50C-407E-A947-70E740481C1C}">
+                          <a14:useLocalDpi xmlns:a14="http://schemas.microsoft.com/office/drawing/2010/main" val="0"/>
+                        </a:ext>
+                      </a:extLst>
+                    </a:blip>
+                    <a:srcRect/>
+                    <a:stretch>
+                      <a:fillRect/>
+                    </a:stretch>
+                  </pic:blipFill>
+                  <pic:spPr bwMode="auto">
+                    <a:xfrm>
+                      <a:off x="0" y="0"/>
+                      <a:ext cx="3641922" cy="2732108"/>
+                    </a:xfrm>
+                    <a:prstGeom prst="rect">
+                      <a:avLst/>
+                    </a:prstGeom>
+                    <a:noFill/>
+                    <a:ln>
+                      <a:noFill/>
+                    </a:ln>
+                  </pic:spPr>
+                </pic:pic>
+              </a:graphicData>
+            </a:graphic>
+          </wp:inline>
+        </w:drawing>
+      </w:r>
       <w:bookmarkEnd w:id="0"/>
     </w:p>
     <w:p>
@@ -549,7 +655,15 @@
               <w:t>ASUS</w:t>
             </w:r>
             <w:r>
-              <w:t xml:space="preserve"> X550VB, Intel Core i5-3230M, 8GB RAM</w:t>
+              <w:t xml:space="preserve"> X550VB, Intel </w:t>
+            </w:r>
+            <w:proofErr w:type="spellStart"/>
+            <w:r>
+              <w:t>Core</w:t>
+            </w:r>
+            <w:proofErr w:type="spellEnd"/>
+            <w:r>
+              <w:t xml:space="preserve"> i5-3230M, 8GB RAM</w:t>
             </w:r>
           </w:p>
         </w:tc>
@@ -609,8 +723,13 @@
           </w:tcPr>
           <w:p>
             <w:r>
-              <w:t>Microsoft Edge</w:t>
-            </w:r>
+              <w:t xml:space="preserve">Microsoft </w:t>
+            </w:r>
+            <w:proofErr w:type="spellStart"/>
+            <w:r>
+              <w:t>Edge</w:t>
+            </w:r>
+            <w:proofErr w:type="spellEnd"/>
             <w:r>
               <w:t xml:space="preserve"> 25.15086.0.0</w:t>
             </w:r>
@@ -641,8 +760,13 @@
             <w:tcW w:w="4531" w:type="dxa"/>
           </w:tcPr>
           <w:p>
-            <w:r>
-              <w:t>Wifi 10 Mbit/s</w:t>
+            <w:proofErr w:type="spellStart"/>
+            <w:r>
+              <w:t>Wifi</w:t>
+            </w:r>
+            <w:proofErr w:type="spellEnd"/>
+            <w:r>
+              <w:t xml:space="preserve"> 10 Mbit/s</w:t>
             </w:r>
           </w:p>
         </w:tc>
@@ -757,7 +881,6 @@
           <w:noProof/>
           <w:lang w:eastAsia="sk-SK"/>
         </w:rPr>
-        <w:lastRenderedPageBreak/>
         <w:drawing>
           <wp:inline distT="0" distB="0" distL="0" distR="0">
             <wp:extent cx="2543175" cy="1333500"/>
@@ -774,7 +897,7 @@
                     <pic:cNvPicPr/>
                   </pic:nvPicPr>
                   <pic:blipFill>
-                    <a:blip r:embed="rId5">
+                    <a:blip r:embed="rId6">
                       <a:extLst>
                         <a:ext uri="{28A0092B-C50C-407E-A947-70E740481C1C}">
                           <a14:useLocalDpi xmlns:a14="http://schemas.microsoft.com/office/drawing/2010/main" val="0"/>
@@ -811,12 +934,25 @@
         <w:rPr>
           <w:b/>
         </w:rPr>
-        <w:t>Úloha pre testera</w:t>
-      </w:r>
-    </w:p>
-    <w:p>
-      <w:r>
-        <w:t>Tester dostal nasledujúci scenár a mal úlohu zaregistrovať novonarodené dieťa.</w:t>
+        <w:t xml:space="preserve">Úloha pre </w:t>
+      </w:r>
+      <w:proofErr w:type="spellStart"/>
+      <w:r>
+        <w:rPr>
+          <w:b/>
+        </w:rPr>
+        <w:t>testera</w:t>
+      </w:r>
+      <w:proofErr w:type="spellEnd"/>
+    </w:p>
+    <w:p>
+      <w:proofErr w:type="spellStart"/>
+      <w:r>
+        <w:t>Tester</w:t>
+      </w:r>
+      <w:proofErr w:type="spellEnd"/>
+      <w:r>
+        <w:t xml:space="preserve"> dostal nasledujúci scenár a mal úlohu zaregistrovať novonarodené dieťa.</w:t>
       </w:r>
     </w:p>
     <w:p>
@@ -844,8 +980,20 @@
           <w:szCs w:val="22"/>
           <w:lang w:val="sk-SK"/>
         </w:rPr>
-        <w:t>Tereza Pribilová</w:t>
-      </w:r>
+        <w:t xml:space="preserve">Tereza </w:t>
+      </w:r>
+      <w:proofErr w:type="spellStart"/>
+      <w:r>
+        <w:rPr>
+          <w:rFonts w:asciiTheme="minorHAnsi" w:hAnsiTheme="minorHAnsi" w:cs="Arial"/>
+          <w:color w:val="000000"/>
+          <w:sz w:val="22"/>
+          <w:szCs w:val="22"/>
+          <w:lang w:val="sk-SK"/>
+        </w:rPr>
+        <w:t>Pribilová</w:t>
+      </w:r>
+      <w:proofErr w:type="spellEnd"/>
     </w:p>
     <w:p>
       <w:pPr>
@@ -1082,7 +1230,18 @@
           <w:szCs w:val="22"/>
           <w:lang w:val="sk-SK"/>
         </w:rPr>
-        <w:t xml:space="preserve"> menej pretože jej je pohodlnejšie vybaviť všetky papierové administratívne úkony naraz, navyše v pohodlí domova, kde sa stará o malého Simeona. Používať počítač a internet jej nerobí žiadny problém, takže bola voľba tohto spôsobu vybavenia všetkých potrebných úkonov vopred jasná</w:t>
+        <w:t xml:space="preserve"> menej pretože jej je pohodlnejšie vybaviť všetky papierové administratívne úkony naraz, navyše v pohodlí domova, kde sa stará o malého Simeona. Používať počítač a internet jej nerobí žiadny problém, takže bola voľba tohto </w:t>
+      </w:r>
+      <w:r>
+        <w:rPr>
+          <w:rFonts w:asciiTheme="minorHAnsi" w:hAnsiTheme="minorHAnsi" w:cs="Arial"/>
+          <w:color w:val="000000"/>
+          <w:sz w:val="22"/>
+          <w:szCs w:val="22"/>
+          <w:lang w:val="sk-SK"/>
+        </w:rPr>
+        <w:lastRenderedPageBreak/>
+        <w:t>spôsobu vybavenia všetkých potrebných úkonov vopred jasná</w:t>
       </w:r>
       <w:r>
         <w:rPr>
@@ -1389,6 +1548,7 @@
                 <w:lang w:val="sk-SK"/>
               </w:rPr>
             </w:pPr>
+            <w:proofErr w:type="spellStart"/>
             <w:r>
               <w:rPr>
                 <w:rFonts w:asciiTheme="minorHAnsi" w:hAnsiTheme="minorHAnsi"/>
@@ -1396,6 +1556,7 @@
               </w:rPr>
               <w:t>Pribilová</w:t>
             </w:r>
+            <w:proofErr w:type="spellEnd"/>
           </w:p>
         </w:tc>
         <w:tc>
@@ -1642,7 +1803,6 @@
                 <w:rFonts w:asciiTheme="minorHAnsi" w:hAnsiTheme="minorHAnsi"/>
                 <w:lang w:val="sk-SK"/>
               </w:rPr>
-              <w:lastRenderedPageBreak/>
               <w:t>Číslo občianskeho preukazu</w:t>
             </w:r>
           </w:p>
@@ -1944,8 +2104,21 @@
                 <w:lang w:val="sk-SK"/>
               </w:rPr>
             </w:pPr>
-            <w:r>
-              <w:t>Antolská ulica 8, Bratislava</w:t>
+            <w:proofErr w:type="spellStart"/>
+            <w:r>
+              <w:t>Antolská</w:t>
+            </w:r>
+            <w:proofErr w:type="spellEnd"/>
+            <w:r>
+              <w:t xml:space="preserve"> </w:t>
+            </w:r>
+            <w:proofErr w:type="spellStart"/>
+            <w:r>
+              <w:t>ulica</w:t>
+            </w:r>
+            <w:proofErr w:type="spellEnd"/>
+            <w:r>
+              <w:t xml:space="preserve"> 8, Bratislava</w:t>
             </w:r>
           </w:p>
         </w:tc>
@@ -1962,8 +2135,21 @@
                 <w:lang w:val="sk-SK"/>
               </w:rPr>
             </w:pPr>
-            <w:r>
-              <w:t>Antolská ulica 8, Bratislava</w:t>
+            <w:proofErr w:type="spellStart"/>
+            <w:r>
+              <w:t>Antolská</w:t>
+            </w:r>
+            <w:proofErr w:type="spellEnd"/>
+            <w:r>
+              <w:t xml:space="preserve"> </w:t>
+            </w:r>
+            <w:proofErr w:type="spellStart"/>
+            <w:r>
+              <w:t>ulica</w:t>
+            </w:r>
+            <w:proofErr w:type="spellEnd"/>
+            <w:r>
+              <w:t xml:space="preserve"> 8, Bratislava</w:t>
             </w:r>
           </w:p>
         </w:tc>
@@ -1976,9 +2162,19 @@
               <w:pStyle w:val="Normlnywebov"/>
               <w:spacing w:before="240" w:beforeAutospacing="0" w:after="0" w:afterAutospacing="0"/>
             </w:pPr>
-            <w:r>
-              <w:t>Totožná s matkou</w:t>
-            </w:r>
+            <w:proofErr w:type="spellStart"/>
+            <w:r>
+              <w:t>Totožná</w:t>
+            </w:r>
+            <w:proofErr w:type="spellEnd"/>
+            <w:r>
+              <w:t xml:space="preserve"> s </w:t>
+            </w:r>
+            <w:proofErr w:type="spellStart"/>
+            <w:r>
+              <w:t>matkou</w:t>
+            </w:r>
+            <w:proofErr w:type="spellEnd"/>
           </w:p>
         </w:tc>
       </w:tr>
@@ -2254,8 +2450,13 @@
       </w:r>
     </w:p>
     <w:p>
-      <w:r>
-        <w:t>Tester nemal vopred žiadny tréning a stránku videl na teste prvýkrát. Predtým mu bolo len stručne vysvetlené, že má myslieť nahlas, riadiť sa informáciami na papieri a že od moderátor testu nebude nijako radiť pokiaľ to nebude nevyhnutné.</w:t>
+      <w:proofErr w:type="spellStart"/>
+      <w:r>
+        <w:t>Tester</w:t>
+      </w:r>
+      <w:proofErr w:type="spellEnd"/>
+      <w:r>
+        <w:t xml:space="preserve"> nemal vopred žiadny tréning a stránku videl na teste prvýkrát. Predtým mu bolo len stručne vysvetlené, že má myslieť nahlas, riadiť sa informáciami na papieri a že od moderátor testu nebude nijako radiť pokiaľ to nebude nevyhnutné.</w:t>
       </w:r>
     </w:p>
     <w:p>
@@ -2303,6 +2504,7 @@
               <w:rPr>
                 <w:b/>
               </w:rPr>
+              <w:lastRenderedPageBreak/>
               <w:t>Úloha</w:t>
             </w:r>
           </w:p>
@@ -2594,7 +2796,15 @@
     </w:p>
     <w:p>
       <w:r>
-        <w:t>Po rozhovore sme požiadali ešte každého testera vyplniť dotazník, kde bola ku každej otázke stupnica, na ktorej mali označiť čo sa im ako páčilo.</w:t>
+        <w:t xml:space="preserve">Po rozhovore sme požiadali ešte každého </w:t>
+      </w:r>
+      <w:proofErr w:type="spellStart"/>
+      <w:r>
+        <w:t>testera</w:t>
+      </w:r>
+      <w:proofErr w:type="spellEnd"/>
+      <w:r>
+        <w:t xml:space="preserve"> vyplniť dotazník, kde bola ku každej otázke stupnica, na ktorej mali označiť čo sa im ako páčilo.</w:t>
       </w:r>
     </w:p>
     <w:p>
@@ -2684,13 +2894,7 @@
               <w:rPr>
                 <w:b/>
               </w:rPr>
-              <w:t xml:space="preserve">Úloha </w:t>
-            </w:r>
-            <w:r>
-              <w:rPr>
-                <w:b/>
-              </w:rPr>
-              <w:t>2</w:t>
+              <w:t>Úloha 2</w:t>
             </w:r>
           </w:p>
         </w:tc>
@@ -2708,13 +2912,7 @@
               <w:rPr>
                 <w:b/>
               </w:rPr>
-              <w:t xml:space="preserve">Úloha </w:t>
-            </w:r>
-            <w:r>
-              <w:rPr>
-                <w:b/>
-              </w:rPr>
-              <w:t>3</w:t>
+              <w:t>Úloha 3</w:t>
             </w:r>
           </w:p>
         </w:tc>
@@ -2730,11 +2928,19 @@
                 <w:b/>
               </w:rPr>
             </w:pPr>
-            <w:r>
-              <w:rPr>
-                <w:b/>
-              </w:rPr>
-              <w:t>Tester 1</w:t>
+            <w:proofErr w:type="spellStart"/>
+            <w:r>
+              <w:rPr>
+                <w:b/>
+              </w:rPr>
+              <w:t>Tester</w:t>
+            </w:r>
+            <w:proofErr w:type="spellEnd"/>
+            <w:r>
+              <w:rPr>
+                <w:b/>
+              </w:rPr>
+              <w:t xml:space="preserve"> 1</w:t>
             </w:r>
           </w:p>
         </w:tc>
@@ -2780,12 +2986,19 @@
                 <w:b/>
               </w:rPr>
             </w:pPr>
-            <w:r>
-              <w:rPr>
-                <w:b/>
-              </w:rPr>
-              <w:lastRenderedPageBreak/>
-              <w:t>Tester 2</w:t>
+            <w:proofErr w:type="spellStart"/>
+            <w:r>
+              <w:rPr>
+                <w:b/>
+              </w:rPr>
+              <w:t>Tester</w:t>
+            </w:r>
+            <w:proofErr w:type="spellEnd"/>
+            <w:r>
+              <w:rPr>
+                <w:b/>
+              </w:rPr>
+              <w:t xml:space="preserve"> 2</w:t>
             </w:r>
           </w:p>
         </w:tc>
@@ -2819,11 +3032,19 @@
                 <w:b/>
               </w:rPr>
             </w:pPr>
-            <w:r>
-              <w:rPr>
-                <w:b/>
-              </w:rPr>
-              <w:t>Tester 3</w:t>
+            <w:proofErr w:type="spellStart"/>
+            <w:r>
+              <w:rPr>
+                <w:b/>
+              </w:rPr>
+              <w:t>Tester</w:t>
+            </w:r>
+            <w:proofErr w:type="spellEnd"/>
+            <w:r>
+              <w:rPr>
+                <w:b/>
+              </w:rPr>
+              <w:t xml:space="preserve"> 3</w:t>
             </w:r>
           </w:p>
         </w:tc>
@@ -2857,11 +3078,19 @@
                 <w:b/>
               </w:rPr>
             </w:pPr>
-            <w:r>
-              <w:rPr>
-                <w:b/>
-              </w:rPr>
-              <w:t>Tester 4</w:t>
+            <w:proofErr w:type="spellStart"/>
+            <w:r>
+              <w:rPr>
+                <w:b/>
+              </w:rPr>
+              <w:t>Tester</w:t>
+            </w:r>
+            <w:proofErr w:type="spellEnd"/>
+            <w:r>
+              <w:rPr>
+                <w:b/>
+              </w:rPr>
+              <w:t xml:space="preserve"> 4</w:t>
             </w:r>
           </w:p>
         </w:tc>
@@ -2895,11 +3124,19 @@
                 <w:b/>
               </w:rPr>
             </w:pPr>
-            <w:r>
-              <w:rPr>
-                <w:b/>
-              </w:rPr>
-              <w:t>Tester 5</w:t>
+            <w:proofErr w:type="spellStart"/>
+            <w:r>
+              <w:rPr>
+                <w:b/>
+              </w:rPr>
+              <w:t>Tester</w:t>
+            </w:r>
+            <w:proofErr w:type="spellEnd"/>
+            <w:r>
+              <w:rPr>
+                <w:b/>
+              </w:rPr>
+              <w:t xml:space="preserve"> 5</w:t>
             </w:r>
           </w:p>
         </w:tc>
@@ -3030,7 +3267,20 @@
           <w:b/>
         </w:rPr>
         <w:tab/>
-        <w:t>Tester 1</w:t>
+      </w:r>
+      <w:proofErr w:type="spellStart"/>
+      <w:r>
+        <w:rPr>
+          <w:b/>
+        </w:rPr>
+        <w:t>Tester</w:t>
+      </w:r>
+      <w:proofErr w:type="spellEnd"/>
+      <w:r>
+        <w:rPr>
+          <w:b/>
+        </w:rPr>
+        <w:t xml:space="preserve"> 1</w:t>
       </w:r>
     </w:p>
     <w:p>

</xml_diff>

<commit_message>
pripomienky + otázky na testovanie (jedna chýba)
</commit_message>
<xml_diff>
--- a/Správa z testovania.docx
+++ b/Správa z testovania.docx
@@ -57,26 +57,16 @@
     </w:p>
     <w:p>
       <w:r>
-        <w:t xml:space="preserve">Po vykonaní zadaného scenára dostal </w:t>
-      </w:r>
-      <w:proofErr w:type="spellStart"/>
-      <w:r>
-        <w:t>tester</w:t>
-      </w:r>
-      <w:proofErr w:type="spellEnd"/>
-      <w:r>
-        <w:t xml:space="preserve"> dotazník, kde hodnotil rôzne aspekty našej stránky a tiež sme s ním robili krátky rozhovor o tom čo sa mu na stránke páčilo, resp. nepáčilo a čo by zmenil.</w:t>
+        <w:t>Po vykonaní zadaného scenára dostal tester dotazník, kde hodnotil rôzne aspekty našej stránky a tiež sme s ním robili krátky rozhovor o tom čo sa mu na stránke páčilo, resp. nepáčilo a čo by zmenil.</w:t>
       </w:r>
     </w:p>
     <w:p>
       <w:pPr>
         <w:pStyle w:val="Nadpis1"/>
       </w:pPr>
-      <w:proofErr w:type="spellStart"/>
       <w:r>
         <w:t>Tester</w:t>
       </w:r>
-      <w:proofErr w:type="spellEnd"/>
     </w:p>
     <w:p>
       <w:r>
@@ -172,13 +162,8 @@
             <w:tcW w:w="1100" w:type="dxa"/>
           </w:tcPr>
           <w:p>
-            <w:proofErr w:type="spellStart"/>
-            <w:r>
-              <w:t>Tester</w:t>
-            </w:r>
-            <w:proofErr w:type="spellEnd"/>
-            <w:r>
-              <w:t xml:space="preserve"> 1</w:t>
+            <w:r>
+              <w:t>Tester 1</w:t>
             </w:r>
           </w:p>
         </w:tc>
@@ -249,13 +234,8 @@
             <w:tcW w:w="1100" w:type="dxa"/>
           </w:tcPr>
           <w:p>
-            <w:proofErr w:type="spellStart"/>
-            <w:r>
-              <w:t>Tester</w:t>
-            </w:r>
-            <w:proofErr w:type="spellEnd"/>
-            <w:r>
-              <w:t xml:space="preserve"> 2</w:t>
+            <w:r>
+              <w:t>Tester 2</w:t>
             </w:r>
           </w:p>
         </w:tc>
@@ -302,13 +282,8 @@
             <w:tcW w:w="1100" w:type="dxa"/>
           </w:tcPr>
           <w:p>
-            <w:proofErr w:type="spellStart"/>
-            <w:r>
-              <w:t>Tester</w:t>
-            </w:r>
-            <w:proofErr w:type="spellEnd"/>
-            <w:r>
-              <w:t xml:space="preserve"> 3</w:t>
+            <w:r>
+              <w:t>Tester 3</w:t>
             </w:r>
           </w:p>
         </w:tc>
@@ -355,13 +330,8 @@
             <w:tcW w:w="1100" w:type="dxa"/>
           </w:tcPr>
           <w:p>
-            <w:proofErr w:type="spellStart"/>
-            <w:r>
-              <w:t>Tester</w:t>
-            </w:r>
-            <w:proofErr w:type="spellEnd"/>
-            <w:r>
-              <w:t xml:space="preserve"> 4</w:t>
+            <w:r>
+              <w:t>Tester 4</w:t>
             </w:r>
           </w:p>
         </w:tc>
@@ -408,13 +378,8 @@
             <w:tcW w:w="1100" w:type="dxa"/>
           </w:tcPr>
           <w:p>
-            <w:proofErr w:type="spellStart"/>
-            <w:r>
-              <w:t>Tester</w:t>
-            </w:r>
-            <w:proofErr w:type="spellEnd"/>
-            <w:r>
-              <w:t xml:space="preserve"> 5</w:t>
+            <w:r>
+              <w:t>Tester 5</w:t>
             </w:r>
           </w:p>
         </w:tc>
@@ -475,31 +440,7 @@
     </w:p>
     <w:p>
       <w:r>
-        <w:t xml:space="preserve">//sem </w:t>
-      </w:r>
-      <w:proofErr w:type="spellStart"/>
-      <w:r>
-        <w:t>pridam</w:t>
-      </w:r>
-      <w:proofErr w:type="spellEnd"/>
-      <w:r>
-        <w:t xml:space="preserve"> fotku </w:t>
-      </w:r>
-      <w:proofErr w:type="spellStart"/>
-      <w:r>
-        <w:t>ked</w:t>
-      </w:r>
-      <w:proofErr w:type="spellEnd"/>
-      <w:r>
-        <w:t xml:space="preserve"> ju </w:t>
-      </w:r>
-      <w:proofErr w:type="spellStart"/>
-      <w:r>
-        <w:t>spravim</w:t>
-      </w:r>
-      <w:proofErr w:type="spellEnd"/>
-      <w:r>
-        <w:t xml:space="preserve"> </w:t>
+        <w:t xml:space="preserve">//sem pridam fotku ked ju spravim </w:t>
       </w:r>
     </w:p>
     <w:p>
@@ -554,15 +495,7 @@
               <w:t>ASUS</w:t>
             </w:r>
             <w:r>
-              <w:t xml:space="preserve"> X550VB, Intel </w:t>
-            </w:r>
-            <w:proofErr w:type="spellStart"/>
-            <w:r>
-              <w:t>Core</w:t>
-            </w:r>
-            <w:proofErr w:type="spellEnd"/>
-            <w:r>
-              <w:t xml:space="preserve"> i5-3230M, 8GB RAM</w:t>
+              <w:t xml:space="preserve"> X550VB, Intel Core i5-3230M, 8GB RAM</w:t>
             </w:r>
           </w:p>
         </w:tc>
@@ -622,13 +555,8 @@
           </w:tcPr>
           <w:p>
             <w:r>
-              <w:t xml:space="preserve">Microsoft </w:t>
-            </w:r>
-            <w:proofErr w:type="spellStart"/>
-            <w:r>
-              <w:t>Edge</w:t>
-            </w:r>
-            <w:proofErr w:type="spellEnd"/>
+              <w:t>Microsoft Edge</w:t>
+            </w:r>
             <w:r>
               <w:t xml:space="preserve"> 25.15086.0.0</w:t>
             </w:r>
@@ -659,13 +587,8 @@
             <w:tcW w:w="4531" w:type="dxa"/>
           </w:tcPr>
           <w:p>
-            <w:proofErr w:type="spellStart"/>
-            <w:r>
-              <w:t>Wifi</w:t>
-            </w:r>
-            <w:proofErr w:type="spellEnd"/>
-            <w:r>
-              <w:t xml:space="preserve"> 10 Mbit/s</w:t>
+            <w:r>
+              <w:t>Wifi 10 Mbit/s</w:t>
             </w:r>
           </w:p>
         </w:tc>
@@ -829,25 +752,12 @@
         <w:pStyle w:val="Nadpis2"/>
       </w:pPr>
       <w:r>
-        <w:t xml:space="preserve">Úloha pre </w:t>
-      </w:r>
-      <w:proofErr w:type="spellStart"/>
-      <w:r>
-        <w:t>testera</w:t>
-      </w:r>
-      <w:proofErr w:type="spellEnd"/>
-    </w:p>
-    <w:p>
-      <w:r>
-        <w:t xml:space="preserve">Úlohou </w:t>
-      </w:r>
-      <w:proofErr w:type="spellStart"/>
-      <w:r>
-        <w:t>testera</w:t>
-      </w:r>
-      <w:proofErr w:type="spellEnd"/>
-      <w:r>
-        <w:t xml:space="preserve"> je zaregistrovať novonarodené dieťa</w:t>
+        <w:t>Úloha pre testera</w:t>
+      </w:r>
+    </w:p>
+    <w:p>
+      <w:r>
+        <w:t>Úlohou testera je zaregistrovať novonarodené dieťa</w:t>
       </w:r>
       <w:r>
         <w:t>.</w:t>
@@ -874,72 +784,16 @@
         <w:t>Rekapitulácie</w:t>
       </w:r>
       <w:r>
-        <w:t xml:space="preserve"> sa </w:t>
-      </w:r>
-      <w:proofErr w:type="spellStart"/>
-      <w:r>
-        <w:t>testerovi</w:t>
-      </w:r>
-      <w:proofErr w:type="spellEnd"/>
-      <w:r>
-        <w:t xml:space="preserve"> zobrazí kontextové okno s otázkou na záväzné potvrdenie údajov. </w:t>
-      </w:r>
-      <w:proofErr w:type="spellStart"/>
-      <w:r>
-        <w:t>Tester</w:t>
-      </w:r>
-      <w:proofErr w:type="spellEnd"/>
-      <w:r>
-        <w:t xml:space="preserve"> pri plnení úlohy postupuje podľa jedného so scenárov. Jeden zo scenárov bude </w:t>
-      </w:r>
-      <w:proofErr w:type="spellStart"/>
-      <w:r>
-        <w:t>testerovi</w:t>
-      </w:r>
-      <w:proofErr w:type="spellEnd"/>
-      <w:r>
-        <w:t xml:space="preserve"> pridelený podľa podobnosti s persónami opísanými v scenároch. Podobnosť s persónami v scenároch sa hodnotí podľa </w:t>
-      </w:r>
-      <w:r>
-        <w:t xml:space="preserve">úrovne </w:t>
-      </w:r>
-      <w:proofErr w:type="spellStart"/>
-      <w:r>
-        <w:t>testerových</w:t>
-      </w:r>
-      <w:proofErr w:type="spellEnd"/>
-      <w:r>
-        <w:t xml:space="preserve"> IT zručností a </w:t>
+        <w:t xml:space="preserve"> sa testerovi zobrazí kontextové okno s otázkou na záväzné potvrdenie údajov. Tester pri plnení úlohy postupuje podľa jedného so scenárov. Jeden zo scenárov bude testerovi pridelený podľa podobnosti s persónami opísanými v scenároch. Podobnosť s persónami v scenároch sa hodnotí podľa </w:t>
+      </w:r>
+      <w:r>
+        <w:t>úrovne testerových IT zručností a </w:t>
       </w:r>
       <w:r>
         <w:t>veku</w:t>
       </w:r>
       <w:r>
-        <w:t xml:space="preserve">. </w:t>
-      </w:r>
-      <w:proofErr w:type="spellStart"/>
-      <w:r>
-        <w:t>Tester</w:t>
-      </w:r>
-      <w:proofErr w:type="spellEnd"/>
-      <w:r>
-        <w:t xml:space="preserve"> nepozná testovaný prototyp. </w:t>
-      </w:r>
-      <w:proofErr w:type="spellStart"/>
-      <w:r>
-        <w:t>Tester</w:t>
-      </w:r>
-      <w:proofErr w:type="spellEnd"/>
-      <w:r>
-        <w:t xml:space="preserve"> testuje len jeden scenár a len jedenkrát, pretože keby </w:t>
-      </w:r>
-      <w:proofErr w:type="spellStart"/>
-      <w:r>
-        <w:t>tester</w:t>
-      </w:r>
-      <w:proofErr w:type="spellEnd"/>
-      <w:r>
-        <w:t xml:space="preserve"> testoval viac scenárov, po prvom scenári by sa s prototypom oboznámil a testovanie zvyšných scenárov by nemalo požadujúcu výpovednú hodnotu.</w:t>
+        <w:t>. Tester nepozná testovaný prototyp. Tester testuje len jeden scenár a len jedenkrát, pretože keby tester testoval viac scenárov, po prvom scenári by sa s prototypom oboznámil a testovanie zvyšných scenárov by nemalo požadujúcu výpovednú hodnotu.</w:t>
       </w:r>
     </w:p>
     <w:p>
@@ -988,20 +842,8 @@
           <w:szCs w:val="22"/>
           <w:lang w:val="sk-SK"/>
         </w:rPr>
-        <w:t xml:space="preserve">Tereza </w:t>
-      </w:r>
-      <w:proofErr w:type="spellStart"/>
-      <w:r>
-        <w:rPr>
-          <w:rFonts w:asciiTheme="minorHAnsi" w:hAnsiTheme="minorHAnsi" w:cs="Arial"/>
-          <w:color w:val="000000"/>
-          <w:sz w:val="22"/>
-          <w:szCs w:val="22"/>
-          <w:lang w:val="sk-SK"/>
-        </w:rPr>
-        <w:t>Pribilová</w:t>
-      </w:r>
-      <w:proofErr w:type="spellEnd"/>
+        <w:t>Tereza Pribilová</w:t>
+      </w:r>
     </w:p>
     <w:p>
       <w:pPr>
@@ -1606,7 +1448,6 @@
                 <w:lang w:val="sk-SK"/>
               </w:rPr>
             </w:pPr>
-            <w:proofErr w:type="spellStart"/>
             <w:r>
               <w:rPr>
                 <w:rFonts w:asciiTheme="minorHAnsi" w:hAnsiTheme="minorHAnsi"/>
@@ -1614,7 +1455,6 @@
               </w:rPr>
               <w:t>Pribilová</w:t>
             </w:r>
-            <w:proofErr w:type="spellEnd"/>
           </w:p>
         </w:tc>
         <w:tc>
@@ -2162,21 +2002,8 @@
                 <w:lang w:val="sk-SK"/>
               </w:rPr>
             </w:pPr>
-            <w:proofErr w:type="spellStart"/>
-            <w:r>
-              <w:t>Antolská</w:t>
-            </w:r>
-            <w:proofErr w:type="spellEnd"/>
-            <w:r>
-              <w:t xml:space="preserve"> </w:t>
-            </w:r>
-            <w:proofErr w:type="spellStart"/>
-            <w:r>
-              <w:t>ulica</w:t>
-            </w:r>
-            <w:proofErr w:type="spellEnd"/>
-            <w:r>
-              <w:t xml:space="preserve"> 8, Bratislava</w:t>
+            <w:r>
+              <w:t>Antolská ulica 8, Bratislava</w:t>
             </w:r>
           </w:p>
         </w:tc>
@@ -2193,21 +2020,8 @@
                 <w:lang w:val="sk-SK"/>
               </w:rPr>
             </w:pPr>
-            <w:proofErr w:type="spellStart"/>
-            <w:r>
-              <w:t>Antolská</w:t>
-            </w:r>
-            <w:proofErr w:type="spellEnd"/>
-            <w:r>
-              <w:t xml:space="preserve"> </w:t>
-            </w:r>
-            <w:proofErr w:type="spellStart"/>
-            <w:r>
-              <w:t>ulica</w:t>
-            </w:r>
-            <w:proofErr w:type="spellEnd"/>
-            <w:r>
-              <w:t xml:space="preserve"> 8, Bratislava</w:t>
+            <w:r>
+              <w:t>Antolská ulica 8, Bratislava</w:t>
             </w:r>
           </w:p>
         </w:tc>
@@ -2220,19 +2034,9 @@
               <w:pStyle w:val="Normlnywebov"/>
               <w:spacing w:before="240" w:beforeAutospacing="0" w:after="0" w:afterAutospacing="0"/>
             </w:pPr>
-            <w:proofErr w:type="spellStart"/>
-            <w:r>
-              <w:t>Totožná</w:t>
-            </w:r>
-            <w:proofErr w:type="spellEnd"/>
-            <w:r>
-              <w:t xml:space="preserve"> s </w:t>
-            </w:r>
-            <w:proofErr w:type="spellStart"/>
-            <w:r>
-              <w:t>matkou</w:t>
-            </w:r>
-            <w:proofErr w:type="spellEnd"/>
+            <w:r>
+              <w:t>Totožná s matkou</w:t>
+            </w:r>
           </w:p>
         </w:tc>
       </w:tr>
@@ -2644,29 +2448,7 @@
           <w:szCs w:val="22"/>
           <w:lang w:val="sk-SK"/>
         </w:rPr>
-        <w:t xml:space="preserve">Dcéra </w:t>
-      </w:r>
-      <w:proofErr w:type="spellStart"/>
-      <w:r>
-        <w:rPr>
-          <w:rFonts w:asciiTheme="minorHAnsi" w:hAnsiTheme="minorHAnsi" w:cs="Arial"/>
-          <w:color w:val="000000"/>
-          <w:sz w:val="22"/>
-          <w:szCs w:val="22"/>
-          <w:lang w:val="sk-SK"/>
-        </w:rPr>
-        <w:t>Uršula</w:t>
-      </w:r>
-      <w:proofErr w:type="spellEnd"/>
-      <w:r>
-        <w:rPr>
-          <w:rFonts w:asciiTheme="minorHAnsi" w:hAnsiTheme="minorHAnsi" w:cs="Arial"/>
-          <w:color w:val="000000"/>
-          <w:sz w:val="22"/>
-          <w:szCs w:val="22"/>
-          <w:lang w:val="sk-SK"/>
-        </w:rPr>
-        <w:t xml:space="preserve"> (matka Katky), zomrela pri pôrode</w:t>
+        <w:t>Dcéra Uršula (matka Katky), zomrela pri pôrode</w:t>
       </w:r>
     </w:p>
     <w:p>
@@ -3060,7 +2842,6 @@
                 <w:lang w:val="sk-SK"/>
               </w:rPr>
             </w:pPr>
-            <w:proofErr w:type="spellStart"/>
             <w:r>
               <w:rPr>
                 <w:rFonts w:asciiTheme="minorHAnsi" w:hAnsiTheme="minorHAnsi"/>
@@ -3068,7 +2849,6 @@
               </w:rPr>
               <w:t>Uršula</w:t>
             </w:r>
-            <w:proofErr w:type="spellEnd"/>
           </w:p>
         </w:tc>
         <w:tc>
@@ -3692,28 +3472,12 @@
                 <w:lang w:val="sk-SK"/>
               </w:rPr>
             </w:pPr>
-            <w:proofErr w:type="spellStart"/>
-            <w:r>
-              <w:rPr>
-                <w:rFonts w:asciiTheme="minorHAnsi" w:hAnsiTheme="minorHAnsi"/>
-              </w:rPr>
-              <w:t>Dubová</w:t>
-            </w:r>
-            <w:proofErr w:type="spellEnd"/>
-            <w:r>
-              <w:rPr>
-                <w:rFonts w:asciiTheme="minorHAnsi" w:hAnsiTheme="minorHAnsi"/>
-              </w:rPr>
-              <w:t xml:space="preserve"> 15, </w:t>
-            </w:r>
-            <w:proofErr w:type="spellStart"/>
-            <w:r>
-              <w:rPr>
-                <w:rFonts w:asciiTheme="minorHAnsi" w:hAnsiTheme="minorHAnsi"/>
-              </w:rPr>
-              <w:t>Žilina</w:t>
-            </w:r>
-            <w:proofErr w:type="spellEnd"/>
+            <w:r>
+              <w:rPr>
+                <w:rFonts w:asciiTheme="minorHAnsi" w:hAnsiTheme="minorHAnsi"/>
+              </w:rPr>
+              <w:t>Dubová 15, Žilina</w:t>
+            </w:r>
           </w:p>
         </w:tc>
         <w:tc>
@@ -3729,28 +3493,12 @@
                 <w:lang w:val="sk-SK"/>
               </w:rPr>
             </w:pPr>
-            <w:proofErr w:type="spellStart"/>
-            <w:r>
-              <w:rPr>
-                <w:rFonts w:asciiTheme="minorHAnsi" w:hAnsiTheme="minorHAnsi"/>
-              </w:rPr>
-              <w:t>Dubová</w:t>
-            </w:r>
-            <w:proofErr w:type="spellEnd"/>
-            <w:r>
-              <w:rPr>
-                <w:rFonts w:asciiTheme="minorHAnsi" w:hAnsiTheme="minorHAnsi"/>
-              </w:rPr>
-              <w:t xml:space="preserve"> 15, </w:t>
-            </w:r>
-            <w:proofErr w:type="spellStart"/>
-            <w:r>
-              <w:rPr>
-                <w:rFonts w:asciiTheme="minorHAnsi" w:hAnsiTheme="minorHAnsi"/>
-              </w:rPr>
-              <w:t>Žilina</w:t>
-            </w:r>
-            <w:proofErr w:type="spellEnd"/>
+            <w:r>
+              <w:rPr>
+                <w:rFonts w:asciiTheme="minorHAnsi" w:hAnsiTheme="minorHAnsi"/>
+              </w:rPr>
+              <w:t>Dubová 15, Žilina</w:t>
+            </w:r>
           </w:p>
         </w:tc>
         <w:tc>
@@ -3765,28 +3513,12 @@
                 <w:rFonts w:asciiTheme="minorHAnsi" w:hAnsiTheme="minorHAnsi"/>
               </w:rPr>
             </w:pPr>
-            <w:proofErr w:type="spellStart"/>
-            <w:r>
-              <w:rPr>
-                <w:rFonts w:asciiTheme="minorHAnsi" w:hAnsiTheme="minorHAnsi"/>
-              </w:rPr>
-              <w:t>Totožná</w:t>
-            </w:r>
-            <w:proofErr w:type="spellEnd"/>
-            <w:r>
-              <w:rPr>
-                <w:rFonts w:asciiTheme="minorHAnsi" w:hAnsiTheme="minorHAnsi"/>
-              </w:rPr>
-              <w:t xml:space="preserve"> s </w:t>
-            </w:r>
-            <w:proofErr w:type="spellStart"/>
-            <w:r>
-              <w:rPr>
-                <w:rFonts w:asciiTheme="minorHAnsi" w:hAnsiTheme="minorHAnsi"/>
-              </w:rPr>
-              <w:t>matkou</w:t>
-            </w:r>
-            <w:proofErr w:type="spellEnd"/>
+            <w:r>
+              <w:rPr>
+                <w:rFonts w:asciiTheme="minorHAnsi" w:hAnsiTheme="minorHAnsi"/>
+              </w:rPr>
+              <w:t>Totožná s matkou</w:t>
+            </w:r>
           </w:p>
         </w:tc>
       </w:tr>
@@ -3909,14 +3641,12 @@
                 <w:lang w:val="sk-SK"/>
               </w:rPr>
             </w:pPr>
-            <w:proofErr w:type="spellStart"/>
             <w:r>
               <w:rPr>
                 <w:rFonts w:asciiTheme="minorHAnsi" w:hAnsiTheme="minorHAnsi"/>
               </w:rPr>
               <w:t>Žilina</w:t>
             </w:r>
-            <w:proofErr w:type="spellEnd"/>
           </w:p>
         </w:tc>
         <w:tc>
@@ -3932,14 +3662,12 @@
                 <w:lang w:val="sk-SK"/>
               </w:rPr>
             </w:pPr>
-            <w:proofErr w:type="spellStart"/>
             <w:r>
               <w:rPr>
                 <w:rFonts w:asciiTheme="minorHAnsi" w:hAnsiTheme="minorHAnsi"/>
               </w:rPr>
               <w:t>Žilina</w:t>
             </w:r>
-            <w:proofErr w:type="spellEnd"/>
           </w:p>
         </w:tc>
         <w:tc>
@@ -3954,14 +3682,12 @@
                 <w:rFonts w:asciiTheme="minorHAnsi" w:hAnsiTheme="minorHAnsi"/>
               </w:rPr>
             </w:pPr>
-            <w:proofErr w:type="spellStart"/>
             <w:r>
               <w:rPr>
                 <w:rFonts w:asciiTheme="minorHAnsi" w:hAnsiTheme="minorHAnsi"/>
               </w:rPr>
               <w:t>Žilina</w:t>
             </w:r>
-            <w:proofErr w:type="spellEnd"/>
           </w:p>
         </w:tc>
       </w:tr>
@@ -4083,29 +3809,7 @@
           <w:szCs w:val="22"/>
           <w:lang w:val="sk-SK"/>
         </w:rPr>
-        <w:t xml:space="preserve">Júlia </w:t>
-      </w:r>
-      <w:proofErr w:type="spellStart"/>
-      <w:r>
-        <w:rPr>
-          <w:rFonts w:asciiTheme="minorHAnsi" w:hAnsiTheme="minorHAnsi" w:cs="Arial"/>
-          <w:color w:val="000000"/>
-          <w:sz w:val="22"/>
-          <w:szCs w:val="22"/>
-          <w:lang w:val="sk-SK"/>
-        </w:rPr>
-        <w:t>Kapuletová</w:t>
-      </w:r>
-      <w:proofErr w:type="spellEnd"/>
-      <w:r>
-        <w:rPr>
-          <w:rFonts w:asciiTheme="minorHAnsi" w:hAnsiTheme="minorHAnsi" w:cs="Arial"/>
-          <w:color w:val="000000"/>
-          <w:sz w:val="22"/>
-          <w:szCs w:val="22"/>
-          <w:lang w:val="sk-SK"/>
-        </w:rPr>
-        <w:t xml:space="preserve"> </w:t>
+        <w:t xml:space="preserve">Júlia Kapuletová </w:t>
       </w:r>
     </w:p>
     <w:p>
@@ -4217,20 +3921,8 @@
           <w:szCs w:val="22"/>
           <w:lang w:val="sk-SK"/>
         </w:rPr>
-        <w:t xml:space="preserve">otec - starší chalan zo školy - </w:t>
-      </w:r>
-      <w:proofErr w:type="spellStart"/>
-      <w:r>
-        <w:rPr>
-          <w:rFonts w:asciiTheme="minorHAnsi" w:hAnsiTheme="minorHAnsi" w:cs="Arial"/>
-          <w:color w:val="000000"/>
-          <w:sz w:val="22"/>
-          <w:szCs w:val="22"/>
-          <w:lang w:val="sk-SK"/>
-        </w:rPr>
-        <w:t>Rómeo</w:t>
-      </w:r>
-      <w:proofErr w:type="spellEnd"/>
+        <w:t>otec - starší chalan zo školy - Rómeo</w:t>
+      </w:r>
     </w:p>
     <w:p>
       <w:pPr>
@@ -4257,20 +3949,8 @@
           <w:szCs w:val="22"/>
           <w:lang w:val="sk-SK"/>
         </w:rPr>
-        <w:t xml:space="preserve">Prvorodené dieťa </w:t>
-      </w:r>
-      <w:proofErr w:type="spellStart"/>
-      <w:r>
-        <w:rPr>
-          <w:rFonts w:asciiTheme="minorHAnsi" w:hAnsiTheme="minorHAnsi" w:cs="Arial"/>
-          <w:color w:val="000000"/>
-          <w:sz w:val="22"/>
-          <w:szCs w:val="22"/>
-          <w:lang w:val="sk-SK"/>
-        </w:rPr>
-        <w:t>Justin</w:t>
-      </w:r>
-      <w:proofErr w:type="spellEnd"/>
+        <w:t>Prvorodené dieťa Justin</w:t>
+      </w:r>
     </w:p>
     <w:p>
       <w:pPr>
@@ -4373,42 +4053,8 @@
           <w:szCs w:val="22"/>
           <w:lang w:val="sk-SK"/>
         </w:rPr>
-        <w:t xml:space="preserve">poručníkom bude </w:t>
-      </w:r>
-      <w:proofErr w:type="spellStart"/>
-      <w:r>
-        <w:rPr>
-          <w:rFonts w:asciiTheme="minorHAnsi" w:hAnsiTheme="minorHAnsi" w:cs="Arial"/>
-          <w:color w:val="000000"/>
-          <w:sz w:val="22"/>
-          <w:szCs w:val="22"/>
-          <w:lang w:val="sk-SK"/>
-        </w:rPr>
-        <w:t>júliina</w:t>
-      </w:r>
-      <w:proofErr w:type="spellEnd"/>
-      <w:r>
-        <w:rPr>
-          <w:rFonts w:asciiTheme="minorHAnsi" w:hAnsiTheme="minorHAnsi" w:cs="Arial"/>
-          <w:color w:val="000000"/>
-          <w:sz w:val="22"/>
-          <w:szCs w:val="22"/>
-          <w:lang w:val="sk-SK"/>
-        </w:rPr>
-        <w:t xml:space="preserve"> matka Cecília </w:t>
-      </w:r>
-      <w:proofErr w:type="spellStart"/>
-      <w:r>
-        <w:rPr>
-          <w:rFonts w:asciiTheme="minorHAnsi" w:hAnsiTheme="minorHAnsi" w:cs="Arial"/>
-          <w:color w:val="000000"/>
-          <w:sz w:val="22"/>
-          <w:szCs w:val="22"/>
-          <w:lang w:val="sk-SK"/>
-        </w:rPr>
-        <w:t>Kapuletová</w:t>
-      </w:r>
-      <w:proofErr w:type="spellEnd"/>
+        <w:t>poručníkom bude júliina matka Cecília Kapuletová</w:t>
+      </w:r>
     </w:p>
     <w:p>
       <w:pPr>
@@ -4456,49 +4102,15 @@
           <w:lang w:val="sk-SK"/>
         </w:rPr>
       </w:pPr>
-      <w:proofErr w:type="spellStart"/>
-      <w:r>
-        <w:rPr>
-          <w:rFonts w:asciiTheme="minorHAnsi" w:hAnsiTheme="minorHAnsi" w:cs="Arial"/>
-          <w:color w:val="000000"/>
-          <w:sz w:val="22"/>
-          <w:szCs w:val="22"/>
-          <w:lang w:val="sk-SK"/>
-        </w:rPr>
-        <w:t>facebook</w:t>
-      </w:r>
-      <w:proofErr w:type="spellEnd"/>
-      <w:r>
-        <w:rPr>
-          <w:rFonts w:asciiTheme="minorHAnsi" w:hAnsiTheme="minorHAnsi" w:cs="Arial"/>
-          <w:color w:val="000000"/>
-          <w:sz w:val="22"/>
-          <w:szCs w:val="22"/>
-          <w:lang w:val="sk-SK"/>
-        </w:rPr>
-        <w:t xml:space="preserve"> a </w:t>
-      </w:r>
-      <w:proofErr w:type="spellStart"/>
-      <w:r>
-        <w:rPr>
-          <w:rFonts w:asciiTheme="minorHAnsi" w:hAnsiTheme="minorHAnsi" w:cs="Arial"/>
-          <w:color w:val="000000"/>
-          <w:sz w:val="22"/>
-          <w:szCs w:val="22"/>
-          <w:lang w:val="sk-SK"/>
-        </w:rPr>
-        <w:t>instagram</w:t>
-      </w:r>
-      <w:proofErr w:type="spellEnd"/>
-      <w:r>
-        <w:rPr>
-          <w:rFonts w:asciiTheme="minorHAnsi" w:hAnsiTheme="minorHAnsi" w:cs="Arial"/>
-          <w:color w:val="000000"/>
-          <w:sz w:val="22"/>
-          <w:szCs w:val="22"/>
-          <w:lang w:val="sk-SK"/>
-        </w:rPr>
-        <w:t>: expert</w:t>
+      <w:r>
+        <w:rPr>
+          <w:rFonts w:asciiTheme="minorHAnsi" w:hAnsiTheme="minorHAnsi" w:cs="Arial"/>
+          <w:color w:val="000000"/>
+          <w:sz w:val="22"/>
+          <w:szCs w:val="22"/>
+          <w:lang w:val="sk-SK"/>
+        </w:rPr>
+        <w:t>facebook a instagram: expert</w:t>
       </w:r>
     </w:p>
     <w:p>
@@ -4566,61 +4178,17 @@
           <w:szCs w:val="22"/>
           <w:lang w:val="sk-SK"/>
         </w:rPr>
-        <w:t xml:space="preserve">Júlia spoznala na škole staršieho chlapca a okamžite medzi nimi preskočila iskra. Z ich krátkeho, ale intenzívneho vzťahu Júlií ostalo nepríjemné prekvapenie. Stala sa z nej slobodná mladistvá matka. </w:t>
-      </w:r>
-      <w:proofErr w:type="spellStart"/>
-      <w:r>
-        <w:rPr>
-          <w:rFonts w:asciiTheme="minorHAnsi" w:hAnsiTheme="minorHAnsi" w:cs="Arial"/>
-          <w:color w:val="000000"/>
-          <w:sz w:val="22"/>
-          <w:szCs w:val="22"/>
-          <w:lang w:val="sk-SK"/>
-        </w:rPr>
-        <w:t>Rómeo</w:t>
-      </w:r>
-      <w:proofErr w:type="spellEnd"/>
-      <w:r>
-        <w:rPr>
-          <w:rFonts w:asciiTheme="minorHAnsi" w:hAnsiTheme="minorHAnsi" w:cs="Arial"/>
-          <w:color w:val="000000"/>
-          <w:sz w:val="22"/>
-          <w:szCs w:val="22"/>
-          <w:lang w:val="sk-SK"/>
-        </w:rPr>
-        <w:t xml:space="preserve">, otec </w:t>
-      </w:r>
-      <w:proofErr w:type="spellStart"/>
-      <w:r>
-        <w:rPr>
-          <w:rFonts w:asciiTheme="minorHAnsi" w:hAnsiTheme="minorHAnsi" w:cs="Arial"/>
-          <w:color w:val="000000"/>
-          <w:sz w:val="22"/>
-          <w:szCs w:val="22"/>
-          <w:lang w:val="sk-SK"/>
-        </w:rPr>
-        <w:t>Ju</w:t>
-      </w:r>
-      <w:r>
-        <w:rPr>
-          <w:rFonts w:asciiTheme="minorHAnsi" w:hAnsiTheme="minorHAnsi" w:cs="Arial"/>
-          <w:color w:val="000000"/>
-          <w:sz w:val="22"/>
-          <w:szCs w:val="22"/>
-          <w:lang w:val="sk-SK"/>
-        </w:rPr>
-        <w:t>stina</w:t>
-      </w:r>
-      <w:proofErr w:type="spellEnd"/>
-      <w:r>
-        <w:rPr>
-          <w:rFonts w:asciiTheme="minorHAnsi" w:hAnsiTheme="minorHAnsi" w:cs="Arial"/>
-          <w:color w:val="000000"/>
-          <w:sz w:val="22"/>
-          <w:szCs w:val="22"/>
-          <w:lang w:val="sk-SK"/>
-        </w:rPr>
-        <w:t>, Júliu samozrejme, po zistení, že je tehotná, opustil a nie je ochotný poskytnúť jej žiadne údaje o sebe. Preto je Júlia nútená označiť, že otec dieťaťa je neznámy.</w:t>
+        <w:t>Júlia spoznala na škole staršieho chlapca a okamžite medzi nimi preskočila iskra. Z ich krátkeho, ale intenzívneho vzťahu Júlií ostalo nepríjemné prekvapenie. Stala sa z nej slobodná mladistvá matka. Rómeo, otec Ju</w:t>
+      </w:r>
+      <w:r>
+        <w:rPr>
+          <w:rFonts w:asciiTheme="minorHAnsi" w:hAnsiTheme="minorHAnsi" w:cs="Arial"/>
+          <w:color w:val="000000"/>
+          <w:sz w:val="22"/>
+          <w:szCs w:val="22"/>
+          <w:lang w:val="sk-SK"/>
+        </w:rPr>
+        <w:t>stina, Júliu samozrejme, po zistení, že je tehotná, opustil a nie je ochotný poskytnúť jej žiadne údaje o sebe. Preto je Júlia nútená označiť, že otec dieťaťa je neznámy.</w:t>
       </w:r>
       <w:r>
         <w:rPr>
@@ -4713,29 +4281,7 @@
           <w:szCs w:val="22"/>
           <w:lang w:val="sk-SK"/>
         </w:rPr>
-        <w:t xml:space="preserve">Júlia v jej mladom veku, samozrejme nemá, okrem používania Facebooku a </w:t>
-      </w:r>
-      <w:proofErr w:type="spellStart"/>
-      <w:r>
-        <w:rPr>
-          <w:rFonts w:asciiTheme="minorHAnsi" w:hAnsiTheme="minorHAnsi" w:cs="Arial"/>
-          <w:color w:val="000000"/>
-          <w:sz w:val="22"/>
-          <w:szCs w:val="22"/>
-          <w:lang w:val="sk-SK"/>
-        </w:rPr>
-        <w:t>Instagramu</w:t>
-      </w:r>
-      <w:proofErr w:type="spellEnd"/>
-      <w:r>
-        <w:rPr>
-          <w:rFonts w:asciiTheme="minorHAnsi" w:hAnsiTheme="minorHAnsi" w:cs="Arial"/>
-          <w:color w:val="000000"/>
-          <w:sz w:val="22"/>
-          <w:szCs w:val="22"/>
-          <w:lang w:val="sk-SK"/>
-        </w:rPr>
-        <w:t>, dostatočné IT zručnosti a ani len netuší aké má rodné číslo a podobné potrebné informácie, a preto jej s vypĺňaním všetkých potrebných údajov pomáha mama.</w:t>
+        <w:t>Júlia v jej mladom veku, samozrejme nemá, okrem používania Facebooku a Instagramu, dostatočné IT zručnosti a ani len netuší aké má rodné číslo a podobné potrebné informácie, a preto jej s vypĺňaním všetkých potrebných údajov pomáha mama.</w:t>
       </w:r>
     </w:p>
     <w:p>
@@ -4755,51 +4301,7 @@
           <w:szCs w:val="22"/>
           <w:lang w:val="sk-SK"/>
         </w:rPr>
-        <w:t xml:space="preserve">Pri vypĺňaní údajov musí Júlia s mamou označiť otca za neznámeho, keďže sa na nich </w:t>
-      </w:r>
-      <w:proofErr w:type="spellStart"/>
-      <w:r>
-        <w:rPr>
-          <w:rFonts w:asciiTheme="minorHAnsi" w:hAnsiTheme="minorHAnsi" w:cs="Arial"/>
-          <w:color w:val="000000"/>
-          <w:sz w:val="22"/>
-          <w:szCs w:val="22"/>
-          <w:lang w:val="sk-SK"/>
-        </w:rPr>
-        <w:t>Rómeo</w:t>
-      </w:r>
-      <w:proofErr w:type="spellEnd"/>
-      <w:r>
-        <w:rPr>
-          <w:rFonts w:asciiTheme="minorHAnsi" w:hAnsiTheme="minorHAnsi" w:cs="Arial"/>
-          <w:color w:val="000000"/>
-          <w:sz w:val="22"/>
-          <w:szCs w:val="22"/>
-          <w:lang w:val="sk-SK"/>
-        </w:rPr>
-        <w:t xml:space="preserve"> úplne vykašlal. Kvôli Júliinmu mladistvému veku musí mat </w:t>
-      </w:r>
-      <w:proofErr w:type="spellStart"/>
-      <w:r>
-        <w:rPr>
-          <w:rFonts w:asciiTheme="minorHAnsi" w:hAnsiTheme="minorHAnsi" w:cs="Arial"/>
-          <w:color w:val="000000"/>
-          <w:sz w:val="22"/>
-          <w:szCs w:val="22"/>
-          <w:lang w:val="sk-SK"/>
-        </w:rPr>
-        <w:t>Justin</w:t>
-      </w:r>
-      <w:proofErr w:type="spellEnd"/>
-      <w:r>
-        <w:rPr>
-          <w:rFonts w:asciiTheme="minorHAnsi" w:hAnsiTheme="minorHAnsi" w:cs="Arial"/>
-          <w:color w:val="000000"/>
-          <w:sz w:val="22"/>
-          <w:szCs w:val="22"/>
-          <w:lang w:val="sk-SK"/>
-        </w:rPr>
-        <w:t xml:space="preserve"> poručníka. Poručníkom bude Júliina matka </w:t>
+        <w:t xml:space="preserve">Pri vypĺňaní údajov musí Júlia s mamou označiť otca za neznámeho, keďže sa na nich Rómeo úplne vykašlal. Kvôli Júliinmu mladistvému veku musí mat Justin poručníka. Poručníkom bude Júliina matka </w:t>
       </w:r>
       <w:r>
         <w:rPr>
@@ -5127,7 +4629,6 @@
                 <w:lang w:val="sk-SK"/>
               </w:rPr>
             </w:pPr>
-            <w:proofErr w:type="spellStart"/>
             <w:r>
               <w:rPr>
                 <w:rFonts w:asciiTheme="minorHAnsi" w:hAnsiTheme="minorHAnsi"/>
@@ -5135,7 +4636,6 @@
               </w:rPr>
               <w:t>Justin</w:t>
             </w:r>
-            <w:proofErr w:type="spellEnd"/>
           </w:p>
         </w:tc>
       </w:tr>
@@ -5175,7 +4675,6 @@
                 <w:lang w:val="sk-SK"/>
               </w:rPr>
             </w:pPr>
-            <w:proofErr w:type="spellStart"/>
             <w:r>
               <w:rPr>
                 <w:rFonts w:asciiTheme="minorHAnsi" w:hAnsiTheme="minorHAnsi"/>
@@ -5183,7 +4682,6 @@
               </w:rPr>
               <w:t>Kapuletová</w:t>
             </w:r>
-            <w:proofErr w:type="spellEnd"/>
           </w:p>
         </w:tc>
         <w:tc>
@@ -5199,7 +4697,6 @@
                 <w:lang w:val="sk-SK"/>
               </w:rPr>
             </w:pPr>
-            <w:proofErr w:type="spellStart"/>
             <w:r>
               <w:rPr>
                 <w:rFonts w:asciiTheme="minorHAnsi" w:hAnsiTheme="minorHAnsi"/>
@@ -5207,7 +4704,6 @@
               </w:rPr>
               <w:t>Kapuletová</w:t>
             </w:r>
-            <w:proofErr w:type="spellEnd"/>
           </w:p>
         </w:tc>
         <w:tc>
@@ -5223,7 +4719,6 @@
                 <w:lang w:val="sk-SK"/>
               </w:rPr>
             </w:pPr>
-            <w:proofErr w:type="spellStart"/>
             <w:r>
               <w:rPr>
                 <w:rFonts w:asciiTheme="minorHAnsi" w:hAnsiTheme="minorHAnsi"/>
@@ -5231,7 +4726,6 @@
               </w:rPr>
               <w:t>Kapulet</w:t>
             </w:r>
-            <w:proofErr w:type="spellEnd"/>
           </w:p>
         </w:tc>
       </w:tr>
@@ -5735,28 +5229,12 @@
                 <w:lang w:val="sk-SK"/>
               </w:rPr>
             </w:pPr>
-            <w:proofErr w:type="spellStart"/>
-            <w:r>
-              <w:rPr>
-                <w:rFonts w:asciiTheme="minorHAnsi" w:hAnsiTheme="minorHAnsi"/>
-              </w:rPr>
-              <w:t>Záhradná</w:t>
-            </w:r>
-            <w:proofErr w:type="spellEnd"/>
-            <w:r>
-              <w:rPr>
-                <w:rFonts w:asciiTheme="minorHAnsi" w:hAnsiTheme="minorHAnsi"/>
-              </w:rPr>
-              <w:t xml:space="preserve"> 39, </w:t>
-            </w:r>
-            <w:proofErr w:type="spellStart"/>
-            <w:r>
-              <w:rPr>
-                <w:rFonts w:asciiTheme="minorHAnsi" w:hAnsiTheme="minorHAnsi"/>
-              </w:rPr>
-              <w:t>Letanovce</w:t>
-            </w:r>
-            <w:proofErr w:type="spellEnd"/>
+            <w:r>
+              <w:rPr>
+                <w:rFonts w:asciiTheme="minorHAnsi" w:hAnsiTheme="minorHAnsi"/>
+              </w:rPr>
+              <w:t>Záhradná 39, Letanovce</w:t>
+            </w:r>
           </w:p>
         </w:tc>
         <w:tc>
@@ -5772,28 +5250,12 @@
                 <w:lang w:val="sk-SK"/>
               </w:rPr>
             </w:pPr>
-            <w:proofErr w:type="spellStart"/>
-            <w:r>
-              <w:rPr>
-                <w:rFonts w:asciiTheme="minorHAnsi" w:hAnsiTheme="minorHAnsi"/>
-              </w:rPr>
-              <w:t>Záhradná</w:t>
-            </w:r>
-            <w:proofErr w:type="spellEnd"/>
-            <w:r>
-              <w:rPr>
-                <w:rFonts w:asciiTheme="minorHAnsi" w:hAnsiTheme="minorHAnsi"/>
-              </w:rPr>
-              <w:t xml:space="preserve"> 39, </w:t>
-            </w:r>
-            <w:proofErr w:type="spellStart"/>
-            <w:r>
-              <w:rPr>
-                <w:rFonts w:asciiTheme="minorHAnsi" w:hAnsiTheme="minorHAnsi"/>
-              </w:rPr>
-              <w:t>Letanovce</w:t>
-            </w:r>
-            <w:proofErr w:type="spellEnd"/>
+            <w:r>
+              <w:rPr>
+                <w:rFonts w:asciiTheme="minorHAnsi" w:hAnsiTheme="minorHAnsi"/>
+              </w:rPr>
+              <w:t>Záhradná 39, Letanovce</w:t>
+            </w:r>
           </w:p>
         </w:tc>
         <w:tc>
@@ -5808,28 +5270,12 @@
                 <w:rFonts w:asciiTheme="minorHAnsi" w:hAnsiTheme="minorHAnsi"/>
               </w:rPr>
             </w:pPr>
-            <w:proofErr w:type="spellStart"/>
-            <w:r>
-              <w:rPr>
-                <w:rFonts w:asciiTheme="minorHAnsi" w:hAnsiTheme="minorHAnsi"/>
-              </w:rPr>
-              <w:t>Totožná</w:t>
-            </w:r>
-            <w:proofErr w:type="spellEnd"/>
-            <w:r>
-              <w:rPr>
-                <w:rFonts w:asciiTheme="minorHAnsi" w:hAnsiTheme="minorHAnsi"/>
-              </w:rPr>
-              <w:t xml:space="preserve"> s </w:t>
-            </w:r>
-            <w:proofErr w:type="spellStart"/>
-            <w:r>
-              <w:rPr>
-                <w:rFonts w:asciiTheme="minorHAnsi" w:hAnsiTheme="minorHAnsi"/>
-              </w:rPr>
-              <w:t>matkou</w:t>
-            </w:r>
-            <w:proofErr w:type="spellEnd"/>
+            <w:r>
+              <w:rPr>
+                <w:rFonts w:asciiTheme="minorHAnsi" w:hAnsiTheme="minorHAnsi"/>
+              </w:rPr>
+              <w:t>Totožná s matkou</w:t>
+            </w:r>
           </w:p>
         </w:tc>
       </w:tr>
@@ -5869,7 +5315,6 @@
                 <w:lang w:val="sk-SK"/>
               </w:rPr>
             </w:pPr>
-            <w:proofErr w:type="spellStart"/>
             <w:r>
               <w:rPr>
                 <w:rFonts w:asciiTheme="minorHAnsi" w:hAnsiTheme="minorHAnsi"/>
@@ -5877,7 +5322,6 @@
               </w:rPr>
               <w:t>Kapuletová</w:t>
             </w:r>
-            <w:proofErr w:type="spellEnd"/>
           </w:p>
         </w:tc>
         <w:tc>
@@ -5893,7 +5337,6 @@
                 <w:lang w:val="sk-SK"/>
               </w:rPr>
             </w:pPr>
-            <w:proofErr w:type="spellStart"/>
             <w:r>
               <w:rPr>
                 <w:rFonts w:asciiTheme="minorHAnsi" w:hAnsiTheme="minorHAnsi"/>
@@ -5901,7 +5344,6 @@
               </w:rPr>
               <w:t>Kapuletová</w:t>
             </w:r>
-            <w:proofErr w:type="spellEnd"/>
           </w:p>
         </w:tc>
         <w:tc>
@@ -5957,14 +5399,12 @@
                 <w:lang w:val="sk-SK"/>
               </w:rPr>
             </w:pPr>
-            <w:proofErr w:type="spellStart"/>
             <w:r>
               <w:rPr>
                 <w:rFonts w:asciiTheme="minorHAnsi" w:hAnsiTheme="minorHAnsi"/>
               </w:rPr>
               <w:t>Košice</w:t>
             </w:r>
-            <w:proofErr w:type="spellEnd"/>
           </w:p>
         </w:tc>
         <w:tc>
@@ -5980,14 +5420,12 @@
                 <w:lang w:val="sk-SK"/>
               </w:rPr>
             </w:pPr>
-            <w:proofErr w:type="spellStart"/>
             <w:r>
               <w:rPr>
                 <w:rFonts w:asciiTheme="minorHAnsi" w:hAnsiTheme="minorHAnsi"/>
               </w:rPr>
               <w:t>Košice</w:t>
             </w:r>
-            <w:proofErr w:type="spellEnd"/>
           </w:p>
         </w:tc>
         <w:tc>
@@ -6002,14 +5440,12 @@
                 <w:rFonts w:asciiTheme="minorHAnsi" w:hAnsiTheme="minorHAnsi"/>
               </w:rPr>
             </w:pPr>
-            <w:proofErr w:type="spellStart"/>
             <w:r>
               <w:rPr>
                 <w:rFonts w:asciiTheme="minorHAnsi" w:hAnsiTheme="minorHAnsi"/>
               </w:rPr>
               <w:t>Košice</w:t>
             </w:r>
-            <w:proofErr w:type="spellEnd"/>
           </w:p>
         </w:tc>
       </w:tr>
@@ -6102,13 +5538,8 @@
       </w:r>
     </w:p>
     <w:p>
-      <w:proofErr w:type="spellStart"/>
-      <w:r>
-        <w:t>Tester</w:t>
-      </w:r>
-      <w:proofErr w:type="spellEnd"/>
-      <w:r>
-        <w:t xml:space="preserve"> nemal vopred žiadny tréning a stránku videl na teste prvýkrát. Predtým mu bolo len stručne vysvetlené, že má myslieť nahlas, riadiť sa informáciami na papieri</w:t>
+      <w:r>
+        <w:t>Tester nemal vopred žiadny tréning a stránku videl na teste prvýkrát. Predtým mu bolo len stručne vysvetlené, že má myslieť nahlas, riadiť sa informáciami na papieri</w:t>
       </w:r>
       <w:r>
         <w:t>, a že mu</w:t>
@@ -6394,11 +5825,11 @@
         <w:pStyle w:val="Odsekzoznamu"/>
         <w:numPr>
           <w:ilvl w:val="0"/>
-          <w:numId w:val="3"/>
+          <w:numId w:val="10"/>
         </w:numPr>
       </w:pPr>
       <w:r>
-        <w:t>Aké to bolo?</w:t>
+        <w:t>Boli formuláre prehľadné?</w:t>
       </w:r>
     </w:p>
     <w:p>
@@ -6406,11 +5837,11 @@
         <w:pStyle w:val="Odsekzoznamu"/>
         <w:numPr>
           <w:ilvl w:val="0"/>
-          <w:numId w:val="3"/>
+          <w:numId w:val="10"/>
         </w:numPr>
       </w:pPr>
       <w:r>
-        <w:t>Páčilo sa ti ešte niečo?</w:t>
+        <w:t xml:space="preserve">Bolo vypĺňanie ľahké? </w:t>
       </w:r>
     </w:p>
     <w:p>
@@ -6418,11 +5849,110 @@
         <w:pStyle w:val="Odsekzoznamu"/>
         <w:numPr>
           <w:ilvl w:val="0"/>
-          <w:numId w:val="3"/>
+          <w:numId w:val="10"/>
         </w:numPr>
       </w:pPr>
       <w:r>
-        <w:t>Bolo aj niečo zlé, niečo čo sa ti nepáčilo?</w:t>
+        <w:t>Vedel si, aké údaje máš vypĺňať do formulárov?</w:t>
+      </w:r>
+    </w:p>
+    <w:p>
+      <w:pPr>
+        <w:pStyle w:val="Odsekzoznamu"/>
+        <w:numPr>
+          <w:ilvl w:val="0"/>
+          <w:numId w:val="10"/>
+        </w:numPr>
+      </w:pPr>
+      <w:r>
+        <w:t xml:space="preserve">Všimol si si drobnosti ako percentuálny ukazovateľ stavu vyplnenia formuláru, zmenu jeho farby, </w:t>
+      </w:r>
+      <w:r>
+        <w:t>nápovede</w:t>
+      </w:r>
+      <w:r>
+        <w:t xml:space="preserve"> pri vypĺňaní údajov, možnosť skrývať a odkrývať skupiny údajov v rekapitulácií?</w:t>
+      </w:r>
+      <w:r>
+        <w:t xml:space="preserve"> </w:t>
+      </w:r>
+    </w:p>
+    <w:p>
+      <w:pPr>
+        <w:pStyle w:val="Odsekzoznamu"/>
+        <w:numPr>
+          <w:ilvl w:val="0"/>
+          <w:numId w:val="10"/>
+        </w:numPr>
+      </w:pPr>
+      <w:r>
+        <w:t xml:space="preserve">Použil si </w:t>
+      </w:r>
+      <w:r>
+        <w:t>nápovede</w:t>
+      </w:r>
+      <w:r>
+        <w:t xml:space="preserve"> pri zadávaní údajov? Ak áno, pomohli ti?</w:t>
+      </w:r>
+    </w:p>
+    <w:p>
+      <w:pPr>
+        <w:pStyle w:val="Odsekzoznamu"/>
+        <w:numPr>
+          <w:ilvl w:val="0"/>
+          <w:numId w:val="10"/>
+        </w:numPr>
+      </w:pPr>
+      <w:r>
+        <w:t>Pochopil si funkciu ukazovateľov stavu vyplnenia formulárov?</w:t>
+      </w:r>
+    </w:p>
+    <w:p>
+      <w:pPr>
+        <w:pStyle w:val="Odsekzoznamu"/>
+        <w:numPr>
+          <w:ilvl w:val="0"/>
+          <w:numId w:val="10"/>
+        </w:numPr>
+      </w:pPr>
+      <w:r>
+        <w:t xml:space="preserve">Bola rekapitulácia údajov nápomocná? </w:t>
+      </w:r>
+    </w:p>
+    <w:p>
+      <w:pPr>
+        <w:pStyle w:val="Odsekzoznamu"/>
+        <w:numPr>
+          <w:ilvl w:val="0"/>
+          <w:numId w:val="10"/>
+        </w:numPr>
+      </w:pPr>
+      <w:r>
+        <w:t xml:space="preserve">Odporučil by si stránku priateľom? </w:t>
+      </w:r>
+    </w:p>
+    <w:p>
+      <w:pPr>
+        <w:pStyle w:val="Odsekzoznamu"/>
+        <w:numPr>
+          <w:ilvl w:val="0"/>
+          <w:numId w:val="10"/>
+        </w:numPr>
+      </w:pPr>
+      <w:r>
+        <w:t>Čo sa ti na stránke páčilo?</w:t>
+      </w:r>
+    </w:p>
+    <w:p>
+      <w:pPr>
+        <w:pStyle w:val="Odsekzoznamu"/>
+        <w:numPr>
+          <w:ilvl w:val="0"/>
+          <w:numId w:val="10"/>
+        </w:numPr>
+      </w:pPr>
+      <w:r>
+        <w:t>Čo sa ti na stránke nepáčilo?</w:t>
       </w:r>
     </w:p>
     <w:p>
@@ -6435,17 +5965,173 @@
     </w:p>
     <w:p>
       <w:r>
-        <w:t xml:space="preserve">Po rozhovore sme požiadali ešte každého </w:t>
-      </w:r>
-      <w:proofErr w:type="spellStart"/>
-      <w:r>
-        <w:t>testera</w:t>
-      </w:r>
-      <w:proofErr w:type="spellEnd"/>
-      <w:r>
-        <w:t xml:space="preserve"> vyplniť dotazník, kde bola ku každej otázke stupnica, na ktorej mali označiť čo sa im ako páčilo.</w:t>
-      </w:r>
-    </w:p>
+        <w:t xml:space="preserve">Po rozhovore sme požiadali ešte každého testera vyplniť dotazník, kde bola ku každej otázke stupnica, </w:t>
+      </w:r>
+      <w:r>
+        <w:t xml:space="preserve">a mali číselne ohodnotiť, ako s daným výrokom súhlasia alebo nesúhlasia. 4 znamená </w:t>
+      </w:r>
+      <w:r>
+        <w:rPr>
+          <w:i/>
+        </w:rPr>
+        <w:t>úplne súhlasím</w:t>
+      </w:r>
+      <w:r>
+        <w:t xml:space="preserve"> a 0 znamená </w:t>
+      </w:r>
+      <w:r>
+        <w:rPr>
+          <w:i/>
+        </w:rPr>
+        <w:t>úplne nesúhlasím</w:t>
+      </w:r>
+      <w:r>
+        <w:t xml:space="preserve">. </w:t>
+      </w:r>
+    </w:p>
+    <w:p>
+      <w:r>
+        <w:t>Výroku ku ktorým sa mali testeri vyjadriť:</w:t>
+      </w:r>
+    </w:p>
+    <w:p>
+      <w:pPr>
+        <w:pStyle w:val="Odsekzoznamu"/>
+        <w:numPr>
+          <w:ilvl w:val="0"/>
+          <w:numId w:val="11"/>
+        </w:numPr>
+      </w:pPr>
+      <w:r>
+        <w:t>Dizajn stránky sa mi páčil.</w:t>
+      </w:r>
+    </w:p>
+    <w:p>
+      <w:pPr>
+        <w:pStyle w:val="Odsekzoznamu"/>
+        <w:numPr>
+          <w:ilvl w:val="0"/>
+          <w:numId w:val="11"/>
+        </w:numPr>
+      </w:pPr>
+      <w:r>
+        <w:t>Vypĺňanie formulárov bolo intuitívne a</w:t>
+      </w:r>
+      <w:r>
+        <w:t> </w:t>
+      </w:r>
+      <w:r>
+        <w:t>ľahké</w:t>
+      </w:r>
+      <w:r>
+        <w:t>.</w:t>
+      </w:r>
+    </w:p>
+    <w:p>
+      <w:pPr>
+        <w:pStyle w:val="Odsekzoznamu"/>
+        <w:numPr>
+          <w:ilvl w:val="0"/>
+          <w:numId w:val="11"/>
+        </w:numPr>
+      </w:pPr>
+      <w:r>
+        <w:t xml:space="preserve">Detaily ako ukazovatele stavu vyplnenia </w:t>
+      </w:r>
+      <w:r>
+        <w:t>formulárov</w:t>
+      </w:r>
+      <w:r>
+        <w:t>,</w:t>
+      </w:r>
+      <w:r>
+        <w:t xml:space="preserve"> nápovede</w:t>
+      </w:r>
+      <w:r>
+        <w:t xml:space="preserve"> pre vyplnenie </w:t>
+      </w:r>
+      <w:r>
+        <w:t>údajov a skrývanie</w:t>
+      </w:r>
+      <w:r>
+        <w:t xml:space="preserve"> a odkrývanie </w:t>
+      </w:r>
+      <w:r>
+        <w:t>údajov</w:t>
+      </w:r>
+      <w:r>
+        <w:t xml:space="preserve"> v </w:t>
+      </w:r>
+      <w:r>
+        <w:t>rekapitulácii</w:t>
+      </w:r>
+      <w:r>
+        <w:t xml:space="preserve"> </w:t>
+      </w:r>
+      <w:r>
+        <w:t xml:space="preserve">sú </w:t>
+      </w:r>
+      <w:r>
+        <w:t>užitočné</w:t>
+      </w:r>
+      <w:r>
+        <w:t xml:space="preserve"> a </w:t>
+      </w:r>
+      <w:r>
+        <w:t>nápomocné</w:t>
+      </w:r>
+      <w:r>
+        <w:t xml:space="preserve">. </w:t>
+      </w:r>
+    </w:p>
+    <w:p>
+      <w:pPr>
+        <w:pStyle w:val="Odsekzoznamu"/>
+        <w:numPr>
+          <w:ilvl w:val="0"/>
+          <w:numId w:val="11"/>
+        </w:numPr>
+      </w:pPr>
+      <w:r>
+        <w:t>Keby s</w:t>
+      </w:r>
+      <w:r>
+        <w:t>om</w:t>
+      </w:r>
+      <w:r>
+        <w:t xml:space="preserve"> sa sám ocitol v situácii ako persóna v scenári, využil by </w:t>
+      </w:r>
+      <w:r>
+        <w:t>som</w:t>
+      </w:r>
+      <w:r>
+        <w:t xml:space="preserve"> </w:t>
+      </w:r>
+      <w:r>
+        <w:t>túto</w:t>
+      </w:r>
+      <w:r>
+        <w:t xml:space="preserve"> stránku</w:t>
+      </w:r>
+      <w:r>
+        <w:t xml:space="preserve"> a nedal by som prednosť vyplneniu formulárov na úrade.</w:t>
+      </w:r>
+    </w:p>
+    <w:p>
+      <w:pPr>
+        <w:pStyle w:val="Odsekzoznamu"/>
+        <w:numPr>
+          <w:ilvl w:val="0"/>
+          <w:numId w:val="11"/>
+        </w:numPr>
+      </w:pPr>
+      <w:r>
+        <w:t>Po absolvovaní tohto testu mám pocit, že chcem dieťa.</w:t>
+      </w:r>
+      <w:bookmarkStart w:id="0" w:name="_GoBack"/>
+      <w:bookmarkEnd w:id="0"/>
+    </w:p>
+    <w:p/>
     <w:p>
       <w:pPr>
         <w:pStyle w:val="Nadpis1"/>
@@ -6469,15 +6155,7 @@
         </w:rPr>
       </w:pPr>
       <w:r>
-        <w:t xml:space="preserve">Nasledujúca tabuľka zobrazuje úspešnosť </w:t>
-      </w:r>
-      <w:proofErr w:type="spellStart"/>
-      <w:r>
-        <w:t>testerov</w:t>
-      </w:r>
-      <w:proofErr w:type="spellEnd"/>
-      <w:r>
-        <w:t xml:space="preserve"> pri plnení úlohy. </w:t>
+        <w:t xml:space="preserve">Nasledujúca tabuľka zobrazuje úspešnosť testerov pri plnení úlohy. </w:t>
       </w:r>
       <w:r>
         <w:rPr>
@@ -6485,8 +6163,8 @@
         </w:rPr>
         <w:br w:type="textWrapping" w:clear="all"/>
       </w:r>
-      <w:bookmarkStart w:id="0" w:name="_MON_1509525390"/>
-      <w:bookmarkEnd w:id="0"/>
+      <w:bookmarkStart w:id="1" w:name="_MON_1509525390"/>
+      <w:bookmarkEnd w:id="1"/>
       <w:r>
         <w:rPr>
           <w:b/>
@@ -6511,10 +6189,10 @@
             <v:path o:extrusionok="f" gradientshapeok="t" o:connecttype="rect"/>
             <o:lock v:ext="edit" aspectratio="t"/>
           </v:shapetype>
-          <v:shape id="_x0000_i1026" type="#_x0000_t75" style="width:269.25pt;height:204pt" o:ole="">
+          <v:shape id="_x0000_i1025" type="#_x0000_t75" style="width:269.25pt;height:204pt" o:ole="">
             <v:imagedata r:id="rId6" o:title=""/>
           </v:shape>
-          <o:OLEObject Type="Embed" ProgID="Excel.Sheet.12" ShapeID="_x0000_i1026" DrawAspect="Content" ObjectID="_1509528350" r:id="rId7"/>
+          <o:OLEObject Type="Embed" ProgID="Excel.Sheet.12" ShapeID="_x0000_i1025" DrawAspect="Content" ObjectID="_1509732504" r:id="rId7"/>
         </w:object>
       </w:r>
     </w:p>
@@ -6523,21 +6201,12 @@
         <w:pStyle w:val="Nadpis2"/>
       </w:pPr>
       <w:r>
-        <w:lastRenderedPageBreak/>
         <w:t>Subjektívne hodnotenie</w:t>
       </w:r>
     </w:p>
     <w:p>
       <w:r>
-        <w:t xml:space="preserve">Nasledujúca tabuľka zobrazuje vyplnenie dotazníka </w:t>
-      </w:r>
-      <w:proofErr w:type="spellStart"/>
-      <w:r>
-        <w:t>testermi</w:t>
-      </w:r>
-      <w:proofErr w:type="spellEnd"/>
-      <w:r>
-        <w:t xml:space="preserve">. </w:t>
+        <w:t xml:space="preserve">Nasledujúca tabuľka zobrazuje vyplnenie dotazníka testermi. </w:t>
       </w:r>
       <w:r>
         <w:rPr>
@@ -6564,15 +6233,7 @@
         <w:t>T10</w:t>
       </w:r>
       <w:r>
-        <w:t xml:space="preserve"> označujú odpovede </w:t>
-      </w:r>
-      <w:proofErr w:type="spellStart"/>
-      <w:r>
-        <w:t>testerov</w:t>
-      </w:r>
-      <w:proofErr w:type="spellEnd"/>
-      <w:r>
-        <w:t xml:space="preserve"> s príslušným poradovým číslom. V stĺpci </w:t>
+        <w:t xml:space="preserve"> označujú odpovede testerov s príslušným poradovým číslom. V stĺpci </w:t>
       </w:r>
       <w:r>
         <w:rPr>
@@ -6593,15 +6254,15 @@
         <w:t xml:space="preserve"> je smerodajná odchýlka odpovedí k danej položke dotazníka.</w:t>
       </w:r>
     </w:p>
-    <w:bookmarkStart w:id="1" w:name="_MON_1509523279"/>
-    <w:bookmarkEnd w:id="1"/>
+    <w:bookmarkStart w:id="2" w:name="_MON_1509523279"/>
+    <w:bookmarkEnd w:id="2"/>
     <w:p>
       <w:r>
         <w:object w:dxaOrig="8595" w:dyaOrig="1803">
-          <v:shape id="_x0000_i1025" type="#_x0000_t75" style="width:429.75pt;height:90pt" o:ole="">
+          <v:shape id="_x0000_i1026" type="#_x0000_t75" style="width:429.75pt;height:90pt" o:ole="">
             <v:imagedata r:id="rId8" o:title=""/>
           </v:shape>
-          <o:OLEObject Type="Embed" ProgID="Excel.Sheet.12" ShapeID="_x0000_i1025" DrawAspect="Content" ObjectID="_1509528351" r:id="rId9"/>
+          <o:OLEObject Type="Embed" ProgID="Excel.Sheet.12" ShapeID="_x0000_i1026" DrawAspect="Content" ObjectID="_1509732505" r:id="rId9"/>
         </w:object>
       </w:r>
     </w:p>
@@ -6617,13 +6278,13 @@
       <w:pPr>
         <w:pStyle w:val="Nadpis3"/>
       </w:pPr>
-      <w:proofErr w:type="spellStart"/>
-      <w:r>
-        <w:t>Tester</w:t>
-      </w:r>
-      <w:proofErr w:type="spellEnd"/>
-      <w:r>
-        <w:t xml:space="preserve"> 1</w:t>
+      <w:r>
+        <w:t>Tester 1</w:t>
+      </w:r>
+    </w:p>
+    <w:p>
+      <w:r>
+        <w:t>//otázka a odpoveď – každý tester! Je to p**a robota ale treba to, vymýšlajme lahké odpovede nech to je krátke</w:t>
       </w:r>
     </w:p>
     <w:p>
@@ -6631,20 +6292,19 @@
         <w:pStyle w:val="Odsekzoznamu"/>
         <w:numPr>
           <w:ilvl w:val="0"/>
-          <w:numId w:val="2"/>
+          <w:numId w:val="12"/>
         </w:numPr>
       </w:pPr>
       <w:r>
-        <w:t>Aké to bolo?</w:t>
+        <w:t>Boli formuláre prehľadné?</w:t>
       </w:r>
     </w:p>
     <w:p>
       <w:pPr>
         <w:pStyle w:val="Odsekzoznamu"/>
-        <w:ind w:firstLine="348"/>
-      </w:pPr>
-      <w:r>
-        <w:t>V pohode. Pekné bábätko ste tam mali.</w:t>
+      </w:pPr>
+      <w:r>
+        <w:t>Odpoveď:</w:t>
       </w:r>
     </w:p>
     <w:p>
@@ -6652,20 +6312,19 @@
         <w:pStyle w:val="Odsekzoznamu"/>
         <w:numPr>
           <w:ilvl w:val="0"/>
-          <w:numId w:val="2"/>
+          <w:numId w:val="12"/>
         </w:numPr>
       </w:pPr>
       <w:r>
-        <w:t>Páčilo sa ti ešte niečo?</w:t>
+        <w:t xml:space="preserve">Bolo vypĺňanie ľahké? </w:t>
       </w:r>
     </w:p>
     <w:p>
       <w:pPr>
         <w:pStyle w:val="Odsekzoznamu"/>
-        <w:ind w:firstLine="348"/>
-      </w:pPr>
-      <w:r>
-        <w:t>Áno. Celé to bolo jednoduché a malo to pekný dizajn. A ubehlo to rýchlejšie ako som čakala.</w:t>
+      </w:pPr>
+      <w:r>
+        <w:t>Odpoveď:</w:t>
       </w:r>
     </w:p>
     <w:p>
@@ -6673,22 +6332,181 @@
         <w:pStyle w:val="Odsekzoznamu"/>
         <w:numPr>
           <w:ilvl w:val="0"/>
-          <w:numId w:val="2"/>
+          <w:numId w:val="12"/>
         </w:numPr>
       </w:pPr>
       <w:r>
-        <w:t>Bolo aj niečo zlé, niečo čo sa ti nepáčilo?</w:t>
+        <w:t>Vedel si, aké údaje máš vypĺňať do formulárov?</w:t>
+      </w:r>
+      <w:r>
+        <w:t xml:space="preserve"> </w:t>
       </w:r>
     </w:p>
     <w:p>
       <w:pPr>
         <w:pStyle w:val="Odsekzoznamu"/>
-        <w:ind w:firstLine="348"/>
-      </w:pPr>
-      <w:r>
-        <w:t>Nebolo úplne jasné k čomu patria zaškrtávacie políčka, keď som si zúžila obrazovku. A trochu mi vadilo, že aj keď som mala vyplnené všetky povinné políčka tak mi to neukazovalo 100%.</w:t>
-      </w:r>
-    </w:p>
+      </w:pPr>
+      <w:r>
+        <w:t>Odpoveď:</w:t>
+      </w:r>
+    </w:p>
+    <w:p>
+      <w:pPr>
+        <w:pStyle w:val="Odsekzoznamu"/>
+        <w:numPr>
+          <w:ilvl w:val="0"/>
+          <w:numId w:val="12"/>
+        </w:numPr>
+      </w:pPr>
+      <w:r>
+        <w:t>Všimol si si drobnosti ako percentuálny ukazovateľ stavu vyplnenia formuláru, zmenu jeho farby, nápovede pri vypĺňaní údajov, možnosť skrývať a odkrývať skupiny údajov v rekapitulácií?</w:t>
+      </w:r>
+      <w:r>
+        <w:t xml:space="preserve"> </w:t>
+      </w:r>
+    </w:p>
+    <w:p>
+      <w:pPr>
+        <w:pStyle w:val="Odsekzoznamu"/>
+      </w:pPr>
+      <w:r>
+        <w:t>Odpoveď:</w:t>
+      </w:r>
+    </w:p>
+    <w:p>
+      <w:pPr>
+        <w:pStyle w:val="Odsekzoznamu"/>
+        <w:numPr>
+          <w:ilvl w:val="0"/>
+          <w:numId w:val="12"/>
+        </w:numPr>
+      </w:pPr>
+      <w:r>
+        <w:lastRenderedPageBreak/>
+        <w:t>Použil si nápovede pri zadávaní údajov? Ak áno, pomohli ti?</w:t>
+      </w:r>
+      <w:r>
+        <w:t xml:space="preserve"> </w:t>
+      </w:r>
+    </w:p>
+    <w:p>
+      <w:pPr>
+        <w:pStyle w:val="Odsekzoznamu"/>
+      </w:pPr>
+      <w:r>
+        <w:t>Odpoveď:</w:t>
+      </w:r>
+    </w:p>
+    <w:p>
+      <w:pPr>
+        <w:pStyle w:val="Odsekzoznamu"/>
+        <w:numPr>
+          <w:ilvl w:val="0"/>
+          <w:numId w:val="12"/>
+        </w:numPr>
+      </w:pPr>
+      <w:r>
+        <w:t>Pochopil si funkciu ukazovateľov stavu vyplnenia formulárov?</w:t>
+      </w:r>
+      <w:r>
+        <w:t xml:space="preserve"> </w:t>
+      </w:r>
+    </w:p>
+    <w:p>
+      <w:pPr>
+        <w:pStyle w:val="Odsekzoznamu"/>
+      </w:pPr>
+      <w:r>
+        <w:t>Odpoveď:</w:t>
+      </w:r>
+    </w:p>
+    <w:p>
+      <w:pPr>
+        <w:pStyle w:val="Odsekzoznamu"/>
+        <w:numPr>
+          <w:ilvl w:val="0"/>
+          <w:numId w:val="12"/>
+        </w:numPr>
+      </w:pPr>
+      <w:r>
+        <w:t xml:space="preserve">Bola rekapitulácia údajov nápomocná? </w:t>
+      </w:r>
+    </w:p>
+    <w:p>
+      <w:pPr>
+        <w:pStyle w:val="Odsekzoznamu"/>
+      </w:pPr>
+      <w:r>
+        <w:t>Odpoveď:</w:t>
+      </w:r>
+    </w:p>
+    <w:p>
+      <w:pPr>
+        <w:pStyle w:val="Odsekzoznamu"/>
+        <w:numPr>
+          <w:ilvl w:val="0"/>
+          <w:numId w:val="12"/>
+        </w:numPr>
+      </w:pPr>
+      <w:r>
+        <w:t xml:space="preserve">Odporučil by si stránku priateľom? </w:t>
+      </w:r>
+    </w:p>
+    <w:p>
+      <w:pPr>
+        <w:pStyle w:val="Odsekzoznamu"/>
+      </w:pPr>
+      <w:r>
+        <w:t>Odpoveď:</w:t>
+      </w:r>
+    </w:p>
+    <w:p>
+      <w:pPr>
+        <w:pStyle w:val="Odsekzoznamu"/>
+        <w:numPr>
+          <w:ilvl w:val="0"/>
+          <w:numId w:val="12"/>
+        </w:numPr>
+      </w:pPr>
+      <w:r>
+        <w:t>Čo sa ti na stránke páčilo?</w:t>
+      </w:r>
+      <w:r>
+        <w:t xml:space="preserve"> </w:t>
+      </w:r>
+    </w:p>
+    <w:p>
+      <w:pPr>
+        <w:pStyle w:val="Odsekzoznamu"/>
+      </w:pPr>
+      <w:r>
+        <w:t>Odpoveď:</w:t>
+      </w:r>
+    </w:p>
+    <w:p>
+      <w:pPr>
+        <w:pStyle w:val="Odsekzoznamu"/>
+        <w:numPr>
+          <w:ilvl w:val="0"/>
+          <w:numId w:val="12"/>
+        </w:numPr>
+      </w:pPr>
+      <w:r>
+        <w:t>Čo sa ti na stránke nepáčilo?</w:t>
+      </w:r>
+      <w:r>
+        <w:t xml:space="preserve"> </w:t>
+      </w:r>
+    </w:p>
+    <w:p>
+      <w:pPr>
+        <w:pStyle w:val="Odsekzoznamu"/>
+      </w:pPr>
+      <w:r>
+        <w:t>Odpoveď:</w:t>
+      </w:r>
+    </w:p>
+    <w:p/>
     <w:p>
       <w:pPr>
         <w:pStyle w:val="Nadpis2"/>
@@ -6703,10 +6521,7 @@
         <w:t>analýza</w:t>
       </w:r>
     </w:p>
-    <w:p>
-      <w:bookmarkStart w:id="2" w:name="_GoBack"/>
-      <w:bookmarkEnd w:id="2"/>
-    </w:p>
+    <w:p/>
     <w:sectPr>
       <w:pgSz w:w="11906" w:h="16838"/>
       <w:pgMar w:top="1417" w:right="1417" w:bottom="1417" w:left="1417" w:header="708" w:footer="708" w:gutter="0"/>
@@ -7187,6 +7002,95 @@
     </w:lvl>
   </w:abstractNum>
   <w:abstractNum w:abstractNumId="4" w15:restartNumberingAfterBreak="0">
+    <w:nsid w:val="322B4FE4"/>
+    <w:multiLevelType w:val="hybridMultilevel"/>
+    <w:tmpl w:val="1CC4FDBC"/>
+    <w:lvl w:ilvl="0" w:tplc="041B000F">
+      <w:start w:val="1"/>
+      <w:numFmt w:val="decimal"/>
+      <w:lvlText w:val="%1."/>
+      <w:lvlJc w:val="left"/>
+      <w:pPr>
+        <w:ind w:left="720" w:hanging="360"/>
+      </w:pPr>
+      <w:rPr>
+        <w:rFonts w:hint="default"/>
+      </w:rPr>
+    </w:lvl>
+    <w:lvl w:ilvl="1" w:tplc="041B0019" w:tentative="1">
+      <w:start w:val="1"/>
+      <w:numFmt w:val="lowerLetter"/>
+      <w:lvlText w:val="%2."/>
+      <w:lvlJc w:val="left"/>
+      <w:pPr>
+        <w:ind w:left="1440" w:hanging="360"/>
+      </w:pPr>
+    </w:lvl>
+    <w:lvl w:ilvl="2" w:tplc="041B001B" w:tentative="1">
+      <w:start w:val="1"/>
+      <w:numFmt w:val="lowerRoman"/>
+      <w:lvlText w:val="%3."/>
+      <w:lvlJc w:val="right"/>
+      <w:pPr>
+        <w:ind w:left="2160" w:hanging="180"/>
+      </w:pPr>
+    </w:lvl>
+    <w:lvl w:ilvl="3" w:tplc="041B000F" w:tentative="1">
+      <w:start w:val="1"/>
+      <w:numFmt w:val="decimal"/>
+      <w:lvlText w:val="%4."/>
+      <w:lvlJc w:val="left"/>
+      <w:pPr>
+        <w:ind w:left="2880" w:hanging="360"/>
+      </w:pPr>
+    </w:lvl>
+    <w:lvl w:ilvl="4" w:tplc="041B0019" w:tentative="1">
+      <w:start w:val="1"/>
+      <w:numFmt w:val="lowerLetter"/>
+      <w:lvlText w:val="%5."/>
+      <w:lvlJc w:val="left"/>
+      <w:pPr>
+        <w:ind w:left="3600" w:hanging="360"/>
+      </w:pPr>
+    </w:lvl>
+    <w:lvl w:ilvl="5" w:tplc="041B001B" w:tentative="1">
+      <w:start w:val="1"/>
+      <w:numFmt w:val="lowerRoman"/>
+      <w:lvlText w:val="%6."/>
+      <w:lvlJc w:val="right"/>
+      <w:pPr>
+        <w:ind w:left="4320" w:hanging="180"/>
+      </w:pPr>
+    </w:lvl>
+    <w:lvl w:ilvl="6" w:tplc="041B000F" w:tentative="1">
+      <w:start w:val="1"/>
+      <w:numFmt w:val="decimal"/>
+      <w:lvlText w:val="%7."/>
+      <w:lvlJc w:val="left"/>
+      <w:pPr>
+        <w:ind w:left="5040" w:hanging="360"/>
+      </w:pPr>
+    </w:lvl>
+    <w:lvl w:ilvl="7" w:tplc="041B0019" w:tentative="1">
+      <w:start w:val="1"/>
+      <w:numFmt w:val="lowerLetter"/>
+      <w:lvlText w:val="%8."/>
+      <w:lvlJc w:val="left"/>
+      <w:pPr>
+        <w:ind w:left="5760" w:hanging="360"/>
+      </w:pPr>
+    </w:lvl>
+    <w:lvl w:ilvl="8" w:tplc="041B001B" w:tentative="1">
+      <w:start w:val="1"/>
+      <w:numFmt w:val="lowerRoman"/>
+      <w:lvlText w:val="%9."/>
+      <w:lvlJc w:val="right"/>
+      <w:pPr>
+        <w:ind w:left="6480" w:hanging="180"/>
+      </w:pPr>
+    </w:lvl>
+  </w:abstractNum>
+  <w:abstractNum w:abstractNumId="5" w15:restartNumberingAfterBreak="0">
     <w:nsid w:val="3D686D3C"/>
     <w:multiLevelType w:val="hybridMultilevel"/>
     <w:tmpl w:val="B01A61DE"/>
@@ -7299,7 +7203,96 @@
       </w:rPr>
     </w:lvl>
   </w:abstractNum>
-  <w:abstractNum w:abstractNumId="5" w15:restartNumberingAfterBreak="0">
+  <w:abstractNum w:abstractNumId="6" w15:restartNumberingAfterBreak="0">
+    <w:nsid w:val="45FA38AB"/>
+    <w:multiLevelType w:val="hybridMultilevel"/>
+    <w:tmpl w:val="BC802252"/>
+    <w:lvl w:ilvl="0" w:tplc="041B000F">
+      <w:start w:val="1"/>
+      <w:numFmt w:val="decimal"/>
+      <w:lvlText w:val="%1."/>
+      <w:lvlJc w:val="left"/>
+      <w:pPr>
+        <w:ind w:left="720" w:hanging="360"/>
+      </w:pPr>
+      <w:rPr>
+        <w:rFonts w:hint="default"/>
+      </w:rPr>
+    </w:lvl>
+    <w:lvl w:ilvl="1" w:tplc="041B0019" w:tentative="1">
+      <w:start w:val="1"/>
+      <w:numFmt w:val="lowerLetter"/>
+      <w:lvlText w:val="%2."/>
+      <w:lvlJc w:val="left"/>
+      <w:pPr>
+        <w:ind w:left="1440" w:hanging="360"/>
+      </w:pPr>
+    </w:lvl>
+    <w:lvl w:ilvl="2" w:tplc="041B001B" w:tentative="1">
+      <w:start w:val="1"/>
+      <w:numFmt w:val="lowerRoman"/>
+      <w:lvlText w:val="%3."/>
+      <w:lvlJc w:val="right"/>
+      <w:pPr>
+        <w:ind w:left="2160" w:hanging="180"/>
+      </w:pPr>
+    </w:lvl>
+    <w:lvl w:ilvl="3" w:tplc="041B000F" w:tentative="1">
+      <w:start w:val="1"/>
+      <w:numFmt w:val="decimal"/>
+      <w:lvlText w:val="%4."/>
+      <w:lvlJc w:val="left"/>
+      <w:pPr>
+        <w:ind w:left="2880" w:hanging="360"/>
+      </w:pPr>
+    </w:lvl>
+    <w:lvl w:ilvl="4" w:tplc="041B0019" w:tentative="1">
+      <w:start w:val="1"/>
+      <w:numFmt w:val="lowerLetter"/>
+      <w:lvlText w:val="%5."/>
+      <w:lvlJc w:val="left"/>
+      <w:pPr>
+        <w:ind w:left="3600" w:hanging="360"/>
+      </w:pPr>
+    </w:lvl>
+    <w:lvl w:ilvl="5" w:tplc="041B001B" w:tentative="1">
+      <w:start w:val="1"/>
+      <w:numFmt w:val="lowerRoman"/>
+      <w:lvlText w:val="%6."/>
+      <w:lvlJc w:val="right"/>
+      <w:pPr>
+        <w:ind w:left="4320" w:hanging="180"/>
+      </w:pPr>
+    </w:lvl>
+    <w:lvl w:ilvl="6" w:tplc="041B000F" w:tentative="1">
+      <w:start w:val="1"/>
+      <w:numFmt w:val="decimal"/>
+      <w:lvlText w:val="%7."/>
+      <w:lvlJc w:val="left"/>
+      <w:pPr>
+        <w:ind w:left="5040" w:hanging="360"/>
+      </w:pPr>
+    </w:lvl>
+    <w:lvl w:ilvl="7" w:tplc="041B0019" w:tentative="1">
+      <w:start w:val="1"/>
+      <w:numFmt w:val="lowerLetter"/>
+      <w:lvlText w:val="%8."/>
+      <w:lvlJc w:val="left"/>
+      <w:pPr>
+        <w:ind w:left="5760" w:hanging="360"/>
+      </w:pPr>
+    </w:lvl>
+    <w:lvl w:ilvl="8" w:tplc="041B001B" w:tentative="1">
+      <w:start w:val="1"/>
+      <w:numFmt w:val="lowerRoman"/>
+      <w:lvlText w:val="%9."/>
+      <w:lvlJc w:val="right"/>
+      <w:pPr>
+        <w:ind w:left="6480" w:hanging="180"/>
+      </w:pPr>
+    </w:lvl>
+  </w:abstractNum>
+  <w:abstractNum w:abstractNumId="7" w15:restartNumberingAfterBreak="0">
     <w:nsid w:val="464E5FFD"/>
     <w:multiLevelType w:val="multilevel"/>
     <w:tmpl w:val="04090025"/>
@@ -7394,7 +7387,7 @@
       </w:pPr>
     </w:lvl>
   </w:abstractNum>
-  <w:abstractNum w:abstractNumId="6" w15:restartNumberingAfterBreak="0">
+  <w:abstractNum w:abstractNumId="8" w15:restartNumberingAfterBreak="0">
     <w:nsid w:val="4B28716E"/>
     <w:multiLevelType w:val="multilevel"/>
     <w:tmpl w:val="30B29306"/>
@@ -7480,7 +7473,7 @@
       </w:pPr>
     </w:lvl>
   </w:abstractNum>
-  <w:abstractNum w:abstractNumId="7" w15:restartNumberingAfterBreak="0">
+  <w:abstractNum w:abstractNumId="9" w15:restartNumberingAfterBreak="0">
     <w:nsid w:val="4D661118"/>
     <w:multiLevelType w:val="hybridMultilevel"/>
     <w:tmpl w:val="3034A488"/>
@@ -7569,7 +7562,96 @@
       </w:pPr>
     </w:lvl>
   </w:abstractNum>
-  <w:abstractNum w:abstractNumId="8" w15:restartNumberingAfterBreak="0">
+  <w:abstractNum w:abstractNumId="10" w15:restartNumberingAfterBreak="0">
+    <w:nsid w:val="51904075"/>
+    <w:multiLevelType w:val="hybridMultilevel"/>
+    <w:tmpl w:val="1CC4FDBC"/>
+    <w:lvl w:ilvl="0" w:tplc="041B000F">
+      <w:start w:val="1"/>
+      <w:numFmt w:val="decimal"/>
+      <w:lvlText w:val="%1."/>
+      <w:lvlJc w:val="left"/>
+      <w:pPr>
+        <w:ind w:left="720" w:hanging="360"/>
+      </w:pPr>
+      <w:rPr>
+        <w:rFonts w:hint="default"/>
+      </w:rPr>
+    </w:lvl>
+    <w:lvl w:ilvl="1" w:tplc="041B0019" w:tentative="1">
+      <w:start w:val="1"/>
+      <w:numFmt w:val="lowerLetter"/>
+      <w:lvlText w:val="%2."/>
+      <w:lvlJc w:val="left"/>
+      <w:pPr>
+        <w:ind w:left="1440" w:hanging="360"/>
+      </w:pPr>
+    </w:lvl>
+    <w:lvl w:ilvl="2" w:tplc="041B001B" w:tentative="1">
+      <w:start w:val="1"/>
+      <w:numFmt w:val="lowerRoman"/>
+      <w:lvlText w:val="%3."/>
+      <w:lvlJc w:val="right"/>
+      <w:pPr>
+        <w:ind w:left="2160" w:hanging="180"/>
+      </w:pPr>
+    </w:lvl>
+    <w:lvl w:ilvl="3" w:tplc="041B000F" w:tentative="1">
+      <w:start w:val="1"/>
+      <w:numFmt w:val="decimal"/>
+      <w:lvlText w:val="%4."/>
+      <w:lvlJc w:val="left"/>
+      <w:pPr>
+        <w:ind w:left="2880" w:hanging="360"/>
+      </w:pPr>
+    </w:lvl>
+    <w:lvl w:ilvl="4" w:tplc="041B0019" w:tentative="1">
+      <w:start w:val="1"/>
+      <w:numFmt w:val="lowerLetter"/>
+      <w:lvlText w:val="%5."/>
+      <w:lvlJc w:val="left"/>
+      <w:pPr>
+        <w:ind w:left="3600" w:hanging="360"/>
+      </w:pPr>
+    </w:lvl>
+    <w:lvl w:ilvl="5" w:tplc="041B001B" w:tentative="1">
+      <w:start w:val="1"/>
+      <w:numFmt w:val="lowerRoman"/>
+      <w:lvlText w:val="%6."/>
+      <w:lvlJc w:val="right"/>
+      <w:pPr>
+        <w:ind w:left="4320" w:hanging="180"/>
+      </w:pPr>
+    </w:lvl>
+    <w:lvl w:ilvl="6" w:tplc="041B000F" w:tentative="1">
+      <w:start w:val="1"/>
+      <w:numFmt w:val="decimal"/>
+      <w:lvlText w:val="%7."/>
+      <w:lvlJc w:val="left"/>
+      <w:pPr>
+        <w:ind w:left="5040" w:hanging="360"/>
+      </w:pPr>
+    </w:lvl>
+    <w:lvl w:ilvl="7" w:tplc="041B0019" w:tentative="1">
+      <w:start w:val="1"/>
+      <w:numFmt w:val="lowerLetter"/>
+      <w:lvlText w:val="%8."/>
+      <w:lvlJc w:val="left"/>
+      <w:pPr>
+        <w:ind w:left="5760" w:hanging="360"/>
+      </w:pPr>
+    </w:lvl>
+    <w:lvl w:ilvl="8" w:tplc="041B001B" w:tentative="1">
+      <w:start w:val="1"/>
+      <w:numFmt w:val="lowerRoman"/>
+      <w:lvlText w:val="%9."/>
+      <w:lvlJc w:val="right"/>
+      <w:pPr>
+        <w:ind w:left="6480" w:hanging="180"/>
+      </w:pPr>
+    </w:lvl>
+  </w:abstractNum>
+  <w:abstractNum w:abstractNumId="11" w15:restartNumberingAfterBreak="0">
     <w:nsid w:val="59A13DF7"/>
     <w:multiLevelType w:val="hybridMultilevel"/>
     <w:tmpl w:val="D2CC5566"/>
@@ -7686,7 +7768,7 @@
     <w:abstractNumId w:val="3"/>
   </w:num>
   <w:num w:numId="2">
-    <w:abstractNumId w:val="7"/>
+    <w:abstractNumId w:val="9"/>
   </w:num>
   <w:num w:numId="3">
     <w:abstractNumId w:val="2"/>
@@ -7698,15 +7780,24 @@
     <w:abstractNumId w:val="1"/>
   </w:num>
   <w:num w:numId="6">
+    <w:abstractNumId w:val="8"/>
+  </w:num>
+  <w:num w:numId="7">
+    <w:abstractNumId w:val="7"/>
+  </w:num>
+  <w:num w:numId="8">
+    <w:abstractNumId w:val="11"/>
+  </w:num>
+  <w:num w:numId="9">
+    <w:abstractNumId w:val="5"/>
+  </w:num>
+  <w:num w:numId="10">
+    <w:abstractNumId w:val="10"/>
+  </w:num>
+  <w:num w:numId="11">
     <w:abstractNumId w:val="6"/>
   </w:num>
-  <w:num w:numId="7">
-    <w:abstractNumId w:val="5"/>
-  </w:num>
-  <w:num w:numId="8">
-    <w:abstractNumId w:val="8"/>
-  </w:num>
-  <w:num w:numId="9">
+  <w:num w:numId="12">
     <w:abstractNumId w:val="4"/>
   </w:num>
 </w:numbering>

</xml_diff>

<commit_message>
update otazok pre testera
</commit_message>
<xml_diff>
--- a/Správa z testovania.docx
+++ b/Správa z testovania.docx
@@ -382,10 +382,7 @@
           </w:tcPr>
           <w:p>
             <w:r>
-              <w:t>Študentka VŠ</w:t>
-            </w:r>
-            <w:r>
-              <w:t>, brigáda v cestovnej kancelárii</w:t>
+              <w:t>Študentka VŠ, brigáda v cestovnej kancelárii</w:t>
             </w:r>
           </w:p>
         </w:tc>
@@ -474,10 +471,7 @@
             </w:r>
             <w:proofErr w:type="spellEnd"/>
             <w:r>
-              <w:t xml:space="preserve"> </w:t>
-            </w:r>
-            <w:r>
-              <w:t>5</w:t>
+              <w:t xml:space="preserve"> 5</w:t>
             </w:r>
           </w:p>
         </w:tc>
@@ -546,10 +540,7 @@
             </w:r>
             <w:proofErr w:type="spellEnd"/>
             <w:r>
-              <w:t xml:space="preserve"> </w:t>
-            </w:r>
-            <w:r>
-              <w:t>6</w:t>
+              <w:t xml:space="preserve"> 6</w:t>
             </w:r>
           </w:p>
         </w:tc>
@@ -618,10 +609,7 @@
             </w:r>
             <w:proofErr w:type="spellEnd"/>
             <w:r>
-              <w:t xml:space="preserve"> </w:t>
-            </w:r>
-            <w:r>
-              <w:t>7</w:t>
+              <w:t xml:space="preserve"> 7</w:t>
             </w:r>
           </w:p>
         </w:tc>
@@ -693,10 +681,7 @@
             </w:r>
             <w:proofErr w:type="spellEnd"/>
             <w:r>
-              <w:t xml:space="preserve"> </w:t>
-            </w:r>
-            <w:r>
-              <w:t>8</w:t>
+              <w:t xml:space="preserve"> 8</w:t>
             </w:r>
           </w:p>
         </w:tc>
@@ -748,10 +733,7 @@
           </w:tcPr>
           <w:p>
             <w:r>
-              <w:t>Študentka S</w:t>
-            </w:r>
-            <w:r>
-              <w:t>Š</w:t>
+              <w:t>Študentka SŠ</w:t>
             </w:r>
           </w:p>
         </w:tc>
@@ -820,13 +802,7 @@
           </w:tcPr>
           <w:p>
             <w:r>
-              <w:t xml:space="preserve">Študentka </w:t>
-            </w:r>
-            <w:r>
-              <w:t>Z</w:t>
-            </w:r>
-            <w:r>
-              <w:t>Š</w:t>
+              <w:t>Študentka ZŠ</w:t>
             </w:r>
           </w:p>
         </w:tc>
@@ -6968,12 +6944,7 @@
               <w:t>20</w:t>
             </w:r>
             <w:r>
-              <w:t xml:space="preserve"> </w:t>
-            </w:r>
-            <w:bookmarkStart w:id="0" w:name="_GoBack"/>
-            <w:bookmarkEnd w:id="0"/>
-            <w:r>
-              <w:t>minút</w:t>
+              <w:t xml:space="preserve"> minút</w:t>
             </w:r>
           </w:p>
         </w:tc>
@@ -7253,13 +7224,16 @@
         </w:numPr>
       </w:pPr>
       <w:r>
-        <w:t xml:space="preserve">Detaily ako ukazovatele stavu vyplnenia formulárov, nápovede pre vyplnenie údajov a skrývanie a odkrývanie údajov v rekapitulácii sú </w:t>
-      </w:r>
-      <w:r>
-        <w:t>užitočné</w:t>
-      </w:r>
-      <w:r>
-        <w:t xml:space="preserve"> a nápomocné. </w:t>
+        <w:t>U</w:t>
+      </w:r>
+      <w:r>
+        <w:t>kazovatele stavu vyplnenia formu</w:t>
+      </w:r>
+      <w:r>
+        <w:t xml:space="preserve">lárov </w:t>
+      </w:r>
+      <w:r>
+        <w:t xml:space="preserve">sú užitočné a nápomocné. </w:t>
       </w:r>
     </w:p>
     <w:p>
@@ -7271,7 +7245,21 @@
         </w:numPr>
       </w:pPr>
       <w:r>
-        <w:t>Keby som sa sám ocitol v situácii ako persóna v scenári, využil by som túto stránku a nedal by som prednosť vyplneniu formulárov na úrade.</w:t>
+        <w:t>Nápovede</w:t>
+      </w:r>
+      <w:r>
+        <w:t xml:space="preserve"> pre vyplnenie údajov </w:t>
+      </w:r>
+      <w:bookmarkStart w:id="0" w:name="_GoBack"/>
+      <w:bookmarkEnd w:id="0"/>
+      <w:r>
+        <w:t xml:space="preserve">sú </w:t>
+      </w:r>
+      <w:r>
+        <w:t>užitočné</w:t>
+      </w:r>
+      <w:r>
+        <w:t xml:space="preserve"> a nápomocné. </w:t>
       </w:r>
     </w:p>
     <w:p>
@@ -7283,7 +7271,7 @@
         </w:numPr>
       </w:pPr>
       <w:r>
-        <w:t>Po absolvovaní tohto testu mám pocit, že chcem dieťa.</w:t>
+        <w:t>Keby som sa sám ocitol v situácii ako persóna v scenári, využil by som túto stránku a nedal by som prednosť vyplneniu formulárov na úrade.</w:t>
       </w:r>
     </w:p>
     <w:p/>
@@ -7352,10 +7340,10 @@
             <v:path o:extrusionok="f" gradientshapeok="t" o:connecttype="rect"/>
             <o:lock v:ext="edit" aspectratio="t"/>
           </v:shapetype>
-          <v:shape id="_x0000_i1026" type="#_x0000_t75" style="width:269.25pt;height:204pt" o:ole="">
+          <v:shape id="_x0000_i1025" type="#_x0000_t75" style="width:269.25pt;height:204pt" o:ole="">
             <v:imagedata r:id="rId6" o:title=""/>
           </v:shape>
-          <o:OLEObject Type="Embed" ProgID="Excel.Sheet.12" ShapeID="_x0000_i1026" DrawAspect="Content" ObjectID="_1509734159" r:id="rId7"/>
+          <o:OLEObject Type="Embed" ProgID="Excel.Sheet.12" ShapeID="_x0000_i1025" DrawAspect="Content" ObjectID="_1509786834" r:id="rId7"/>
         </w:object>
       </w:r>
     </w:p>
@@ -7438,10 +7426,10 @@
     <w:p>
       <w:r>
         <w:object w:dxaOrig="8595" w:dyaOrig="1803">
-          <v:shape id="_x0000_i1025" type="#_x0000_t75" style="width:429.75pt;height:90pt" o:ole="">
+          <v:shape id="_x0000_i1026" type="#_x0000_t75" style="width:429.75pt;height:90pt" o:ole="">
             <v:imagedata r:id="rId8" o:title=""/>
           </v:shape>
-          <o:OLEObject Type="Embed" ProgID="Excel.Sheet.12" ShapeID="_x0000_i1025" DrawAspect="Content" ObjectID="_1509734160" r:id="rId9"/>
+          <o:OLEObject Type="Embed" ProgID="Excel.Sheet.12" ShapeID="_x0000_i1026" DrawAspect="Content" ObjectID="_1509786835" r:id="rId9"/>
         </w:object>
       </w:r>
     </w:p>

</xml_diff>

<commit_message>
scenare a pocet testerov updated
</commit_message>
<xml_diff>
--- a/Správa z testovania.docx
+++ b/Správa z testovania.docx
@@ -57,29 +57,27 @@
     </w:p>
     <w:p>
       <w:r>
-        <w:t xml:space="preserve">Po vykonaní zadaného scenára dostal </w:t>
-      </w:r>
-      <w:proofErr w:type="spellStart"/>
-      <w:r>
-        <w:t>tester</w:t>
-      </w:r>
-      <w:proofErr w:type="spellEnd"/>
-      <w:r>
-        <w:t xml:space="preserve"> dotazník, kde hodnotil rôzne aspekty našej stránky a tiež sme s ním robili krátky rozhovor o tom čo sa mu na stránke páčilo, resp. nepáčilo a čo by zmenil.</w:t>
+        <w:t>Po vykonaní zadaného scenára dostal tester dotazník, kde hodnotil rôzne aspekty našej stránky a tiež sme s ním robili krátky rozhovor o tom čo sa mu na stránke páčilo, resp. nepáčilo a čo by zmenil.</w:t>
       </w:r>
     </w:p>
     <w:p>
       <w:pPr>
         <w:pStyle w:val="Nadpis1"/>
       </w:pPr>
-      <w:proofErr w:type="spellStart"/>
       <w:r>
         <w:t>Tester</w:t>
       </w:r>
-      <w:proofErr w:type="spellEnd"/>
-    </w:p>
-    <w:p>
-      <w:r>
+    </w:p>
+    <w:p>
+      <w:pPr>
+        <w:rPr>
+          <w:color w:val="808080" w:themeColor="background1" w:themeShade="80"/>
+        </w:rPr>
+      </w:pPr>
+      <w:r>
+        <w:rPr>
+          <w:color w:val="808080" w:themeColor="background1" w:themeShade="80"/>
+        </w:rPr>
         <w:t>Používateľka, ktorá sa zúčastnila testovania má priemerné skúsenosti s používaním počítača, 20 rokov a je študentka na vysokej škole.</w:t>
       </w:r>
     </w:p>
@@ -172,13 +170,8 @@
             <w:tcW w:w="1090" w:type="dxa"/>
           </w:tcPr>
           <w:p>
-            <w:proofErr w:type="spellStart"/>
-            <w:r>
-              <w:t>Tester</w:t>
-            </w:r>
-            <w:proofErr w:type="spellEnd"/>
-            <w:r>
-              <w:t xml:space="preserve"> 1</w:t>
+            <w:r>
+              <w:t>Tester 1</w:t>
             </w:r>
           </w:p>
         </w:tc>
@@ -249,13 +242,11 @@
             <w:tcW w:w="1090" w:type="dxa"/>
           </w:tcPr>
           <w:p>
-            <w:proofErr w:type="spellStart"/>
-            <w:r>
-              <w:t>Tester</w:t>
-            </w:r>
-            <w:proofErr w:type="spellEnd"/>
-            <w:r>
-              <w:t xml:space="preserve"> 2</w:t>
+            <w:r>
+              <w:t xml:space="preserve">Tester </w:t>
+            </w:r>
+            <w:r>
+              <w:t>2</w:t>
             </w:r>
           </w:p>
         </w:tc>
@@ -277,7 +268,7 @@
           </w:tcPr>
           <w:p>
             <w:r>
-              <w:t>žena</w:t>
+              <w:t>muž</w:t>
             </w:r>
           </w:p>
         </w:tc>
@@ -287,7 +278,7 @@
           </w:tcPr>
           <w:p>
             <w:r>
-              <w:t>25</w:t>
+              <w:t>58</w:t>
             </w:r>
           </w:p>
         </w:tc>
@@ -296,11 +287,8 @@
             <w:tcW w:w="1618" w:type="dxa"/>
           </w:tcPr>
           <w:p>
-            <w:pPr>
-              <w:jc w:val="center"/>
-            </w:pPr>
-            <w:r>
-              <w:t>vysokoškolské</w:t>
+            <w:r>
+              <w:t>vyučený murár</w:t>
             </w:r>
           </w:p>
         </w:tc>
@@ -310,7 +298,7 @@
           </w:tcPr>
           <w:p>
             <w:r>
-              <w:t>sekretárka</w:t>
+              <w:t>Murár</w:t>
             </w:r>
           </w:p>
         </w:tc>
@@ -321,13 +309,11 @@
             <w:tcW w:w="1090" w:type="dxa"/>
           </w:tcPr>
           <w:p>
-            <w:proofErr w:type="spellStart"/>
-            <w:r>
-              <w:t>Tester</w:t>
-            </w:r>
-            <w:proofErr w:type="spellEnd"/>
-            <w:r>
-              <w:t xml:space="preserve"> 3</w:t>
+            <w:r>
+              <w:t xml:space="preserve">Tester </w:t>
+            </w:r>
+            <w:r>
+              <w:t>3</w:t>
             </w:r>
           </w:p>
         </w:tc>
@@ -349,7 +335,7 @@
           </w:tcPr>
           <w:p>
             <w:r>
-              <w:t>žena</w:t>
+              <w:t>muž</w:t>
             </w:r>
           </w:p>
         </w:tc>
@@ -359,7 +345,7 @@
           </w:tcPr>
           <w:p>
             <w:r>
-              <w:t>22</w:t>
+              <w:t>45</w:t>
             </w:r>
           </w:p>
         </w:tc>
@@ -382,7 +368,7 @@
           </w:tcPr>
           <w:p>
             <w:r>
-              <w:t>Študentka VŠ, brigáda v cestovnej kancelárii</w:t>
+              <w:t>obchodník</w:t>
             </w:r>
           </w:p>
         </w:tc>
@@ -393,13 +379,11 @@
             <w:tcW w:w="1090" w:type="dxa"/>
           </w:tcPr>
           <w:p>
-            <w:proofErr w:type="spellStart"/>
-            <w:r>
-              <w:t>Tester</w:t>
-            </w:r>
-            <w:proofErr w:type="spellEnd"/>
-            <w:r>
-              <w:t xml:space="preserve"> 4</w:t>
+            <w:r>
+              <w:t xml:space="preserve">Tester </w:t>
+            </w:r>
+            <w:r>
+              <w:t>4</w:t>
             </w:r>
           </w:p>
         </w:tc>
@@ -431,7 +415,7 @@
           </w:tcPr>
           <w:p>
             <w:r>
-              <w:t>28</w:t>
+              <w:t>17</w:t>
             </w:r>
           </w:p>
         </w:tc>
@@ -440,11 +424,8 @@
             <w:tcW w:w="1618" w:type="dxa"/>
           </w:tcPr>
           <w:p>
-            <w:pPr>
-              <w:jc w:val="center"/>
-            </w:pPr>
-            <w:r>
-              <w:t>vysokoškolské</w:t>
+            <w:r>
+              <w:t>základné</w:t>
             </w:r>
           </w:p>
         </w:tc>
@@ -454,7 +435,7 @@
           </w:tcPr>
           <w:p>
             <w:r>
-              <w:t>Zamestnankyňa VUC</w:t>
+              <w:t>Študentka SŠ</w:t>
             </w:r>
           </w:p>
         </w:tc>
@@ -465,361 +446,11 @@
             <w:tcW w:w="1090" w:type="dxa"/>
           </w:tcPr>
           <w:p>
-            <w:proofErr w:type="spellStart"/>
-            <w:r>
-              <w:t>Tester</w:t>
-            </w:r>
-            <w:proofErr w:type="spellEnd"/>
-            <w:r>
-              <w:t xml:space="preserve"> 5</w:t>
-            </w:r>
-          </w:p>
-        </w:tc>
-        <w:tc>
-          <w:tcPr>
-            <w:tcW w:w="1223" w:type="dxa"/>
-          </w:tcPr>
-          <w:p/>
-        </w:tc>
-        <w:tc>
-          <w:tcPr>
-            <w:tcW w:w="746" w:type="dxa"/>
-          </w:tcPr>
-          <w:p/>
-        </w:tc>
-        <w:tc>
-          <w:tcPr>
-            <w:tcW w:w="977" w:type="dxa"/>
-          </w:tcPr>
-          <w:p>
-            <w:r>
-              <w:t>muž</w:t>
-            </w:r>
-          </w:p>
-        </w:tc>
-        <w:tc>
-          <w:tcPr>
-            <w:tcW w:w="551" w:type="dxa"/>
-          </w:tcPr>
-          <w:p>
-            <w:r>
-              <w:t>38</w:t>
-            </w:r>
-          </w:p>
-        </w:tc>
-        <w:tc>
-          <w:tcPr>
-            <w:tcW w:w="1618" w:type="dxa"/>
-          </w:tcPr>
-          <w:p>
-            <w:r>
-              <w:t>stredoškolské</w:t>
-            </w:r>
-          </w:p>
-        </w:tc>
-        <w:tc>
-          <w:tcPr>
-            <w:tcW w:w="2437" w:type="dxa"/>
-          </w:tcPr>
-          <w:p>
-            <w:r>
-              <w:t>Kovoobrábač</w:t>
-            </w:r>
-          </w:p>
-        </w:tc>
-      </w:tr>
-      <w:tr>
-        <w:tc>
-          <w:tcPr>
-            <w:tcW w:w="1090" w:type="dxa"/>
-          </w:tcPr>
-          <w:p>
-            <w:proofErr w:type="spellStart"/>
-            <w:r>
-              <w:t>Tester</w:t>
-            </w:r>
-            <w:proofErr w:type="spellEnd"/>
-            <w:r>
-              <w:t xml:space="preserve"> 6</w:t>
-            </w:r>
-          </w:p>
-        </w:tc>
-        <w:tc>
-          <w:tcPr>
-            <w:tcW w:w="1223" w:type="dxa"/>
-          </w:tcPr>
-          <w:p/>
-        </w:tc>
-        <w:tc>
-          <w:tcPr>
-            <w:tcW w:w="746" w:type="dxa"/>
-          </w:tcPr>
-          <w:p/>
-        </w:tc>
-        <w:tc>
-          <w:tcPr>
-            <w:tcW w:w="977" w:type="dxa"/>
-          </w:tcPr>
-          <w:p>
-            <w:r>
-              <w:t>muž</w:t>
-            </w:r>
-          </w:p>
-        </w:tc>
-        <w:tc>
-          <w:tcPr>
-            <w:tcW w:w="551" w:type="dxa"/>
-          </w:tcPr>
-          <w:p>
-            <w:r>
-              <w:t>58</w:t>
-            </w:r>
-          </w:p>
-        </w:tc>
-        <w:tc>
-          <w:tcPr>
-            <w:tcW w:w="1618" w:type="dxa"/>
-          </w:tcPr>
-          <w:p>
-            <w:r>
-              <w:t>vyučený murár</w:t>
-            </w:r>
-          </w:p>
-        </w:tc>
-        <w:tc>
-          <w:tcPr>
-            <w:tcW w:w="2437" w:type="dxa"/>
-          </w:tcPr>
-          <w:p>
-            <w:r>
-              <w:t>Murár</w:t>
-            </w:r>
-          </w:p>
-        </w:tc>
-      </w:tr>
-      <w:tr>
-        <w:tc>
-          <w:tcPr>
-            <w:tcW w:w="1090" w:type="dxa"/>
-          </w:tcPr>
-          <w:p>
-            <w:proofErr w:type="spellStart"/>
-            <w:r>
-              <w:t>Tester</w:t>
-            </w:r>
-            <w:proofErr w:type="spellEnd"/>
-            <w:r>
-              <w:t xml:space="preserve"> 7</w:t>
-            </w:r>
-          </w:p>
-        </w:tc>
-        <w:tc>
-          <w:tcPr>
-            <w:tcW w:w="1223" w:type="dxa"/>
-          </w:tcPr>
-          <w:p/>
-        </w:tc>
-        <w:tc>
-          <w:tcPr>
-            <w:tcW w:w="746" w:type="dxa"/>
-          </w:tcPr>
-          <w:p/>
-        </w:tc>
-        <w:tc>
-          <w:tcPr>
-            <w:tcW w:w="977" w:type="dxa"/>
-          </w:tcPr>
-          <w:p>
-            <w:r>
-              <w:t>muž</w:t>
-            </w:r>
-          </w:p>
-        </w:tc>
-        <w:tc>
-          <w:tcPr>
-            <w:tcW w:w="551" w:type="dxa"/>
-          </w:tcPr>
-          <w:p>
-            <w:r>
-              <w:t>45</w:t>
-            </w:r>
-          </w:p>
-        </w:tc>
-        <w:tc>
-          <w:tcPr>
-            <w:tcW w:w="1618" w:type="dxa"/>
-          </w:tcPr>
-          <w:p>
-            <w:pPr>
-              <w:jc w:val="center"/>
-            </w:pPr>
-            <w:r>
-              <w:t>stredoškolské</w:t>
-            </w:r>
-          </w:p>
-        </w:tc>
-        <w:tc>
-          <w:tcPr>
-            <w:tcW w:w="2437" w:type="dxa"/>
-          </w:tcPr>
-          <w:p>
-            <w:r>
-              <w:t>obchodník</w:t>
-            </w:r>
-          </w:p>
-        </w:tc>
-      </w:tr>
-      <w:tr>
-        <w:tc>
-          <w:tcPr>
-            <w:tcW w:w="1090" w:type="dxa"/>
-          </w:tcPr>
-          <w:p>
-            <w:proofErr w:type="spellStart"/>
-            <w:r>
-              <w:t>Tester</w:t>
-            </w:r>
-            <w:proofErr w:type="spellEnd"/>
-            <w:r>
-              <w:t xml:space="preserve"> 8</w:t>
-            </w:r>
-          </w:p>
-        </w:tc>
-        <w:tc>
-          <w:tcPr>
-            <w:tcW w:w="1223" w:type="dxa"/>
-          </w:tcPr>
-          <w:p/>
-        </w:tc>
-        <w:tc>
-          <w:tcPr>
-            <w:tcW w:w="746" w:type="dxa"/>
-          </w:tcPr>
-          <w:p/>
-        </w:tc>
-        <w:tc>
-          <w:tcPr>
-            <w:tcW w:w="977" w:type="dxa"/>
-          </w:tcPr>
-          <w:p>
-            <w:r>
-              <w:t>žena</w:t>
-            </w:r>
-          </w:p>
-        </w:tc>
-        <w:tc>
-          <w:tcPr>
-            <w:tcW w:w="551" w:type="dxa"/>
-          </w:tcPr>
-          <w:p>
-            <w:r>
-              <w:t>17</w:t>
-            </w:r>
-          </w:p>
-        </w:tc>
-        <w:tc>
-          <w:tcPr>
-            <w:tcW w:w="1618" w:type="dxa"/>
-          </w:tcPr>
-          <w:p>
-            <w:r>
-              <w:t>základné</w:t>
-            </w:r>
-          </w:p>
-        </w:tc>
-        <w:tc>
-          <w:tcPr>
-            <w:tcW w:w="2437" w:type="dxa"/>
-          </w:tcPr>
-          <w:p>
-            <w:r>
-              <w:t>Študentka SŠ</w:t>
-            </w:r>
-          </w:p>
-        </w:tc>
-      </w:tr>
-      <w:tr>
-        <w:tc>
-          <w:tcPr>
-            <w:tcW w:w="1090" w:type="dxa"/>
-          </w:tcPr>
-          <w:p>
-            <w:proofErr w:type="spellStart"/>
-            <w:r>
-              <w:t>Tester</w:t>
-            </w:r>
-            <w:proofErr w:type="spellEnd"/>
-            <w:r>
-              <w:t xml:space="preserve"> 9</w:t>
-            </w:r>
-          </w:p>
-        </w:tc>
-        <w:tc>
-          <w:tcPr>
-            <w:tcW w:w="1223" w:type="dxa"/>
-          </w:tcPr>
-          <w:p/>
-        </w:tc>
-        <w:tc>
-          <w:tcPr>
-            <w:tcW w:w="746" w:type="dxa"/>
-          </w:tcPr>
-          <w:p/>
-        </w:tc>
-        <w:tc>
-          <w:tcPr>
-            <w:tcW w:w="977" w:type="dxa"/>
-          </w:tcPr>
-          <w:p>
-            <w:r>
-              <w:t>žena</w:t>
-            </w:r>
-          </w:p>
-        </w:tc>
-        <w:tc>
-          <w:tcPr>
-            <w:tcW w:w="551" w:type="dxa"/>
-          </w:tcPr>
-          <w:p>
-            <w:r>
-              <w:t>14</w:t>
-            </w:r>
-          </w:p>
-        </w:tc>
-        <w:tc>
-          <w:tcPr>
-            <w:tcW w:w="1618" w:type="dxa"/>
-          </w:tcPr>
-          <w:p>
-            <w:r>
-              <w:t>-</w:t>
-            </w:r>
-          </w:p>
-        </w:tc>
-        <w:tc>
-          <w:tcPr>
-            <w:tcW w:w="2437" w:type="dxa"/>
-          </w:tcPr>
-          <w:p>
-            <w:r>
-              <w:t>Študentka ZŠ</w:t>
-            </w:r>
-          </w:p>
-        </w:tc>
-      </w:tr>
-      <w:tr>
-        <w:tc>
-          <w:tcPr>
-            <w:tcW w:w="1090" w:type="dxa"/>
-          </w:tcPr>
-          <w:p>
-            <w:proofErr w:type="spellStart"/>
-            <w:r>
-              <w:t>Tester</w:t>
-            </w:r>
-            <w:proofErr w:type="spellEnd"/>
-            <w:r>
-              <w:t xml:space="preserve"> 10</w:t>
+            <w:r>
+              <w:t xml:space="preserve">Tester </w:t>
+            </w:r>
+            <w:r>
+              <w:t>5</w:t>
             </w:r>
           </w:p>
         </w:tc>
@@ -896,31 +527,7 @@
     </w:p>
     <w:p>
       <w:r>
-        <w:t xml:space="preserve">//sem </w:t>
-      </w:r>
-      <w:proofErr w:type="spellStart"/>
-      <w:r>
-        <w:t>pridam</w:t>
-      </w:r>
-      <w:proofErr w:type="spellEnd"/>
-      <w:r>
-        <w:t xml:space="preserve"> fotku </w:t>
-      </w:r>
-      <w:proofErr w:type="spellStart"/>
-      <w:r>
-        <w:t>ked</w:t>
-      </w:r>
-      <w:proofErr w:type="spellEnd"/>
-      <w:r>
-        <w:t xml:space="preserve"> ju </w:t>
-      </w:r>
-      <w:proofErr w:type="spellStart"/>
-      <w:r>
-        <w:t>spravim</w:t>
-      </w:r>
-      <w:proofErr w:type="spellEnd"/>
-      <w:r>
-        <w:t xml:space="preserve"> </w:t>
+        <w:t xml:space="preserve">//sem pridam fotku ked ju spravim </w:t>
       </w:r>
     </w:p>
     <w:p>
@@ -975,15 +582,7 @@
               <w:t>ASUS</w:t>
             </w:r>
             <w:r>
-              <w:t xml:space="preserve"> X550VB, Intel </w:t>
-            </w:r>
-            <w:proofErr w:type="spellStart"/>
-            <w:r>
-              <w:t>Core</w:t>
-            </w:r>
-            <w:proofErr w:type="spellEnd"/>
-            <w:r>
-              <w:t xml:space="preserve"> i5-3230M, 8GB RAM</w:t>
+              <w:t xml:space="preserve"> X550VB, Intel Core i5-3230M, 8GB RAM</w:t>
             </w:r>
           </w:p>
         </w:tc>
@@ -1043,13 +642,8 @@
           </w:tcPr>
           <w:p>
             <w:r>
-              <w:t xml:space="preserve">Microsoft </w:t>
-            </w:r>
-            <w:proofErr w:type="spellStart"/>
-            <w:r>
-              <w:t>Edge</w:t>
-            </w:r>
-            <w:proofErr w:type="spellEnd"/>
+              <w:t>Microsoft Edge</w:t>
+            </w:r>
             <w:r>
               <w:t xml:space="preserve"> 25.15086.0.0</w:t>
             </w:r>
@@ -1080,13 +674,8 @@
             <w:tcW w:w="4531" w:type="dxa"/>
           </w:tcPr>
           <w:p>
-            <w:proofErr w:type="spellStart"/>
-            <w:r>
-              <w:t>Wifi</w:t>
-            </w:r>
-            <w:proofErr w:type="spellEnd"/>
-            <w:r>
-              <w:t xml:space="preserve"> 10 Mbit/s</w:t>
+            <w:r>
+              <w:t>Wifi 10 Mbit/s</w:t>
             </w:r>
           </w:p>
         </w:tc>
@@ -1166,7 +755,6 @@
               <w:rPr>
                 <w:b/>
               </w:rPr>
-              <w:lastRenderedPageBreak/>
               <w:t>Veľkosť monitora</w:t>
             </w:r>
           </w:p>
@@ -1202,6 +790,7 @@
           <w:noProof/>
           <w:lang w:eastAsia="sk-SK"/>
         </w:rPr>
+        <w:lastRenderedPageBreak/>
         <w:drawing>
           <wp:inline distT="0" distB="0" distL="0" distR="0">
             <wp:extent cx="2543175" cy="1333500"/>
@@ -1250,25 +839,12 @@
         <w:pStyle w:val="Nadpis2"/>
       </w:pPr>
       <w:r>
-        <w:t xml:space="preserve">Úloha pre </w:t>
-      </w:r>
-      <w:proofErr w:type="spellStart"/>
-      <w:r>
-        <w:t>testera</w:t>
-      </w:r>
-      <w:proofErr w:type="spellEnd"/>
-    </w:p>
-    <w:p>
-      <w:r>
-        <w:t xml:space="preserve">Úlohou </w:t>
-      </w:r>
-      <w:proofErr w:type="spellStart"/>
-      <w:r>
-        <w:t>testera</w:t>
-      </w:r>
-      <w:proofErr w:type="spellEnd"/>
-      <w:r>
-        <w:t xml:space="preserve"> je zaregistrovať novonarodené dieťa</w:t>
+        <w:t>Úloha pre testera</w:t>
+      </w:r>
+    </w:p>
+    <w:p>
+      <w:r>
+        <w:t>Úlohou testera je zaregistrovať novonarodené dieťa</w:t>
       </w:r>
       <w:r>
         <w:t>.</w:t>
@@ -1295,72 +871,16 @@
         <w:t>Rekapitulácie</w:t>
       </w:r>
       <w:r>
-        <w:t xml:space="preserve"> sa </w:t>
-      </w:r>
-      <w:proofErr w:type="spellStart"/>
-      <w:r>
-        <w:t>testerovi</w:t>
-      </w:r>
-      <w:proofErr w:type="spellEnd"/>
-      <w:r>
-        <w:t xml:space="preserve"> zobrazí kontextové okno s otázkou na záväzné potvrdenie údajov. </w:t>
-      </w:r>
-      <w:proofErr w:type="spellStart"/>
-      <w:r>
-        <w:t>Tester</w:t>
-      </w:r>
-      <w:proofErr w:type="spellEnd"/>
-      <w:r>
-        <w:t xml:space="preserve"> pri plnení úlohy postupuje podľa jedného so scenárov. Jeden zo scenárov bude </w:t>
-      </w:r>
-      <w:proofErr w:type="spellStart"/>
-      <w:r>
-        <w:t>testerovi</w:t>
-      </w:r>
-      <w:proofErr w:type="spellEnd"/>
-      <w:r>
-        <w:t xml:space="preserve"> pridelený podľa podobnosti s persónami opísanými v scenároch. Podobnosť s persónami v scenároch sa hodnotí podľa </w:t>
-      </w:r>
-      <w:r>
-        <w:t xml:space="preserve">úrovne </w:t>
-      </w:r>
-      <w:proofErr w:type="spellStart"/>
-      <w:r>
-        <w:t>testerových</w:t>
-      </w:r>
-      <w:proofErr w:type="spellEnd"/>
-      <w:r>
-        <w:t xml:space="preserve"> IT zručností a </w:t>
+        <w:t xml:space="preserve"> sa testerovi zobrazí kontextové okno s otázkou na záväzné potvrdenie údajov. Tester pri plnení úlohy postupuje podľa jedného so scenárov. Jeden zo scenárov bude testerovi pridelený podľa podobnosti s persónami opísanými v scenároch. Podobnosť s persónami v scenároch sa hodnotí podľa </w:t>
+      </w:r>
+      <w:r>
+        <w:t>úrovne testerových IT zručností a </w:t>
       </w:r>
       <w:r>
         <w:t>veku</w:t>
       </w:r>
       <w:r>
-        <w:t xml:space="preserve">. </w:t>
-      </w:r>
-      <w:proofErr w:type="spellStart"/>
-      <w:r>
-        <w:t>Tester</w:t>
-      </w:r>
-      <w:proofErr w:type="spellEnd"/>
-      <w:r>
-        <w:t xml:space="preserve"> nepozná testovaný prototyp. </w:t>
-      </w:r>
-      <w:proofErr w:type="spellStart"/>
-      <w:r>
-        <w:t>Tester</w:t>
-      </w:r>
-      <w:proofErr w:type="spellEnd"/>
-      <w:r>
-        <w:t xml:space="preserve"> testuje len jeden scenár a len jedenkrát, pretože keby </w:t>
-      </w:r>
-      <w:proofErr w:type="spellStart"/>
-      <w:r>
-        <w:t>tester</w:t>
-      </w:r>
-      <w:proofErr w:type="spellEnd"/>
-      <w:r>
-        <w:t xml:space="preserve"> testoval viac scenárov, po prvom scenári by sa s prototypom oboznámil a testovanie zvyšných scenárov by nemalo požadujúcu výpovednú hodnotu.</w:t>
+        <w:t>. Tester nepozná testovaný prototyp. Tester testuje len jeden scenár a len jedenkrát, pretože keby tester testoval viac scenárov, po prvom scenári by sa s prototypom oboznámil a testovanie zvyšných scenárov by nemalo požadujúcu výpovednú hodnotu.</w:t>
       </w:r>
     </w:p>
     <w:p>
@@ -1409,20 +929,8 @@
           <w:szCs w:val="22"/>
           <w:lang w:val="sk-SK"/>
         </w:rPr>
-        <w:t xml:space="preserve">Tereza </w:t>
-      </w:r>
-      <w:proofErr w:type="spellStart"/>
-      <w:r>
-        <w:rPr>
-          <w:rFonts w:asciiTheme="minorHAnsi" w:hAnsiTheme="minorHAnsi" w:cs="Arial"/>
-          <w:color w:val="000000"/>
-          <w:sz w:val="22"/>
-          <w:szCs w:val="22"/>
-          <w:lang w:val="sk-SK"/>
-        </w:rPr>
-        <w:t>Pribilová</w:t>
-      </w:r>
-      <w:proofErr w:type="spellEnd"/>
+        <w:t>Tereza Pribilová</w:t>
+      </w:r>
     </w:p>
     <w:p>
       <w:pPr>
@@ -1792,8 +1300,18 @@
           <w:szCs w:val="22"/>
           <w:lang w:val="sk-SK"/>
         </w:rPr>
+        <w:t xml:space="preserve">Po vyplnení všetkých údajov a potvrdením súhlasu so spracovaním údajov Tereze poskytol portál možnosť vytlačenia vyplnených formulárov a možnosť odoslania vyplnených formulárov na dané </w:t>
+      </w:r>
+      <w:r>
+        <w:rPr>
+          <w:rFonts w:asciiTheme="minorHAnsi" w:hAnsiTheme="minorHAnsi" w:cs="Arial"/>
+          <w:color w:val="000000"/>
+          <w:sz w:val="22"/>
+          <w:szCs w:val="22"/>
+          <w:lang w:val="sk-SK"/>
+        </w:rPr>
         <w:lastRenderedPageBreak/>
-        <w:t xml:space="preserve">Po vyplnení všetkých údajov a potvrdením súhlasu so spracovaním údajov Tereze poskytol portál možnosť vytlačenia vyplnených formulárov a možnosť odoslania vyplnených formulárov na dané úrady cez internet. Tereza si vybrala možnosť odoslania formulárov cez internet, aby nikde nemusela chodiť osobne, keď nemusí. Teraz musí počkať na odpovede z úradov. </w:t>
+        <w:t xml:space="preserve">úrady cez internet. Tereza si vybrala možnosť odoslania formulárov cez internet, aby nikde nemusela chodiť osobne, keď nemusí. Teraz musí počkať na odpovede z úradov. </w:t>
       </w:r>
     </w:p>
     <w:tbl>
@@ -2017,7 +1535,6 @@
                 <w:lang w:val="sk-SK"/>
               </w:rPr>
             </w:pPr>
-            <w:proofErr w:type="spellStart"/>
             <w:r>
               <w:rPr>
                 <w:rFonts w:asciiTheme="minorHAnsi" w:hAnsiTheme="minorHAnsi"/>
@@ -2025,7 +1542,6 @@
               </w:rPr>
               <w:t>Pribilová</w:t>
             </w:r>
-            <w:proofErr w:type="spellEnd"/>
           </w:p>
         </w:tc>
         <w:tc>
@@ -2573,21 +2089,8 @@
                 <w:lang w:val="sk-SK"/>
               </w:rPr>
             </w:pPr>
-            <w:proofErr w:type="spellStart"/>
-            <w:r>
-              <w:t>Antolská</w:t>
-            </w:r>
-            <w:proofErr w:type="spellEnd"/>
-            <w:r>
-              <w:t xml:space="preserve"> </w:t>
-            </w:r>
-            <w:proofErr w:type="spellStart"/>
-            <w:r>
-              <w:t>ulica</w:t>
-            </w:r>
-            <w:proofErr w:type="spellEnd"/>
-            <w:r>
-              <w:t xml:space="preserve"> 8, Bratislava</w:t>
+            <w:r>
+              <w:t>Antolská ulica 8, Bratislava</w:t>
             </w:r>
           </w:p>
         </w:tc>
@@ -2604,21 +2107,8 @@
                 <w:lang w:val="sk-SK"/>
               </w:rPr>
             </w:pPr>
-            <w:proofErr w:type="spellStart"/>
-            <w:r>
-              <w:t>Antolská</w:t>
-            </w:r>
-            <w:proofErr w:type="spellEnd"/>
-            <w:r>
-              <w:t xml:space="preserve"> </w:t>
-            </w:r>
-            <w:proofErr w:type="spellStart"/>
-            <w:r>
-              <w:t>ulica</w:t>
-            </w:r>
-            <w:proofErr w:type="spellEnd"/>
-            <w:r>
-              <w:t xml:space="preserve"> 8, Bratislava</w:t>
+            <w:r>
+              <w:t>Antolská ulica 8, Bratislava</w:t>
             </w:r>
           </w:p>
         </w:tc>
@@ -2631,19 +2121,9 @@
               <w:pStyle w:val="Normlnywebov"/>
               <w:spacing w:before="240" w:beforeAutospacing="0" w:after="0" w:afterAutospacing="0"/>
             </w:pPr>
-            <w:proofErr w:type="spellStart"/>
-            <w:r>
-              <w:t>Totožná</w:t>
-            </w:r>
-            <w:proofErr w:type="spellEnd"/>
-            <w:r>
-              <w:t xml:space="preserve"> s </w:t>
-            </w:r>
-            <w:proofErr w:type="spellStart"/>
-            <w:r>
-              <w:t>matkou</w:t>
-            </w:r>
-            <w:proofErr w:type="spellEnd"/>
+            <w:r>
+              <w:t>Totožná s matkou</w:t>
+            </w:r>
           </w:p>
         </w:tc>
       </w:tr>
@@ -3055,29 +2535,7 @@
           <w:szCs w:val="22"/>
           <w:lang w:val="sk-SK"/>
         </w:rPr>
-        <w:t xml:space="preserve">Dcéra </w:t>
-      </w:r>
-      <w:proofErr w:type="spellStart"/>
-      <w:r>
-        <w:rPr>
-          <w:rFonts w:asciiTheme="minorHAnsi" w:hAnsiTheme="minorHAnsi" w:cs="Arial"/>
-          <w:color w:val="000000"/>
-          <w:sz w:val="22"/>
-          <w:szCs w:val="22"/>
-          <w:lang w:val="sk-SK"/>
-        </w:rPr>
-        <w:t>Uršula</w:t>
-      </w:r>
-      <w:proofErr w:type="spellEnd"/>
-      <w:r>
-        <w:rPr>
-          <w:rFonts w:asciiTheme="minorHAnsi" w:hAnsiTheme="minorHAnsi" w:cs="Arial"/>
-          <w:color w:val="000000"/>
-          <w:sz w:val="22"/>
-          <w:szCs w:val="22"/>
-          <w:lang w:val="sk-SK"/>
-        </w:rPr>
-        <w:t xml:space="preserve"> (matka Katky), zomrela pri pôrode</w:t>
+        <w:t>Dcéra Uršula (matka Katky), zomrela pri pôrode</w:t>
       </w:r>
     </w:p>
     <w:p>
@@ -3217,18 +2675,7 @@
           <w:szCs w:val="22"/>
           <w:lang w:val="sk-SK"/>
         </w:rPr>
-        <w:t xml:space="preserve">Jozefovi umožní vybaviť všetky potrebné administratívne úkony za jeden večer, po tvrdo odpracovanej práci. Aj napriek jeho slabým IT zručnostiam, Jozef </w:t>
-      </w:r>
-      <w:r>
-        <w:rPr>
-          <w:rFonts w:asciiTheme="minorHAnsi" w:hAnsiTheme="minorHAnsi" w:cs="Arial"/>
-          <w:color w:val="000000"/>
-          <w:sz w:val="22"/>
-          <w:szCs w:val="22"/>
-          <w:lang w:val="sk-SK"/>
-        </w:rPr>
-        <w:lastRenderedPageBreak/>
-        <w:t xml:space="preserve">nemá problém s vyplnením </w:t>
+        <w:t xml:space="preserve">Jozefovi umožní vybaviť všetky potrebné administratívne úkony za jeden večer, po tvrdo odpracovanej práci. Aj napriek jeho slabým IT zručnostiam, Jozef nemá problém s vyplnením </w:t>
       </w:r>
       <w:r>
         <w:rPr>
@@ -3271,6 +2718,7 @@
           <w:szCs w:val="22"/>
           <w:lang w:val="sk-SK"/>
         </w:rPr>
+        <w:lastRenderedPageBreak/>
         <w:t>Jozef vyplní údaje o matke Uršule</w:t>
       </w:r>
       <w:r>
@@ -3347,7 +2795,17 @@
           <w:szCs w:val="22"/>
           <w:lang w:val="sk-SK"/>
         </w:rPr>
-        <w:t>Po vyplnení všetkých potrebných informácií Jozef nevyužije možnosť portálu rozposlať všetky potrebné formuláre na stanovené úrady, ale naopak využije možnosť si ich všetky vytlačiť. Pán Jozef Mak je zo “starej školy” a nedôveruje úradom, preto tak učiní a radšej si zanesie všetky vyplnené formuláre na úrady sám. V tomto momente sa už pohadzovania medzi úradmi neobáva, lebo všetky potrebné papiere má, stačí im to už len odovzdať.</w:t>
+        <w:t>Po vyplnení všetkých potrebných informácií Jozef využije možnosť portálu rozposlať všetky potrebné formuláre na stanovené úrady</w:t>
+      </w:r>
+      <w:r>
+        <w:rPr>
+          <w:rFonts w:asciiTheme="minorHAnsi" w:hAnsiTheme="minorHAnsi" w:cs="Arial"/>
+          <w:color w:val="000000"/>
+          <w:sz w:val="22"/>
+          <w:szCs w:val="22"/>
+          <w:lang w:val="sk-SK"/>
+        </w:rPr>
+        <w:t>.</w:t>
       </w:r>
     </w:p>
     <w:tbl>
@@ -3481,7 +2939,6 @@
                 <w:lang w:val="sk-SK"/>
               </w:rPr>
             </w:pPr>
-            <w:proofErr w:type="spellStart"/>
             <w:r>
               <w:rPr>
                 <w:rFonts w:asciiTheme="minorHAnsi" w:hAnsiTheme="minorHAnsi"/>
@@ -3489,7 +2946,6 @@
               </w:rPr>
               <w:t>Uršula</w:t>
             </w:r>
-            <w:proofErr w:type="spellEnd"/>
           </w:p>
         </w:tc>
         <w:tc>
@@ -4113,28 +3569,12 @@
                 <w:lang w:val="sk-SK"/>
               </w:rPr>
             </w:pPr>
-            <w:proofErr w:type="spellStart"/>
-            <w:r>
-              <w:rPr>
-                <w:rFonts w:asciiTheme="minorHAnsi" w:hAnsiTheme="minorHAnsi"/>
-              </w:rPr>
-              <w:t>Dubová</w:t>
-            </w:r>
-            <w:proofErr w:type="spellEnd"/>
-            <w:r>
-              <w:rPr>
-                <w:rFonts w:asciiTheme="minorHAnsi" w:hAnsiTheme="minorHAnsi"/>
-              </w:rPr>
-              <w:t xml:space="preserve"> 15, </w:t>
-            </w:r>
-            <w:proofErr w:type="spellStart"/>
-            <w:r>
-              <w:rPr>
-                <w:rFonts w:asciiTheme="minorHAnsi" w:hAnsiTheme="minorHAnsi"/>
-              </w:rPr>
-              <w:t>Žilina</w:t>
-            </w:r>
-            <w:proofErr w:type="spellEnd"/>
+            <w:r>
+              <w:rPr>
+                <w:rFonts w:asciiTheme="minorHAnsi" w:hAnsiTheme="minorHAnsi"/>
+              </w:rPr>
+              <w:t>Dubová 15, Žilina</w:t>
+            </w:r>
           </w:p>
         </w:tc>
         <w:tc>
@@ -4150,28 +3590,12 @@
                 <w:lang w:val="sk-SK"/>
               </w:rPr>
             </w:pPr>
-            <w:proofErr w:type="spellStart"/>
-            <w:r>
-              <w:rPr>
-                <w:rFonts w:asciiTheme="minorHAnsi" w:hAnsiTheme="minorHAnsi"/>
-              </w:rPr>
-              <w:t>Dubová</w:t>
-            </w:r>
-            <w:proofErr w:type="spellEnd"/>
-            <w:r>
-              <w:rPr>
-                <w:rFonts w:asciiTheme="minorHAnsi" w:hAnsiTheme="minorHAnsi"/>
-              </w:rPr>
-              <w:t xml:space="preserve"> 15, </w:t>
-            </w:r>
-            <w:proofErr w:type="spellStart"/>
-            <w:r>
-              <w:rPr>
-                <w:rFonts w:asciiTheme="minorHAnsi" w:hAnsiTheme="minorHAnsi"/>
-              </w:rPr>
-              <w:t>Žilina</w:t>
-            </w:r>
-            <w:proofErr w:type="spellEnd"/>
+            <w:r>
+              <w:rPr>
+                <w:rFonts w:asciiTheme="minorHAnsi" w:hAnsiTheme="minorHAnsi"/>
+              </w:rPr>
+              <w:t>Dubová 15, Žilina</w:t>
+            </w:r>
           </w:p>
         </w:tc>
         <w:tc>
@@ -4186,28 +3610,12 @@
                 <w:rFonts w:asciiTheme="minorHAnsi" w:hAnsiTheme="minorHAnsi"/>
               </w:rPr>
             </w:pPr>
-            <w:proofErr w:type="spellStart"/>
-            <w:r>
-              <w:rPr>
-                <w:rFonts w:asciiTheme="minorHAnsi" w:hAnsiTheme="minorHAnsi"/>
-              </w:rPr>
-              <w:t>Totožná</w:t>
-            </w:r>
-            <w:proofErr w:type="spellEnd"/>
-            <w:r>
-              <w:rPr>
-                <w:rFonts w:asciiTheme="minorHAnsi" w:hAnsiTheme="minorHAnsi"/>
-              </w:rPr>
-              <w:t xml:space="preserve"> s </w:t>
-            </w:r>
-            <w:proofErr w:type="spellStart"/>
-            <w:r>
-              <w:rPr>
-                <w:rFonts w:asciiTheme="minorHAnsi" w:hAnsiTheme="minorHAnsi"/>
-              </w:rPr>
-              <w:t>matkou</w:t>
-            </w:r>
-            <w:proofErr w:type="spellEnd"/>
+            <w:r>
+              <w:rPr>
+                <w:rFonts w:asciiTheme="minorHAnsi" w:hAnsiTheme="minorHAnsi"/>
+              </w:rPr>
+              <w:t>Totožná s matkou</w:t>
+            </w:r>
           </w:p>
         </w:tc>
       </w:tr>
@@ -4330,14 +3738,12 @@
                 <w:lang w:val="sk-SK"/>
               </w:rPr>
             </w:pPr>
-            <w:proofErr w:type="spellStart"/>
             <w:r>
               <w:rPr>
                 <w:rFonts w:asciiTheme="minorHAnsi" w:hAnsiTheme="minorHAnsi"/>
               </w:rPr>
               <w:t>Žilina</w:t>
             </w:r>
-            <w:proofErr w:type="spellEnd"/>
           </w:p>
         </w:tc>
         <w:tc>
@@ -4353,14 +3759,12 @@
                 <w:lang w:val="sk-SK"/>
               </w:rPr>
             </w:pPr>
-            <w:proofErr w:type="spellStart"/>
             <w:r>
               <w:rPr>
                 <w:rFonts w:asciiTheme="minorHAnsi" w:hAnsiTheme="minorHAnsi"/>
               </w:rPr>
               <w:t>Žilina</w:t>
             </w:r>
-            <w:proofErr w:type="spellEnd"/>
           </w:p>
         </w:tc>
         <w:tc>
@@ -4375,14 +3779,12 @@
                 <w:rFonts w:asciiTheme="minorHAnsi" w:hAnsiTheme="minorHAnsi"/>
               </w:rPr>
             </w:pPr>
-            <w:proofErr w:type="spellStart"/>
             <w:r>
               <w:rPr>
                 <w:rFonts w:asciiTheme="minorHAnsi" w:hAnsiTheme="minorHAnsi"/>
               </w:rPr>
               <w:t>Žilina</w:t>
             </w:r>
-            <w:proofErr w:type="spellEnd"/>
           </w:p>
         </w:tc>
       </w:tr>
@@ -4504,29 +3906,7 @@
           <w:szCs w:val="22"/>
           <w:lang w:val="sk-SK"/>
         </w:rPr>
-        <w:t xml:space="preserve">Júlia </w:t>
-      </w:r>
-      <w:proofErr w:type="spellStart"/>
-      <w:r>
-        <w:rPr>
-          <w:rFonts w:asciiTheme="minorHAnsi" w:hAnsiTheme="minorHAnsi" w:cs="Arial"/>
-          <w:color w:val="000000"/>
-          <w:sz w:val="22"/>
-          <w:szCs w:val="22"/>
-          <w:lang w:val="sk-SK"/>
-        </w:rPr>
-        <w:t>Kapuletová</w:t>
-      </w:r>
-      <w:proofErr w:type="spellEnd"/>
-      <w:r>
-        <w:rPr>
-          <w:rFonts w:asciiTheme="minorHAnsi" w:hAnsiTheme="minorHAnsi" w:cs="Arial"/>
-          <w:color w:val="000000"/>
-          <w:sz w:val="22"/>
-          <w:szCs w:val="22"/>
-          <w:lang w:val="sk-SK"/>
-        </w:rPr>
-        <w:t xml:space="preserve"> </w:t>
+        <w:t xml:space="preserve">Júlia Kapuletová </w:t>
       </w:r>
     </w:p>
     <w:p>
@@ -4638,20 +4018,8 @@
           <w:szCs w:val="22"/>
           <w:lang w:val="sk-SK"/>
         </w:rPr>
-        <w:t xml:space="preserve">otec - starší chalan zo školy - </w:t>
-      </w:r>
-      <w:proofErr w:type="spellStart"/>
-      <w:r>
-        <w:rPr>
-          <w:rFonts w:asciiTheme="minorHAnsi" w:hAnsiTheme="minorHAnsi" w:cs="Arial"/>
-          <w:color w:val="000000"/>
-          <w:sz w:val="22"/>
-          <w:szCs w:val="22"/>
-          <w:lang w:val="sk-SK"/>
-        </w:rPr>
-        <w:t>Rómeo</w:t>
-      </w:r>
-      <w:proofErr w:type="spellEnd"/>
+        <w:t>otec - starší chalan zo školy - Rómeo</w:t>
+      </w:r>
     </w:p>
     <w:p>
       <w:pPr>
@@ -4678,20 +4046,8 @@
           <w:szCs w:val="22"/>
           <w:lang w:val="sk-SK"/>
         </w:rPr>
-        <w:t xml:space="preserve">Prvorodené dieťa </w:t>
-      </w:r>
-      <w:proofErr w:type="spellStart"/>
-      <w:r>
-        <w:rPr>
-          <w:rFonts w:asciiTheme="minorHAnsi" w:hAnsiTheme="minorHAnsi" w:cs="Arial"/>
-          <w:color w:val="000000"/>
-          <w:sz w:val="22"/>
-          <w:szCs w:val="22"/>
-          <w:lang w:val="sk-SK"/>
-        </w:rPr>
-        <w:t>Justin</w:t>
-      </w:r>
-      <w:proofErr w:type="spellEnd"/>
+        <w:t>Prvorodené dieťa Justin</w:t>
+      </w:r>
     </w:p>
     <w:p>
       <w:pPr>
@@ -4718,7 +4074,6 @@
           <w:szCs w:val="22"/>
           <w:lang w:val="sk-SK"/>
         </w:rPr>
-        <w:lastRenderedPageBreak/>
         <w:t>Pôrod v nemocnici</w:t>
       </w:r>
     </w:p>
@@ -4795,42 +4150,8 @@
           <w:szCs w:val="22"/>
           <w:lang w:val="sk-SK"/>
         </w:rPr>
-        <w:t xml:space="preserve">poručníkom bude </w:t>
-      </w:r>
-      <w:proofErr w:type="spellStart"/>
-      <w:r>
-        <w:rPr>
-          <w:rFonts w:asciiTheme="minorHAnsi" w:hAnsiTheme="minorHAnsi" w:cs="Arial"/>
-          <w:color w:val="000000"/>
-          <w:sz w:val="22"/>
-          <w:szCs w:val="22"/>
-          <w:lang w:val="sk-SK"/>
-        </w:rPr>
-        <w:t>júliina</w:t>
-      </w:r>
-      <w:proofErr w:type="spellEnd"/>
-      <w:r>
-        <w:rPr>
-          <w:rFonts w:asciiTheme="minorHAnsi" w:hAnsiTheme="minorHAnsi" w:cs="Arial"/>
-          <w:color w:val="000000"/>
-          <w:sz w:val="22"/>
-          <w:szCs w:val="22"/>
-          <w:lang w:val="sk-SK"/>
-        </w:rPr>
-        <w:t xml:space="preserve"> matka Cecília </w:t>
-      </w:r>
-      <w:proofErr w:type="spellStart"/>
-      <w:r>
-        <w:rPr>
-          <w:rFonts w:asciiTheme="minorHAnsi" w:hAnsiTheme="minorHAnsi" w:cs="Arial"/>
-          <w:color w:val="000000"/>
-          <w:sz w:val="22"/>
-          <w:szCs w:val="22"/>
-          <w:lang w:val="sk-SK"/>
-        </w:rPr>
-        <w:t>Kapuletová</w:t>
-      </w:r>
-      <w:proofErr w:type="spellEnd"/>
+        <w:t>poručníkom bude júliina matka Cecília Kapuletová</w:t>
+      </w:r>
     </w:p>
     <w:p>
       <w:pPr>
@@ -4877,49 +4198,15 @@
           <w:lang w:val="sk-SK"/>
         </w:rPr>
       </w:pPr>
-      <w:proofErr w:type="spellStart"/>
-      <w:r>
-        <w:rPr>
-          <w:rFonts w:asciiTheme="minorHAnsi" w:hAnsiTheme="minorHAnsi" w:cs="Arial"/>
-          <w:color w:val="000000"/>
-          <w:sz w:val="22"/>
-          <w:szCs w:val="22"/>
-          <w:lang w:val="sk-SK"/>
-        </w:rPr>
-        <w:t>facebook</w:t>
-      </w:r>
-      <w:proofErr w:type="spellEnd"/>
-      <w:r>
-        <w:rPr>
-          <w:rFonts w:asciiTheme="minorHAnsi" w:hAnsiTheme="minorHAnsi" w:cs="Arial"/>
-          <w:color w:val="000000"/>
-          <w:sz w:val="22"/>
-          <w:szCs w:val="22"/>
-          <w:lang w:val="sk-SK"/>
-        </w:rPr>
-        <w:t xml:space="preserve"> a </w:t>
-      </w:r>
-      <w:proofErr w:type="spellStart"/>
-      <w:r>
-        <w:rPr>
-          <w:rFonts w:asciiTheme="minorHAnsi" w:hAnsiTheme="minorHAnsi" w:cs="Arial"/>
-          <w:color w:val="000000"/>
-          <w:sz w:val="22"/>
-          <w:szCs w:val="22"/>
-          <w:lang w:val="sk-SK"/>
-        </w:rPr>
-        <w:t>instagram</w:t>
-      </w:r>
-      <w:proofErr w:type="spellEnd"/>
-      <w:r>
-        <w:rPr>
-          <w:rFonts w:asciiTheme="minorHAnsi" w:hAnsiTheme="minorHAnsi" w:cs="Arial"/>
-          <w:color w:val="000000"/>
-          <w:sz w:val="22"/>
-          <w:szCs w:val="22"/>
-          <w:lang w:val="sk-SK"/>
-        </w:rPr>
-        <w:t>: expert</w:t>
+      <w:r>
+        <w:rPr>
+          <w:rFonts w:asciiTheme="minorHAnsi" w:hAnsiTheme="minorHAnsi" w:cs="Arial"/>
+          <w:color w:val="000000"/>
+          <w:sz w:val="22"/>
+          <w:szCs w:val="22"/>
+          <w:lang w:val="sk-SK"/>
+        </w:rPr>
+        <w:t>facebook a instagram: expert</w:t>
       </w:r>
     </w:p>
     <w:p>
@@ -4987,61 +4274,17 @@
           <w:szCs w:val="22"/>
           <w:lang w:val="sk-SK"/>
         </w:rPr>
-        <w:t xml:space="preserve">Júlia spoznala na škole staršieho chlapca a okamžite medzi nimi preskočila iskra. Z ich krátkeho, ale intenzívneho vzťahu Júlií ostalo nepríjemné prekvapenie. Stala sa z nej slobodná mladistvá matka. </w:t>
-      </w:r>
-      <w:proofErr w:type="spellStart"/>
-      <w:r>
-        <w:rPr>
-          <w:rFonts w:asciiTheme="minorHAnsi" w:hAnsiTheme="minorHAnsi" w:cs="Arial"/>
-          <w:color w:val="000000"/>
-          <w:sz w:val="22"/>
-          <w:szCs w:val="22"/>
-          <w:lang w:val="sk-SK"/>
-        </w:rPr>
-        <w:t>Rómeo</w:t>
-      </w:r>
-      <w:proofErr w:type="spellEnd"/>
-      <w:r>
-        <w:rPr>
-          <w:rFonts w:asciiTheme="minorHAnsi" w:hAnsiTheme="minorHAnsi" w:cs="Arial"/>
-          <w:color w:val="000000"/>
-          <w:sz w:val="22"/>
-          <w:szCs w:val="22"/>
-          <w:lang w:val="sk-SK"/>
-        </w:rPr>
-        <w:t xml:space="preserve">, otec </w:t>
-      </w:r>
-      <w:proofErr w:type="spellStart"/>
-      <w:r>
-        <w:rPr>
-          <w:rFonts w:asciiTheme="minorHAnsi" w:hAnsiTheme="minorHAnsi" w:cs="Arial"/>
-          <w:color w:val="000000"/>
-          <w:sz w:val="22"/>
-          <w:szCs w:val="22"/>
-          <w:lang w:val="sk-SK"/>
-        </w:rPr>
-        <w:t>Ju</w:t>
-      </w:r>
-      <w:r>
-        <w:rPr>
-          <w:rFonts w:asciiTheme="minorHAnsi" w:hAnsiTheme="minorHAnsi" w:cs="Arial"/>
-          <w:color w:val="000000"/>
-          <w:sz w:val="22"/>
-          <w:szCs w:val="22"/>
-          <w:lang w:val="sk-SK"/>
-        </w:rPr>
-        <w:t>stina</w:t>
-      </w:r>
-      <w:proofErr w:type="spellEnd"/>
-      <w:r>
-        <w:rPr>
-          <w:rFonts w:asciiTheme="minorHAnsi" w:hAnsiTheme="minorHAnsi" w:cs="Arial"/>
-          <w:color w:val="000000"/>
-          <w:sz w:val="22"/>
-          <w:szCs w:val="22"/>
-          <w:lang w:val="sk-SK"/>
-        </w:rPr>
-        <w:t>, Júliu samozrejme, po zistení, že je tehotná, opustil a nie je ochotný poskytnúť jej žiadne údaje o sebe. Preto je Júlia nútená označiť, že otec dieťaťa je neznámy.</w:t>
+        <w:t>Júlia spoznala na škole staršieho chlapca a okamžite medzi nimi preskočila iskra. Z ich krátkeho, ale intenzívneho vzťahu Júlií ostalo nepríjemné prekvapenie. Stala sa z nej slobodná mladistvá matka. Rómeo, otec Ju</w:t>
+      </w:r>
+      <w:r>
+        <w:rPr>
+          <w:rFonts w:asciiTheme="minorHAnsi" w:hAnsiTheme="minorHAnsi" w:cs="Arial"/>
+          <w:color w:val="000000"/>
+          <w:sz w:val="22"/>
+          <w:szCs w:val="22"/>
+          <w:lang w:val="sk-SK"/>
+        </w:rPr>
+        <w:t>stina, Júliu samozrejme, po zistení, že je tehotná, opustil a nie je ochotný poskytnúť jej žiadne údaje o sebe. Preto je Júlia nútená označiť, že otec dieťaťa je neznámy.</w:t>
       </w:r>
       <w:r>
         <w:rPr>
@@ -5134,29 +4377,7 @@
           <w:szCs w:val="22"/>
           <w:lang w:val="sk-SK"/>
         </w:rPr>
-        <w:t xml:space="preserve">Júlia v jej mladom veku, samozrejme nemá, okrem používania Facebooku a </w:t>
-      </w:r>
-      <w:proofErr w:type="spellStart"/>
-      <w:r>
-        <w:rPr>
-          <w:rFonts w:asciiTheme="minorHAnsi" w:hAnsiTheme="minorHAnsi" w:cs="Arial"/>
-          <w:color w:val="000000"/>
-          <w:sz w:val="22"/>
-          <w:szCs w:val="22"/>
-          <w:lang w:val="sk-SK"/>
-        </w:rPr>
-        <w:t>Instagramu</w:t>
-      </w:r>
-      <w:proofErr w:type="spellEnd"/>
-      <w:r>
-        <w:rPr>
-          <w:rFonts w:asciiTheme="minorHAnsi" w:hAnsiTheme="minorHAnsi" w:cs="Arial"/>
-          <w:color w:val="000000"/>
-          <w:sz w:val="22"/>
-          <w:szCs w:val="22"/>
-          <w:lang w:val="sk-SK"/>
-        </w:rPr>
-        <w:t>, dostatočné IT zručnosti a ani len netuší aké má rodné číslo a podobné potrebné informácie, a preto jej s vypĺňaním všetkých potrebných údajov pomáha mama.</w:t>
+        <w:t>Júlia v jej mladom veku, samozrejme nemá, okrem používania Facebooku a Instagramu, dostatočné IT zručnosti a ani len netuší aké má rodné číslo a podobné potrebné informácie, a preto jej s vypĺňaním všetkých potrebných údajov pomáha mama.</w:t>
       </w:r>
     </w:p>
     <w:p>
@@ -5176,51 +4397,7 @@
           <w:szCs w:val="22"/>
           <w:lang w:val="sk-SK"/>
         </w:rPr>
-        <w:t xml:space="preserve">Pri vypĺňaní údajov musí Júlia s mamou označiť otca za neznámeho, keďže sa na nich </w:t>
-      </w:r>
-      <w:proofErr w:type="spellStart"/>
-      <w:r>
-        <w:rPr>
-          <w:rFonts w:asciiTheme="minorHAnsi" w:hAnsiTheme="minorHAnsi" w:cs="Arial"/>
-          <w:color w:val="000000"/>
-          <w:sz w:val="22"/>
-          <w:szCs w:val="22"/>
-          <w:lang w:val="sk-SK"/>
-        </w:rPr>
-        <w:t>Rómeo</w:t>
-      </w:r>
-      <w:proofErr w:type="spellEnd"/>
-      <w:r>
-        <w:rPr>
-          <w:rFonts w:asciiTheme="minorHAnsi" w:hAnsiTheme="minorHAnsi" w:cs="Arial"/>
-          <w:color w:val="000000"/>
-          <w:sz w:val="22"/>
-          <w:szCs w:val="22"/>
-          <w:lang w:val="sk-SK"/>
-        </w:rPr>
-        <w:t xml:space="preserve"> úplne vykašlal. Kvôli Júliinmu mladistvému veku musí mat </w:t>
-      </w:r>
-      <w:proofErr w:type="spellStart"/>
-      <w:r>
-        <w:rPr>
-          <w:rFonts w:asciiTheme="minorHAnsi" w:hAnsiTheme="minorHAnsi" w:cs="Arial"/>
-          <w:color w:val="000000"/>
-          <w:sz w:val="22"/>
-          <w:szCs w:val="22"/>
-          <w:lang w:val="sk-SK"/>
-        </w:rPr>
-        <w:t>Justin</w:t>
-      </w:r>
-      <w:proofErr w:type="spellEnd"/>
-      <w:r>
-        <w:rPr>
-          <w:rFonts w:asciiTheme="minorHAnsi" w:hAnsiTheme="minorHAnsi" w:cs="Arial"/>
-          <w:color w:val="000000"/>
-          <w:sz w:val="22"/>
-          <w:szCs w:val="22"/>
-          <w:lang w:val="sk-SK"/>
-        </w:rPr>
-        <w:t xml:space="preserve"> poručníka. Poručníkom bude Júliina matka </w:t>
+        <w:t xml:space="preserve">Pri vypĺňaní údajov musí Júlia s mamou označiť otca za neznámeho, keďže sa na nich Rómeo úplne vykašlal. Kvôli Júliinmu mladistvému veku musí mat Justin poručníka. Poručníkom bude Júliina matka </w:t>
       </w:r>
       <w:r>
         <w:rPr>
@@ -5260,118 +4437,20 @@
           <w:szCs w:val="22"/>
           <w:lang w:val="sk-SK"/>
         </w:rPr>
-        <w:t>Po vyplnení všetkých potrebných údajov Júlia nemôže využiť možnosť portálu rozposlať všetky formuláre na stanovené úrady, lebo sa jedná o mladist</w:t>
-      </w:r>
-      <w:r>
-        <w:rPr>
-          <w:rFonts w:asciiTheme="minorHAnsi" w:hAnsiTheme="minorHAnsi" w:cs="Arial"/>
-          <w:color w:val="000000"/>
-          <w:sz w:val="22"/>
-          <w:szCs w:val="22"/>
-          <w:lang w:val="sk-SK"/>
-        </w:rPr>
-        <w:t>vú matku. Preto dieťa musí byť zverené do poručníctva</w:t>
-      </w:r>
-      <w:r>
-        <w:rPr>
-          <w:rFonts w:asciiTheme="minorHAnsi" w:hAnsiTheme="minorHAnsi" w:cs="Arial"/>
-          <w:color w:val="000000"/>
-          <w:sz w:val="22"/>
-          <w:szCs w:val="22"/>
-          <w:lang w:val="sk-SK"/>
-        </w:rPr>
-        <w:t xml:space="preserve"> </w:t>
-      </w:r>
-      <w:r>
-        <w:rPr>
-          <w:rFonts w:asciiTheme="minorHAnsi" w:hAnsiTheme="minorHAnsi" w:cs="Arial"/>
-          <w:color w:val="000000"/>
-          <w:sz w:val="22"/>
-          <w:szCs w:val="22"/>
-          <w:lang w:val="sk-SK"/>
-        </w:rPr>
-        <w:t>osobe starš</w:t>
-      </w:r>
-      <w:r>
-        <w:rPr>
-          <w:rFonts w:asciiTheme="minorHAnsi" w:hAnsiTheme="minorHAnsi" w:cs="Arial"/>
-          <w:color w:val="000000"/>
-          <w:sz w:val="22"/>
-          <w:szCs w:val="22"/>
-          <w:lang w:val="sk-SK"/>
-        </w:rPr>
-        <w:t>e</w:t>
-      </w:r>
-      <w:r>
-        <w:rPr>
-          <w:rFonts w:asciiTheme="minorHAnsi" w:hAnsiTheme="minorHAnsi" w:cs="Arial"/>
-          <w:color w:val="000000"/>
-          <w:sz w:val="22"/>
-          <w:szCs w:val="22"/>
-          <w:lang w:val="sk-SK"/>
-        </w:rPr>
-        <w:t>j</w:t>
-      </w:r>
-      <w:r>
-        <w:rPr>
-          <w:rFonts w:asciiTheme="minorHAnsi" w:hAnsiTheme="minorHAnsi" w:cs="Arial"/>
-          <w:color w:val="000000"/>
-          <w:sz w:val="22"/>
-          <w:szCs w:val="22"/>
-          <w:lang w:val="sk-SK"/>
-        </w:rPr>
-        <w:t xml:space="preserve"> ako 18</w:t>
-      </w:r>
-      <w:r>
-        <w:rPr>
-          <w:rFonts w:asciiTheme="minorHAnsi" w:hAnsiTheme="minorHAnsi" w:cs="Arial"/>
-          <w:color w:val="000000"/>
-          <w:sz w:val="22"/>
-          <w:szCs w:val="22"/>
-          <w:lang w:val="sk-SK"/>
-        </w:rPr>
-        <w:t>,</w:t>
-      </w:r>
-      <w:r>
-        <w:rPr>
-          <w:rFonts w:asciiTheme="minorHAnsi" w:hAnsiTheme="minorHAnsi" w:cs="Arial"/>
-          <w:color w:val="000000"/>
-          <w:sz w:val="22"/>
-          <w:szCs w:val="22"/>
-          <w:lang w:val="sk-SK"/>
-        </w:rPr>
-        <w:t xml:space="preserve"> pokým Júlia nenadobudne rodičovské práva a povinnosti. Táto osoba je Júliina matka. Po vytlačení všetkých formulárov </w:t>
-      </w:r>
-      <w:r>
-        <w:rPr>
-          <w:rFonts w:asciiTheme="minorHAnsi" w:hAnsiTheme="minorHAnsi" w:cs="Arial"/>
-          <w:color w:val="000000"/>
-          <w:sz w:val="22"/>
-          <w:szCs w:val="22"/>
-          <w:lang w:val="sk-SK"/>
-        </w:rPr>
-        <w:t>musia</w:t>
-      </w:r>
-      <w:r>
-        <w:rPr>
-          <w:rFonts w:asciiTheme="minorHAnsi" w:hAnsiTheme="minorHAnsi" w:cs="Arial"/>
-          <w:color w:val="000000"/>
-          <w:sz w:val="22"/>
-          <w:szCs w:val="22"/>
-          <w:lang w:val="sk-SK"/>
-        </w:rPr>
-        <w:t xml:space="preserve"> osobne pobehať všet</w:t>
-      </w:r>
-      <w:r>
-        <w:rPr>
-          <w:rFonts w:asciiTheme="minorHAnsi" w:hAnsiTheme="minorHAnsi" w:cs="Arial"/>
-          <w:color w:val="000000"/>
-          <w:sz w:val="22"/>
-          <w:szCs w:val="22"/>
-          <w:lang w:val="sk-SK"/>
-        </w:rPr>
-        <w:t>ky úrady a formuláre tam zaniesť.</w:t>
-      </w:r>
+        <w:t xml:space="preserve">Po vyplnení všetkých potrebných údajov Júlia </w:t>
+      </w:r>
+      <w:r>
+        <w:rPr>
+          <w:rFonts w:asciiTheme="minorHAnsi" w:hAnsiTheme="minorHAnsi" w:cs="Arial"/>
+          <w:color w:val="000000"/>
+          <w:sz w:val="22"/>
+          <w:szCs w:val="22"/>
+          <w:lang w:val="sk-SK"/>
+        </w:rPr>
+        <w:t>využije možnosť odoslania vyplnených formulárov.</w:t>
+      </w:r>
+      <w:bookmarkStart w:id="0" w:name="_GoBack"/>
+      <w:bookmarkEnd w:id="0"/>
     </w:p>
     <w:tbl>
       <w:tblPr>
@@ -5548,7 +4627,6 @@
                 <w:lang w:val="sk-SK"/>
               </w:rPr>
             </w:pPr>
-            <w:proofErr w:type="spellStart"/>
             <w:r>
               <w:rPr>
                 <w:rFonts w:asciiTheme="minorHAnsi" w:hAnsiTheme="minorHAnsi"/>
@@ -5556,7 +4634,6 @@
               </w:rPr>
               <w:t>Justin</w:t>
             </w:r>
-            <w:proofErr w:type="spellEnd"/>
           </w:p>
         </w:tc>
       </w:tr>
@@ -5596,7 +4673,6 @@
                 <w:lang w:val="sk-SK"/>
               </w:rPr>
             </w:pPr>
-            <w:proofErr w:type="spellStart"/>
             <w:r>
               <w:rPr>
                 <w:rFonts w:asciiTheme="minorHAnsi" w:hAnsiTheme="minorHAnsi"/>
@@ -5604,7 +4680,6 @@
               </w:rPr>
               <w:t>Kapuletová</w:t>
             </w:r>
-            <w:proofErr w:type="spellEnd"/>
           </w:p>
         </w:tc>
         <w:tc>
@@ -5620,7 +4695,6 @@
                 <w:lang w:val="sk-SK"/>
               </w:rPr>
             </w:pPr>
-            <w:proofErr w:type="spellStart"/>
             <w:r>
               <w:rPr>
                 <w:rFonts w:asciiTheme="minorHAnsi" w:hAnsiTheme="minorHAnsi"/>
@@ -5628,7 +4702,6 @@
               </w:rPr>
               <w:t>Kapuletová</w:t>
             </w:r>
-            <w:proofErr w:type="spellEnd"/>
           </w:p>
         </w:tc>
         <w:tc>
@@ -5644,7 +4717,6 @@
                 <w:lang w:val="sk-SK"/>
               </w:rPr>
             </w:pPr>
-            <w:proofErr w:type="spellStart"/>
             <w:r>
               <w:rPr>
                 <w:rFonts w:asciiTheme="minorHAnsi" w:hAnsiTheme="minorHAnsi"/>
@@ -5652,7 +4724,6 @@
               </w:rPr>
               <w:t>Kapulet</w:t>
             </w:r>
-            <w:proofErr w:type="spellEnd"/>
           </w:p>
         </w:tc>
       </w:tr>
@@ -6156,28 +5227,12 @@
                 <w:lang w:val="sk-SK"/>
               </w:rPr>
             </w:pPr>
-            <w:proofErr w:type="spellStart"/>
-            <w:r>
-              <w:rPr>
-                <w:rFonts w:asciiTheme="minorHAnsi" w:hAnsiTheme="minorHAnsi"/>
-              </w:rPr>
-              <w:t>Záhradná</w:t>
-            </w:r>
-            <w:proofErr w:type="spellEnd"/>
-            <w:r>
-              <w:rPr>
-                <w:rFonts w:asciiTheme="minorHAnsi" w:hAnsiTheme="minorHAnsi"/>
-              </w:rPr>
-              <w:t xml:space="preserve"> 39, </w:t>
-            </w:r>
-            <w:proofErr w:type="spellStart"/>
-            <w:r>
-              <w:rPr>
-                <w:rFonts w:asciiTheme="minorHAnsi" w:hAnsiTheme="minorHAnsi"/>
-              </w:rPr>
-              <w:t>Letanovce</w:t>
-            </w:r>
-            <w:proofErr w:type="spellEnd"/>
+            <w:r>
+              <w:rPr>
+                <w:rFonts w:asciiTheme="minorHAnsi" w:hAnsiTheme="minorHAnsi"/>
+              </w:rPr>
+              <w:t>Záhradná 39, Letanovce</w:t>
+            </w:r>
           </w:p>
         </w:tc>
         <w:tc>
@@ -6193,28 +5248,12 @@
                 <w:lang w:val="sk-SK"/>
               </w:rPr>
             </w:pPr>
-            <w:proofErr w:type="spellStart"/>
-            <w:r>
-              <w:rPr>
-                <w:rFonts w:asciiTheme="minorHAnsi" w:hAnsiTheme="minorHAnsi"/>
-              </w:rPr>
-              <w:t>Záhradná</w:t>
-            </w:r>
-            <w:proofErr w:type="spellEnd"/>
-            <w:r>
-              <w:rPr>
-                <w:rFonts w:asciiTheme="minorHAnsi" w:hAnsiTheme="minorHAnsi"/>
-              </w:rPr>
-              <w:t xml:space="preserve"> 39, </w:t>
-            </w:r>
-            <w:proofErr w:type="spellStart"/>
-            <w:r>
-              <w:rPr>
-                <w:rFonts w:asciiTheme="minorHAnsi" w:hAnsiTheme="minorHAnsi"/>
-              </w:rPr>
-              <w:t>Letanovce</w:t>
-            </w:r>
-            <w:proofErr w:type="spellEnd"/>
+            <w:r>
+              <w:rPr>
+                <w:rFonts w:asciiTheme="minorHAnsi" w:hAnsiTheme="minorHAnsi"/>
+              </w:rPr>
+              <w:t>Záhradná 39, Letanovce</w:t>
+            </w:r>
           </w:p>
         </w:tc>
         <w:tc>
@@ -6229,28 +5268,12 @@
                 <w:rFonts w:asciiTheme="minorHAnsi" w:hAnsiTheme="minorHAnsi"/>
               </w:rPr>
             </w:pPr>
-            <w:proofErr w:type="spellStart"/>
-            <w:r>
-              <w:rPr>
-                <w:rFonts w:asciiTheme="minorHAnsi" w:hAnsiTheme="minorHAnsi"/>
-              </w:rPr>
-              <w:t>Totožná</w:t>
-            </w:r>
-            <w:proofErr w:type="spellEnd"/>
-            <w:r>
-              <w:rPr>
-                <w:rFonts w:asciiTheme="minorHAnsi" w:hAnsiTheme="minorHAnsi"/>
-              </w:rPr>
-              <w:t xml:space="preserve"> s </w:t>
-            </w:r>
-            <w:proofErr w:type="spellStart"/>
-            <w:r>
-              <w:rPr>
-                <w:rFonts w:asciiTheme="minorHAnsi" w:hAnsiTheme="minorHAnsi"/>
-              </w:rPr>
-              <w:t>matkou</w:t>
-            </w:r>
-            <w:proofErr w:type="spellEnd"/>
+            <w:r>
+              <w:rPr>
+                <w:rFonts w:asciiTheme="minorHAnsi" w:hAnsiTheme="minorHAnsi"/>
+              </w:rPr>
+              <w:t>Totožná s matkou</w:t>
+            </w:r>
           </w:p>
         </w:tc>
       </w:tr>
@@ -6273,7 +5296,6 @@
                 <w:rFonts w:asciiTheme="minorHAnsi" w:hAnsiTheme="minorHAnsi"/>
                 <w:lang w:val="sk-SK"/>
               </w:rPr>
-              <w:lastRenderedPageBreak/>
               <w:t>Rodné priezvisko</w:t>
             </w:r>
           </w:p>
@@ -6291,7 +5313,6 @@
                 <w:lang w:val="sk-SK"/>
               </w:rPr>
             </w:pPr>
-            <w:proofErr w:type="spellStart"/>
             <w:r>
               <w:rPr>
                 <w:rFonts w:asciiTheme="minorHAnsi" w:hAnsiTheme="minorHAnsi"/>
@@ -6299,7 +5320,6 @@
               </w:rPr>
               <w:t>Kapuletová</w:t>
             </w:r>
-            <w:proofErr w:type="spellEnd"/>
           </w:p>
         </w:tc>
         <w:tc>
@@ -6315,7 +5335,6 @@
                 <w:lang w:val="sk-SK"/>
               </w:rPr>
             </w:pPr>
-            <w:proofErr w:type="spellStart"/>
             <w:r>
               <w:rPr>
                 <w:rFonts w:asciiTheme="minorHAnsi" w:hAnsiTheme="minorHAnsi"/>
@@ -6323,7 +5342,6 @@
               </w:rPr>
               <w:t>Kapuletová</w:t>
             </w:r>
-            <w:proofErr w:type="spellEnd"/>
           </w:p>
         </w:tc>
         <w:tc>
@@ -6378,14 +5396,12 @@
                 <w:lang w:val="sk-SK"/>
               </w:rPr>
             </w:pPr>
-            <w:proofErr w:type="spellStart"/>
             <w:r>
               <w:rPr>
                 <w:rFonts w:asciiTheme="minorHAnsi" w:hAnsiTheme="minorHAnsi"/>
               </w:rPr>
               <w:t>Košice</w:t>
             </w:r>
-            <w:proofErr w:type="spellEnd"/>
           </w:p>
         </w:tc>
         <w:tc>
@@ -6401,14 +5417,12 @@
                 <w:lang w:val="sk-SK"/>
               </w:rPr>
             </w:pPr>
-            <w:proofErr w:type="spellStart"/>
             <w:r>
               <w:rPr>
                 <w:rFonts w:asciiTheme="minorHAnsi" w:hAnsiTheme="minorHAnsi"/>
               </w:rPr>
               <w:t>Košice</w:t>
             </w:r>
-            <w:proofErr w:type="spellEnd"/>
           </w:p>
         </w:tc>
         <w:tc>
@@ -6423,14 +5437,12 @@
                 <w:rFonts w:asciiTheme="minorHAnsi" w:hAnsiTheme="minorHAnsi"/>
               </w:rPr>
             </w:pPr>
-            <w:proofErr w:type="spellStart"/>
             <w:r>
               <w:rPr>
                 <w:rFonts w:asciiTheme="minorHAnsi" w:hAnsiTheme="minorHAnsi"/>
               </w:rPr>
               <w:t>Košice</w:t>
             </w:r>
-            <w:proofErr w:type="spellEnd"/>
           </w:p>
         </w:tc>
       </w:tr>
@@ -6519,17 +5531,13 @@
         <w:pStyle w:val="Nadpis2"/>
       </w:pPr>
       <w:r>
+        <w:lastRenderedPageBreak/>
         <w:t>Tréning</w:t>
       </w:r>
     </w:p>
     <w:p>
-      <w:proofErr w:type="spellStart"/>
-      <w:r>
-        <w:t>Tester</w:t>
-      </w:r>
-      <w:proofErr w:type="spellEnd"/>
-      <w:r>
-        <w:t xml:space="preserve"> nemal vopred žiadny tréning a stránku videl na teste prvýkrát. Predtým mu bolo len stručne vysvetlené, že má myslieť nahlas, riadiť sa informáciami na papieri</w:t>
+      <w:r>
+        <w:t>Tester nemal vopred žiadny tréning a stránku videl na teste prvýkrát. Predtým mu bolo len stručne vysvetlené, že má myslieť nahlas, riadiť sa informáciami na papieri</w:t>
       </w:r>
       <w:r>
         <w:t>, a že mu</w:t>
@@ -6905,13 +5913,8 @@
             <w:tcW w:w="1210" w:type="dxa"/>
           </w:tcPr>
           <w:p>
-            <w:proofErr w:type="spellStart"/>
-            <w:r>
-              <w:t>Tínedžerka</w:t>
-            </w:r>
-            <w:proofErr w:type="spellEnd"/>
-            <w:r>
-              <w:t xml:space="preserve"> musí zaregistrovať s matkinou pomocou svoje dieťa.</w:t>
+            <w:r>
+              <w:t>Tínedžerka musí zaregistrovať s matkinou pomocou svoje dieťa.</w:t>
             </w:r>
           </w:p>
         </w:tc>
@@ -7123,63 +6126,47 @@
         </w:numPr>
       </w:pPr>
       <w:r>
+        <w:t>Čo sa ti na stránke nepáčilo?</w:t>
+      </w:r>
+    </w:p>
+    <w:p>
+      <w:pPr>
+        <w:pStyle w:val="Nadpis2"/>
+      </w:pPr>
+      <w:r>
+        <w:t>Dotazník na spätnú väzbu</w:t>
+      </w:r>
+    </w:p>
+    <w:p>
+      <w:r>
+        <w:t xml:space="preserve">Po rozhovore sme požiadali ešte každého testera vyplniť dotazník, kde bola ku každej otázke stupnica, </w:t>
+      </w:r>
+      <w:r>
+        <w:t xml:space="preserve">a mali číselne ohodnotiť, ako s daným výrokom súhlasia alebo nesúhlasia. 4 znamená </w:t>
+      </w:r>
+      <w:r>
+        <w:rPr>
+          <w:i/>
+        </w:rPr>
+        <w:t>úplne súhlasím</w:t>
+      </w:r>
+      <w:r>
+        <w:t xml:space="preserve"> a 0 znamená </w:t>
+      </w:r>
+      <w:r>
+        <w:rPr>
+          <w:i/>
+        </w:rPr>
+        <w:t>úplne nesúhlasím</w:t>
+      </w:r>
+      <w:r>
+        <w:t xml:space="preserve">. </w:t>
+      </w:r>
+    </w:p>
+    <w:p>
+      <w:r>
         <w:lastRenderedPageBreak/>
-        <w:t>Čo sa ti na stránke nepáčilo?</w:t>
-      </w:r>
-    </w:p>
-    <w:p>
-      <w:pPr>
-        <w:pStyle w:val="Nadpis2"/>
-      </w:pPr>
-      <w:r>
-        <w:t>Dotazník na spätnú väzbu</w:t>
-      </w:r>
-    </w:p>
-    <w:p>
-      <w:r>
-        <w:t xml:space="preserve">Po rozhovore sme požiadali ešte každého </w:t>
-      </w:r>
-      <w:proofErr w:type="spellStart"/>
-      <w:r>
-        <w:t>testera</w:t>
-      </w:r>
-      <w:proofErr w:type="spellEnd"/>
-      <w:r>
-        <w:t xml:space="preserve"> vyplniť dotazník, kde bola ku každej otázke stupnica, </w:t>
-      </w:r>
-      <w:r>
-        <w:t xml:space="preserve">a mali číselne ohodnotiť, ako s daným výrokom súhlasia alebo nesúhlasia. 4 znamená </w:t>
-      </w:r>
-      <w:r>
-        <w:rPr>
-          <w:i/>
-        </w:rPr>
-        <w:t>úplne súhlasím</w:t>
-      </w:r>
-      <w:r>
-        <w:t xml:space="preserve"> a 0 znamená </w:t>
-      </w:r>
-      <w:r>
-        <w:rPr>
-          <w:i/>
-        </w:rPr>
-        <w:t>úplne nesúhlasím</w:t>
-      </w:r>
-      <w:r>
-        <w:t xml:space="preserve">. </w:t>
-      </w:r>
-    </w:p>
-    <w:p>
-      <w:r>
-        <w:t xml:space="preserve">Výroku ku ktorým sa mali </w:t>
-      </w:r>
-      <w:proofErr w:type="spellStart"/>
-      <w:r>
-        <w:t>testeri</w:t>
-      </w:r>
-      <w:proofErr w:type="spellEnd"/>
-      <w:r>
-        <w:t xml:space="preserve"> vyjadriť:</w:t>
+        <w:t>Výroku ku ktorým sa mali testeri vyjadriť:</w:t>
       </w:r>
     </w:p>
     <w:p>
@@ -7230,10 +6217,7 @@
         <w:t>kazovatele stavu vyplnenia formu</w:t>
       </w:r>
       <w:r>
-        <w:t xml:space="preserve">lárov </w:t>
-      </w:r>
-      <w:r>
-        <w:t xml:space="preserve">sú užitočné a nápomocné. </w:t>
+        <w:t xml:space="preserve">lárov sú užitočné a nápomocné. </w:t>
       </w:r>
     </w:p>
     <w:p>
@@ -7248,12 +6232,7 @@
         <w:t>Nápovede</w:t>
       </w:r>
       <w:r>
-        <w:t xml:space="preserve"> pre vyplnenie údajov </w:t>
-      </w:r>
-      <w:bookmarkStart w:id="0" w:name="_GoBack"/>
-      <w:bookmarkEnd w:id="0"/>
-      <w:r>
-        <w:t xml:space="preserve">sú </w:t>
+        <w:t xml:space="preserve"> pre vyplnenie údajov sú </w:t>
       </w:r>
       <w:r>
         <w:t>užitočné</w:t>
@@ -7298,15 +6277,7 @@
         </w:rPr>
       </w:pPr>
       <w:r>
-        <w:t xml:space="preserve">Nasledujúca tabuľka zobrazuje úspešnosť </w:t>
-      </w:r>
-      <w:proofErr w:type="spellStart"/>
-      <w:r>
-        <w:t>testerov</w:t>
-      </w:r>
-      <w:proofErr w:type="spellEnd"/>
-      <w:r>
-        <w:t xml:space="preserve"> pri plnení úlohy. </w:t>
+        <w:t xml:space="preserve">Nasledujúca tabuľka zobrazuje úspešnosť testerov pri plnení úlohy. </w:t>
       </w:r>
       <w:r>
         <w:rPr>
@@ -7320,7 +6291,7 @@
         <w:rPr>
           <w:b/>
         </w:rPr>
-        <w:object w:dxaOrig="5381" w:dyaOrig="4080">
+        <w:object w:dxaOrig="5381" w:dyaOrig="2629">
           <v:shapetype id="_x0000_t75" coordsize="21600,21600" o:spt="75" o:preferrelative="t" path="m@4@5l@4@11@9@11@9@5xe" filled="f" stroked="f">
             <v:stroke joinstyle="miter"/>
             <v:formulas>
@@ -7340,10 +6311,10 @@
             <v:path o:extrusionok="f" gradientshapeok="t" o:connecttype="rect"/>
             <o:lock v:ext="edit" aspectratio="t"/>
           </v:shapetype>
-          <v:shape id="_x0000_i1025" type="#_x0000_t75" style="width:269.25pt;height:204pt" o:ole="">
+          <v:shape id="_x0000_i1025" type="#_x0000_t75" style="width:269.25pt;height:131.25pt" o:ole="">
             <v:imagedata r:id="rId6" o:title=""/>
           </v:shape>
-          <o:OLEObject Type="Embed" ProgID="Excel.Sheet.12" ShapeID="_x0000_i1025" DrawAspect="Content" ObjectID="_1509786834" r:id="rId7"/>
+          <o:OLEObject Type="Embed" ProgID="Excel.Sheet.12" ShapeID="_x0000_i1025" DrawAspect="Content" ObjectID="_1509796490" r:id="rId7"/>
         </w:object>
       </w:r>
     </w:p>
@@ -7357,15 +6328,7 @@
     </w:p>
     <w:p>
       <w:r>
-        <w:t xml:space="preserve">Nasledujúca tabuľka zobrazuje vyplnenie dotazníka </w:t>
-      </w:r>
-      <w:proofErr w:type="spellStart"/>
-      <w:r>
-        <w:t>testermi</w:t>
-      </w:r>
-      <w:proofErr w:type="spellEnd"/>
-      <w:r>
-        <w:t xml:space="preserve">. </w:t>
+        <w:t xml:space="preserve">Nasledujúca tabuľka zobrazuje vyplnenie dotazníka testermi. </w:t>
       </w:r>
       <w:r>
         <w:rPr>
@@ -7392,15 +6355,7 @@
         <w:t>T10</w:t>
       </w:r>
       <w:r>
-        <w:t xml:space="preserve"> označujú odpovede </w:t>
-      </w:r>
-      <w:proofErr w:type="spellStart"/>
-      <w:r>
-        <w:t>testerov</w:t>
-      </w:r>
-      <w:proofErr w:type="spellEnd"/>
-      <w:r>
-        <w:t xml:space="preserve"> s príslušným poradovým číslom. V stĺpci </w:t>
+        <w:t xml:space="preserve"> označujú odpovede testerov s príslušným poradovým číslom. V stĺpci </w:t>
       </w:r>
       <w:r>
         <w:rPr>
@@ -7425,11 +6380,11 @@
     <w:bookmarkEnd w:id="2"/>
     <w:p>
       <w:r>
-        <w:object w:dxaOrig="8595" w:dyaOrig="1803">
-          <v:shape id="_x0000_i1026" type="#_x0000_t75" style="width:429.75pt;height:90pt" o:ole="">
+        <w:object w:dxaOrig="9663" w:dyaOrig="1803">
+          <v:shape id="_x0000_i1026" type="#_x0000_t75" style="width:483pt;height:90pt" o:ole="">
             <v:imagedata r:id="rId8" o:title=""/>
           </v:shape>
-          <o:OLEObject Type="Embed" ProgID="Excel.Sheet.12" ShapeID="_x0000_i1026" DrawAspect="Content" ObjectID="_1509786835" r:id="rId9"/>
+          <o:OLEObject Type="Embed" ProgID="Excel.Sheet.12" ShapeID="_x0000_i1026" DrawAspect="Content" ObjectID="_1509796491" r:id="rId9"/>
         </w:object>
       </w:r>
     </w:p>
@@ -7438,7 +6393,6 @@
         <w:pStyle w:val="Nadpis2"/>
       </w:pPr>
       <w:r>
-        <w:lastRenderedPageBreak/>
         <w:t>Zhrnutie rozhovoru</w:t>
       </w:r>
     </w:p>
@@ -7446,42 +6400,13 @@
       <w:pPr>
         <w:pStyle w:val="Nadpis3"/>
       </w:pPr>
-      <w:proofErr w:type="spellStart"/>
-      <w:r>
-        <w:t>Tester</w:t>
-      </w:r>
-      <w:proofErr w:type="spellEnd"/>
-      <w:r>
-        <w:t xml:space="preserve"> 1</w:t>
-      </w:r>
-    </w:p>
-    <w:p>
-      <w:r>
-        <w:t xml:space="preserve">//otázka a odpoveď – každý </w:t>
-      </w:r>
-      <w:proofErr w:type="spellStart"/>
-      <w:r>
-        <w:t>tester</w:t>
-      </w:r>
-      <w:proofErr w:type="spellEnd"/>
-      <w:r>
-        <w:t xml:space="preserve">! Je to p**a robota ale treba to, </w:t>
-      </w:r>
-      <w:proofErr w:type="spellStart"/>
-      <w:r>
-        <w:t>vymýšlajme</w:t>
-      </w:r>
-      <w:proofErr w:type="spellEnd"/>
-      <w:r>
-        <w:t xml:space="preserve"> </w:t>
-      </w:r>
-      <w:proofErr w:type="spellStart"/>
-      <w:r>
-        <w:t>lahké</w:t>
-      </w:r>
-      <w:proofErr w:type="spellEnd"/>
-      <w:r>
-        <w:t xml:space="preserve"> odpovede nech to je krátke</w:t>
+      <w:r>
+        <w:t>Tester 1</w:t>
+      </w:r>
+    </w:p>
+    <w:p>
+      <w:r>
+        <w:t>//otázka a odpoveď – každý tester! Je to p**a robota ale treba to, vymýšlajme lahké odpovede nech to je krátke</w:t>
       </w:r>
     </w:p>
     <w:p>
@@ -7556,6 +6481,7 @@
         </w:numPr>
       </w:pPr>
       <w:r>
+        <w:lastRenderedPageBreak/>
         <w:t>Všimol si si drobnosti ako percentuálny ukazovateľ stavu vyplnenia formuláru, zmenu jeho farby, nápovede pri vypĺňaní údajov, možnosť skrývať a odkrývať skupiny údajov v rekapitulácií?</w:t>
       </w:r>
       <w:r>

</xml_diff>